<commit_message>
Phase 2, Homepage done.
</commit_message>
<xml_diff>
--- a/Report-Ph1.docx
+++ b/Report-Ph1.docx
@@ -1,6 +1,6 @@
 
 <file path=word/document.xml><?xml version="1.0" encoding="utf-8"?>
-<w:document xmlns:wpc="http://schemas.microsoft.com/office/word/2010/wordprocessingCanvas" xmlns:mc="http://schemas.openxmlformats.org/markup-compatibility/2006" xmlns:o="urn:schemas-microsoft-com:office:office" xmlns:r="http://schemas.openxmlformats.org/officeDocument/2006/relationships" xmlns:m="http://schemas.openxmlformats.org/officeDocument/2006/math" xmlns:v="urn:schemas-microsoft-com:vml" xmlns:wp14="http://schemas.microsoft.com/office/word/2010/wordprocessingDrawing" xmlns:wp="http://schemas.openxmlformats.org/drawingml/2006/wordprocessingDrawing" xmlns:w10="urn:schemas-microsoft-com:office:word" xmlns:w="http://schemas.openxmlformats.org/wordprocessingml/2006/main" xmlns:w14="http://schemas.microsoft.com/office/word/2010/wordml" xmlns:wpg="http://schemas.microsoft.com/office/word/2010/wordprocessingGroup" xmlns:wpi="http://schemas.microsoft.com/office/word/2010/wordprocessingInk" xmlns:wne="http://schemas.microsoft.com/office/word/2006/wordml" xmlns:wps="http://schemas.microsoft.com/office/word/2010/wordprocessingShape" mc:Ignorable="w14 wp14">
+<w:document xmlns:wpc="http://schemas.microsoft.com/office/word/2010/wordprocessingCanvas" xmlns:mc="http://schemas.openxmlformats.org/markup-compatibility/2006" xmlns:o="urn:schemas-microsoft-com:office:office" xmlns:r="http://schemas.openxmlformats.org/officeDocument/2006/relationships" xmlns:m="http://schemas.openxmlformats.org/officeDocument/2006/math" xmlns:v="urn:schemas-microsoft-com:vml" xmlns:wp14="http://schemas.microsoft.com/office/word/2010/wordprocessingDrawing" xmlns:wp="http://schemas.openxmlformats.org/drawingml/2006/wordprocessingDrawing" xmlns:w10="urn:schemas-microsoft-com:office:word" xmlns:w="http://schemas.openxmlformats.org/wordprocessingml/2006/main" xmlns:w14="http://schemas.microsoft.com/office/word/2010/wordml" xmlns:w15="http://schemas.microsoft.com/office/word/2012/wordml" xmlns:wpg="http://schemas.microsoft.com/office/word/2010/wordprocessingGroup" xmlns:wpi="http://schemas.microsoft.com/office/word/2010/wordprocessingInk" xmlns:wne="http://schemas.microsoft.com/office/word/2006/wordml" xmlns:wps="http://schemas.microsoft.com/office/word/2010/wordprocessingShape" mc:Ignorable="w14 w15 wp14">
   <w:body>
     <w:bookmarkStart w:id="0" w:name="_Toc321147011" w:displacedByCustomXml="next"/>
     <w:bookmarkStart w:id="1" w:name="_Toc318189312" w:displacedByCustomXml="next"/>
@@ -42,13 +42,13 @@
             <mc:AlternateContent>
               <mc:Choice Requires="wps">
                 <w:drawing>
-                  <wp:anchor distT="0" distB="0" distL="114300" distR="114300" simplePos="0" relativeHeight="251660288" behindDoc="0" locked="0" layoutInCell="1" allowOverlap="0" wp14:anchorId="3E7AA3A8" wp14:editId="01E53A47">
+                  <wp:anchor distT="0" distB="0" distL="114300" distR="114300" simplePos="0" relativeHeight="251657216" behindDoc="0" locked="0" layoutInCell="1" allowOverlap="0" wp14:anchorId="601D919F" wp14:editId="69685966">
                     <wp:simplePos x="0" y="0"/>
                     <wp:positionH relativeFrom="margin">
-                      <wp:align>center</wp:align>
+                      <wp:posOffset>137160</wp:posOffset>
                     </wp:positionH>
                     <wp:positionV relativeFrom="margin">
-                      <wp:posOffset>7458075</wp:posOffset>
+                      <wp:posOffset>3884295</wp:posOffset>
                     </wp:positionV>
                     <wp:extent cx="3943350" cy="265176"/>
                     <wp:effectExtent l="0" t="0" r="7620" b="0"/>
@@ -93,18 +93,123 @@
                                 <w:pPr>
                                   <w:pStyle w:val="ContactInfo"/>
                                 </w:pPr>
+                              </w:p>
+                              <w:p>
+                                <w:pPr>
+                                  <w:pStyle w:val="ContactInfo"/>
+                                </w:pPr>
+                              </w:p>
+                              <w:p>
+                                <w:pPr>
+                                  <w:pStyle w:val="ContactInfo"/>
+                                </w:pPr>
+                                <w:r>
+                                  <w:t>Mohamed Ashraf Hassan Ibrahim Tolba</w:t>
+                                </w:r>
+                                <w:r>
+                                  <w:tab/>
+                                  <w:t>#62</w:t>
+                                </w:r>
+                              </w:p>
+                              <w:p>
+                                <w:pPr>
+                                  <w:pStyle w:val="ContactInfo"/>
+                                </w:pPr>
+                                <w:r>
+                                  <w:t>Ahmed Walid Kamal #20</w:t>
+                                </w:r>
+                              </w:p>
+                              <w:p>
+                                <w:pPr>
+                                  <w:pStyle w:val="ContactInfo"/>
+                                </w:pPr>
+                              </w:p>
+                              <w:p>
+                                <w:pPr>
+                                  <w:pStyle w:val="ContactInfo"/>
+                                </w:pPr>
+                              </w:p>
+                              <w:p>
+                                <w:pPr>
+                                  <w:pStyle w:val="ContactInfo"/>
+                                </w:pPr>
+                              </w:p>
+                              <w:p>
+                                <w:pPr>
+                                  <w:pStyle w:val="ContactInfo"/>
+                                </w:pPr>
+                              </w:p>
+                              <w:p>
+                                <w:pPr>
+                                  <w:pStyle w:val="ContactInfo"/>
+                                </w:pPr>
+                              </w:p>
+                              <w:p>
+                                <w:pPr>
+                                  <w:pStyle w:val="ContactInfo"/>
+                                </w:pPr>
+                              </w:p>
+                              <w:p>
+                                <w:pPr>
+                                  <w:pStyle w:val="ContactInfo"/>
+                                </w:pPr>
+                              </w:p>
+                              <w:p>
+                                <w:pPr>
+                                  <w:pStyle w:val="ContactInfo"/>
+                                </w:pPr>
+                              </w:p>
+                              <w:p>
+                                <w:pPr>
+                                  <w:pStyle w:val="ContactInfo"/>
+                                </w:pPr>
+                              </w:p>
+                              <w:p>
+                                <w:pPr>
+                                  <w:pStyle w:val="ContactInfo"/>
+                                </w:pPr>
+                              </w:p>
+                              <w:p>
+                                <w:pPr>
+                                  <w:pStyle w:val="ContactInfo"/>
+                                </w:pPr>
+                              </w:p>
+                              <w:p>
+                                <w:pPr>
+                                  <w:pStyle w:val="ContactInfo"/>
+                                </w:pPr>
+                              </w:p>
+                              <w:p>
+                                <w:pPr>
+                                  <w:pStyle w:val="ContactInfo"/>
+                                  <w:jc w:val="left"/>
+                                </w:pPr>
+                              </w:p>
+                              <w:p>
+                                <w:pPr>
+                                  <w:pStyle w:val="ContactInfo"/>
+                                </w:pPr>
+                              </w:p>
+                              <w:p>
+                                <w:pPr>
+                                  <w:pStyle w:val="ContactInfo"/>
+                                </w:pPr>
+                              </w:p>
+                              <w:p>
+                                <w:pPr>
+                                  <w:pStyle w:val="ContactInfo"/>
+                                </w:pPr>
                                 <w:sdt>
                                   <w:sdtPr>
                                     <w:alias w:val="Course Title"/>
                                     <w:tag w:val=""/>
                                     <w:id w:val="-21710556"/>
                                     <w:placeholder>
-                                      <w:docPart w:val="8DBEAC22F52F40DFBA326B1BA2B208D4"/>
+                                      <w:docPart w:val="366838F369BB4C92929294790B497029"/>
                                     </w:placeholder>
                                     <w:dataBinding w:prefixMappings="xmlns:ns0='http://purl.org/dc/elements/1.1/' xmlns:ns1='http://schemas.openxmlformats.org/package/2006/metadata/core-properties' " w:xpath="/ns1:coreProperties[1]/ns1:keywords[1]" w:storeItemID="{6C3C8BC8-F283-45AE-878A-BAB7291924A1}"/>
                                     <w:text/>
                                   </w:sdtPr>
-                                  <w:sdtEndPr/>
                                   <w:sdtContent>
                                     <w:r>
                                       <w:t>[Computer and Society]</w:t>
@@ -119,9 +224,6 @@
                                     <w:alias w:val="Date"/>
                                     <w:tag w:val=""/>
                                     <w:id w:val="-58872996"/>
-                                    <w:placeholder>
-                                      <w:docPart w:val="099A978758D9412D83E93FFF6C7D0FDA"/>
-                                    </w:placeholder>
                                     <w:dataBinding w:prefixMappings="xmlns:ns0='http://schemas.microsoft.com/office/2006/coverPageProps' " w:xpath="/ns0:CoverPageProperties[1]/ns0:PublishDate[1]" w:storeItemID="{55AF091B-3C7A-41E3-B477-F2FDAA23CFDA}"/>
                                     <w:date w:fullDate="2016-04-24T00:00:00Z">
                                       <w:dateFormat w:val="MMMM d, yyyy"/>
@@ -130,7 +232,6 @@
                                       <w:calendar w:val="gregorian"/>
                                     </w:date>
                                   </w:sdtPr>
-                                  <w:sdtEndPr/>
                                   <w:sdtContent>
                                     <w:r>
                                       <w:t>April 24, 2016</w:t>
@@ -138,6 +239,12 @@
                                   </w:sdtContent>
                                 </w:sdt>
                               </w:p>
+                              <w:p>
+                                <w:pPr>
+                                  <w:pStyle w:val="ContactInfo"/>
+                                </w:pPr>
+                              </w:p>
+                              <w:p/>
                             </w:txbxContent>
                           </wps:txbx>
                           <wps:bodyPr rot="0" spcFirstLastPara="0" vertOverflow="overflow" horzOverflow="overflow" vert="horz" wrap="square" lIns="0" tIns="45720" rIns="0" bIns="45720" numCol="1" spcCol="0" rtlCol="0" fromWordArt="0" anchor="t" anchorCtr="0" forceAA="0" compatLnSpc="1">
@@ -160,13 +267,119 @@
               </mc:Choice>
               <mc:Fallback>
                 <w:pict>
-                  <v:shapetype id="_x0000_t202" coordsize="21600,21600" o:spt="202" path="m,l,21600r21600,l21600,xe">
+                  <v:shapetype w14:anchorId="601D919F" id="_x0000_t202" coordsize="21600,21600" o:spt="202" path="m,l,21600r21600,l21600,xe">
                     <v:stroke joinstyle="miter"/>
                     <v:path gradientshapeok="t" o:connecttype="rect"/>
                   </v:shapetype>
-                  <v:shape id="Text Box 20" o:spid="_x0000_s1026" type="#_x0000_t202" style="position:absolute;margin-left:0;margin-top:587.25pt;width:310.5pt;height:20.9pt;z-index:251660288;visibility:visible;mso-wrap-style:square;mso-width-percent:950;mso-height-percent:0;mso-wrap-distance-left:9pt;mso-wrap-distance-top:0;mso-wrap-distance-right:9pt;mso-wrap-distance-bottom:0;mso-position-horizontal:center;mso-position-horizontal-relative:margin;mso-position-vertical:absolute;mso-position-vertical-relative:margin;mso-width-percent:950;mso-height-percent:0;mso-width-relative:margin;mso-height-relative:margin;v-text-anchor:top" o:gfxdata="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" o:allowoverlap="f" filled="f" stroked="f" strokeweight=".5pt">
+                  <v:shape id="Text Box 20" o:spid="_x0000_s1026" type="#_x0000_t202" style="position:absolute;margin-left:10.8pt;margin-top:305.85pt;width:310.5pt;height:20.9pt;z-index:251657216;visibility:visible;mso-wrap-style:square;mso-width-percent:950;mso-height-percent:0;mso-wrap-distance-left:9pt;mso-wrap-distance-top:0;mso-wrap-distance-right:9pt;mso-wrap-distance-bottom:0;mso-position-horizontal:absolute;mso-position-horizontal-relative:margin;mso-position-vertical:absolute;mso-position-vertical-relative:margin;mso-width-percent:950;mso-height-percent:0;mso-width-relative:margin;mso-height-relative:margin;v-text-anchor:top" o:gfxdata="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" o:allowoverlap="f" filled="f" stroked="f" strokeweight=".5pt">
                     <v:textbox style="mso-fit-shape-to-text:t" inset="0,,0">
                       <w:txbxContent>
+                        <w:p>
+                          <w:pPr>
+                            <w:pStyle w:val="ContactInfo"/>
+                          </w:pPr>
+                        </w:p>
+                        <w:p>
+                          <w:pPr>
+                            <w:pStyle w:val="ContactInfo"/>
+                          </w:pPr>
+                        </w:p>
+                        <w:p>
+                          <w:pPr>
+                            <w:pStyle w:val="ContactInfo"/>
+                          </w:pPr>
+                          <w:r>
+                            <w:t>Mohamed Ashraf Hassan Ibrahim Tolba</w:t>
+                          </w:r>
+                          <w:r>
+                            <w:tab/>
+                            <w:t>#62</w:t>
+                          </w:r>
+                        </w:p>
+                        <w:p>
+                          <w:pPr>
+                            <w:pStyle w:val="ContactInfo"/>
+                          </w:pPr>
+                          <w:r>
+                            <w:t>Ahmed Walid Kamal #20</w:t>
+                          </w:r>
+                        </w:p>
+                        <w:p>
+                          <w:pPr>
+                            <w:pStyle w:val="ContactInfo"/>
+                          </w:pPr>
+                        </w:p>
+                        <w:p>
+                          <w:pPr>
+                            <w:pStyle w:val="ContactInfo"/>
+                          </w:pPr>
+                        </w:p>
+                        <w:p>
+                          <w:pPr>
+                            <w:pStyle w:val="ContactInfo"/>
+                          </w:pPr>
+                        </w:p>
+                        <w:p>
+                          <w:pPr>
+                            <w:pStyle w:val="ContactInfo"/>
+                          </w:pPr>
+                        </w:p>
+                        <w:p>
+                          <w:pPr>
+                            <w:pStyle w:val="ContactInfo"/>
+                          </w:pPr>
+                        </w:p>
+                        <w:p>
+                          <w:pPr>
+                            <w:pStyle w:val="ContactInfo"/>
+                          </w:pPr>
+                        </w:p>
+                        <w:p>
+                          <w:pPr>
+                            <w:pStyle w:val="ContactInfo"/>
+                          </w:pPr>
+                        </w:p>
+                        <w:p>
+                          <w:pPr>
+                            <w:pStyle w:val="ContactInfo"/>
+                          </w:pPr>
+                        </w:p>
+                        <w:p>
+                          <w:pPr>
+                            <w:pStyle w:val="ContactInfo"/>
+                          </w:pPr>
+                        </w:p>
+                        <w:p>
+                          <w:pPr>
+                            <w:pStyle w:val="ContactInfo"/>
+                          </w:pPr>
+                        </w:p>
+                        <w:p>
+                          <w:pPr>
+                            <w:pStyle w:val="ContactInfo"/>
+                          </w:pPr>
+                        </w:p>
+                        <w:p>
+                          <w:pPr>
+                            <w:pStyle w:val="ContactInfo"/>
+                          </w:pPr>
+                        </w:p>
+                        <w:p>
+                          <w:pPr>
+                            <w:pStyle w:val="ContactInfo"/>
+                            <w:jc w:val="left"/>
+                          </w:pPr>
+                        </w:p>
+                        <w:p>
+                          <w:pPr>
+                            <w:pStyle w:val="ContactInfo"/>
+                          </w:pPr>
+                        </w:p>
+                        <w:p>
+                          <w:pPr>
+                            <w:pStyle w:val="ContactInfo"/>
+                          </w:pPr>
+                        </w:p>
                         <w:p>
                           <w:pPr>
                             <w:pStyle w:val="ContactInfo"/>
@@ -177,12 +390,11 @@
                               <w:tag w:val=""/>
                               <w:id w:val="-21710556"/>
                               <w:placeholder>
-                                <w:docPart w:val="8DBEAC22F52F40DFBA326B1BA2B208D4"/>
+                                <w:docPart w:val="366838F369BB4C92929294790B497029"/>
                               </w:placeholder>
                               <w:dataBinding w:prefixMappings="xmlns:ns0='http://purl.org/dc/elements/1.1/' xmlns:ns1='http://schemas.openxmlformats.org/package/2006/metadata/core-properties' " w:xpath="/ns1:coreProperties[1]/ns1:keywords[1]" w:storeItemID="{6C3C8BC8-F283-45AE-878A-BAB7291924A1}"/>
                               <w:text/>
                             </w:sdtPr>
-                            <w:sdtEndPr/>
                             <w:sdtContent>
                               <w:r>
                                 <w:t>[Computer and Society]</w:t>
@@ -197,9 +409,6 @@
                               <w:alias w:val="Date"/>
                               <w:tag w:val=""/>
                               <w:id w:val="-58872996"/>
-                              <w:placeholder>
-                                <w:docPart w:val="099A978758D9412D83E93FFF6C7D0FDA"/>
-                              </w:placeholder>
                               <w:dataBinding w:prefixMappings="xmlns:ns0='http://schemas.microsoft.com/office/2006/coverPageProps' " w:xpath="/ns0:CoverPageProperties[1]/ns0:PublishDate[1]" w:storeItemID="{55AF091B-3C7A-41E3-B477-F2FDAA23CFDA}"/>
                               <w:date w:fullDate="2016-04-24T00:00:00Z">
                                 <w:dateFormat w:val="MMMM d, yyyy"/>
@@ -208,7 +417,6 @@
                                 <w:calendar w:val="gregorian"/>
                               </w:date>
                             </w:sdtPr>
-                            <w:sdtEndPr/>
                             <w:sdtContent>
                               <w:r>
                                 <w:t>April 24, 2016</w:t>
@@ -216,6 +424,12 @@
                             </w:sdtContent>
                           </w:sdt>
                         </w:p>
+                        <w:p>
+                          <w:pPr>
+                            <w:pStyle w:val="ContactInfo"/>
+                          </w:pPr>
+                        </w:p>
+                        <w:p/>
                       </w:txbxContent>
                     </v:textbox>
                     <w10:wrap type="square" anchorx="margin" anchory="margin"/>
@@ -232,13 +446,13 @@
             <mc:AlternateContent>
               <mc:Choice Requires="wps">
                 <w:drawing>
-                  <wp:anchor distT="0" distB="0" distL="114300" distR="114300" simplePos="0" relativeHeight="251661312" behindDoc="0" locked="0" layoutInCell="1" allowOverlap="0" wp14:anchorId="51F96BE4" wp14:editId="68ACE936">
+                  <wp:anchor distT="0" distB="0" distL="114300" distR="114300" simplePos="0" relativeHeight="251659264" behindDoc="0" locked="0" layoutInCell="1" allowOverlap="0" wp14:anchorId="565235A6" wp14:editId="2AE109FB">
                     <wp:simplePos x="0" y="0"/>
                     <wp:positionH relativeFrom="margin">
-                      <wp:align>center</wp:align>
+                      <wp:posOffset>137160</wp:posOffset>
                     </wp:positionH>
                     <wp:positionV relativeFrom="margin">
-                      <wp:posOffset>3116580</wp:posOffset>
+                      <wp:posOffset>1432560</wp:posOffset>
                     </wp:positionV>
                     <wp:extent cx="3943350" cy="1325880"/>
                     <wp:effectExtent l="0" t="0" r="7620" b="5080"/>
@@ -293,11 +507,9 @@
                                     <w:pPr>
                                       <w:pStyle w:val="Title"/>
                                     </w:pPr>
-                                    <w:proofErr w:type="spellStart"/>
                                     <w:r>
                                       <w:t>ToDoList</w:t>
                                     </w:r>
-                                    <w:proofErr w:type="spellEnd"/>
                                   </w:p>
                                 </w:sdtContent>
                               </w:sdt>
@@ -343,7 +555,7 @@
               </mc:Choice>
               <mc:Fallback>
                 <w:pict>
-                  <v:shape id="Text Box 21" o:spid="_x0000_s1027" type="#_x0000_t202" style="position:absolute;margin-left:0;margin-top:245.4pt;width:310.5pt;height:104.4pt;z-index:251661312;visibility:visible;mso-wrap-style:square;mso-width-percent:950;mso-height-percent:0;mso-wrap-distance-left:9pt;mso-wrap-distance-top:0;mso-wrap-distance-right:9pt;mso-wrap-distance-bottom:0;mso-position-horizontal:center;mso-position-horizontal-relative:margin;mso-position-vertical:absolute;mso-position-vertical-relative:margin;mso-width-percent:950;mso-height-percent:0;mso-width-relative:margin;mso-height-relative:margin;v-text-anchor:top" o:gfxdata="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" o:allowoverlap="f" filled="f" stroked="f" strokeweight=".5pt">
+                  <v:shape w14:anchorId="565235A6" id="Text Box 21" o:spid="_x0000_s1027" type="#_x0000_t202" style="position:absolute;margin-left:10.8pt;margin-top:112.8pt;width:310.5pt;height:104.4pt;z-index:251659264;visibility:visible;mso-wrap-style:square;mso-width-percent:950;mso-height-percent:0;mso-wrap-distance-left:9pt;mso-wrap-distance-top:0;mso-wrap-distance-right:9pt;mso-wrap-distance-bottom:0;mso-position-horizontal:absolute;mso-position-horizontal-relative:margin;mso-position-vertical:absolute;mso-position-vertical-relative:margin;mso-width-percent:950;mso-height-percent:0;mso-width-relative:margin;mso-height-relative:margin;v-text-anchor:top" o:gfxdata="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" o:allowoverlap="f" filled="f" stroked="f" strokeweight=".5pt">
                     <v:textbox style="mso-fit-shape-to-text:t" inset="0,0,0,0">
                       <w:txbxContent>
                         <w:sdt>
@@ -360,11 +572,9 @@
                               <w:pPr>
                                 <w:pStyle w:val="Title"/>
                               </w:pPr>
-                              <w:proofErr w:type="spellStart"/>
                               <w:r>
                                 <w:t>ToDoList</w:t>
                               </w:r>
-                              <w:proofErr w:type="spellEnd"/>
                             </w:p>
                           </w:sdtContent>
                         </w:sdt>
@@ -400,6 +610,8 @@
             <w:br w:type="page"/>
           </w:r>
         </w:p>
+        <w:bookmarkStart w:id="5" w:name="_GoBack" w:displacedByCustomXml="next"/>
+        <w:bookmarkEnd w:id="5" w:displacedByCustomXml="next"/>
       </w:sdtContent>
     </w:sdt>
     <w:bookmarkEnd w:id="0" w:displacedByCustomXml="prev"/>
@@ -426,56 +638,22 @@
       <w:r>
         <w:t xml:space="preserve">oth </w:t>
       </w:r>
-      <w:proofErr w:type="spellStart"/>
-      <w:proofErr w:type="gramStart"/>
-      <w:r>
-        <w:t>JQ</w:t>
-      </w:r>
-      <w:r>
-        <w:t>uery</w:t>
-      </w:r>
-      <w:proofErr w:type="spellEnd"/>
-      <w:r>
-        <w:t xml:space="preserve"> </w:t>
-      </w:r>
-      <w:r>
-        <w:t xml:space="preserve"> 1.10.2</w:t>
-      </w:r>
-      <w:proofErr w:type="gramEnd"/>
+      <w:r>
+        <w:t>JQuery 1.10.2</w:t>
+      </w:r>
       <w:r>
         <w:t xml:space="preserve"> and Bootstrap. </w:t>
       </w:r>
       <w:r>
-        <w:t xml:space="preserve">We used </w:t>
-      </w:r>
-      <w:proofErr w:type="spellStart"/>
-      <w:r>
-        <w:t>Datatable</w:t>
-      </w:r>
-      <w:proofErr w:type="spellEnd"/>
+        <w:t>We used Datatable</w:t>
+      </w:r>
       <w:r>
         <w:t xml:space="preserve"> plugin in order to facilitate some operations on the tables as search, pagination, showing number of entries, different sorting patterns according to number of clicks of user on the header of the table, child rows to carry some extra details about each task as the description. </w:t>
       </w:r>
     </w:p>
     <w:p>
       <w:r>
-        <w:t xml:space="preserve">  The script part contains the main functions of the application and all the functionality, first the functions are defined and implemented, then by using </w:t>
-      </w:r>
-      <w:proofErr w:type="spellStart"/>
-      <w:r>
-        <w:t>jquery’s</w:t>
-      </w:r>
-      <w:proofErr w:type="spellEnd"/>
-      <w:r>
-        <w:t xml:space="preserve"> selector to listen to the events made by the user, the functionality of the button clicks and actions are determined, also the task class is defined which contains all the information about each specific task that the user added, then these tasks are added to the </w:t>
-      </w:r>
-      <w:proofErr w:type="spellStart"/>
-      <w:r>
-        <w:t>datatable</w:t>
-      </w:r>
-      <w:proofErr w:type="spellEnd"/>
-      <w:r>
-        <w:t xml:space="preserve"> and their information are displayed.</w:t>
+        <w:t xml:space="preserve">  The script part contains the main functions of the application and all the functionality, first the functions are defined and implemented, then by using jquery’s selector to listen to the events made by the user, the functionality of the button clicks and actions are determined, also the task class is defined which contains all the information about each specific task that the user added, then these tasks are added to the datatable and their information are displayed.</w:t>
       </w:r>
     </w:p>
     <w:p>
@@ -495,7 +673,7 @@
       <w:r>
         <w:t xml:space="preserve">The overall design of the application is called “united” which can be found on </w:t>
       </w:r>
-      <w:hyperlink r:id="rId11" w:history="1">
+      <w:hyperlink r:id="rId10" w:history="1">
         <w:r>
           <w:rPr>
             <w:rStyle w:val="Hyperlink"/>
@@ -558,21 +736,7 @@
         <w:rPr>
           <w:u w:val="single"/>
         </w:rPr>
-        <w:t xml:space="preserve">Ahmed </w:t>
-      </w:r>
-      <w:proofErr w:type="spellStart"/>
-      <w:r>
-        <w:rPr>
-          <w:u w:val="single"/>
-        </w:rPr>
-        <w:t>Walid</w:t>
-      </w:r>
-      <w:proofErr w:type="spellEnd"/>
-      <w:r>
-        <w:rPr>
-          <w:u w:val="single"/>
-        </w:rPr>
-        <w:t>:</w:t>
+        <w:t>Ahmed Walid:</w:t>
       </w:r>
     </w:p>
     <w:p>
@@ -643,21 +807,7 @@
         <w:rPr>
           <w:u w:val="single"/>
         </w:rPr>
-        <w:t xml:space="preserve">Mohamed </w:t>
-      </w:r>
-      <w:proofErr w:type="spellStart"/>
-      <w:r>
-        <w:rPr>
-          <w:u w:val="single"/>
-        </w:rPr>
-        <w:t>Tolba</w:t>
-      </w:r>
-      <w:proofErr w:type="spellEnd"/>
-      <w:r>
-        <w:rPr>
-          <w:u w:val="single"/>
-        </w:rPr>
-        <w:t>:</w:t>
+        <w:t>Mohamed Tolba:</w:t>
       </w:r>
     </w:p>
     <w:p>
@@ -686,22 +836,23 @@
         </w:numPr>
       </w:pPr>
       <w:r>
-        <w:t xml:space="preserve">Sorting the columns by external implemented functions but works on clicking the header row as well as the internally implemented sorting functions in </w:t>
-      </w:r>
-      <w:proofErr w:type="spellStart"/>
-      <w:r>
-        <w:t>Datatable</w:t>
-      </w:r>
-      <w:proofErr w:type="spellEnd"/>
-      <w:r>
-        <w:t xml:space="preserve"> plugin.</w:t>
+        <w:t>Sorting the columns by external implemented functions but works on clicking the header row as well as the internally implemented sorting functions in Datatable plugin.</w:t>
+      </w:r>
+    </w:p>
+    <w:p>
+      <w:pPr>
+        <w:pStyle w:val="ListParagraph"/>
+        <w:numPr>
+          <w:ilvl w:val="0"/>
+          <w:numId w:val="10"/>
+        </w:numPr>
+      </w:pPr>
+      <w:r>
+        <w:t>Searching for information about organizing tables, linking external files.</w:t>
       </w:r>
     </w:p>
     <w:p/>
-    <w:p>
-      <w:bookmarkStart w:id="5" w:name="_GoBack"/>
-      <w:bookmarkEnd w:id="5"/>
-    </w:p>
+    <w:p/>
     <w:p>
       <w:pPr>
         <w:pStyle w:val="Heading1"/>
@@ -718,13 +869,8 @@
           <w:numId w:val="8"/>
         </w:numPr>
       </w:pPr>
-      <w:proofErr w:type="spellStart"/>
-      <w:r>
-        <w:t>sortByname</w:t>
-      </w:r>
-      <w:proofErr w:type="spellEnd"/>
-      <w:r>
-        <w:t xml:space="preserve">() </w:t>
+      <w:r>
+        <w:t xml:space="preserve">sortByname() </w:t>
       </w:r>
       <w:r>
         <w:sym w:font="Wingdings" w:char="F0E0"/>
@@ -741,13 +887,8 @@
           <w:numId w:val="8"/>
         </w:numPr>
       </w:pPr>
-      <w:proofErr w:type="spellStart"/>
-      <w:r>
-        <w:t>sortBydate</w:t>
-      </w:r>
-      <w:proofErr w:type="spellEnd"/>
-      <w:r>
-        <w:t xml:space="preserve">() </w:t>
+      <w:r>
+        <w:t xml:space="preserve">sortBydate() </w:t>
       </w:r>
       <w:r>
         <w:sym w:font="Wingdings" w:char="F0E0"/>
@@ -764,13 +905,8 @@
           <w:numId w:val="8"/>
         </w:numPr>
       </w:pPr>
-      <w:proofErr w:type="spellStart"/>
-      <w:r>
-        <w:t>updateSize</w:t>
-      </w:r>
-      <w:proofErr w:type="spellEnd"/>
-      <w:r>
-        <w:t xml:space="preserve">() </w:t>
+      <w:r>
+        <w:t xml:space="preserve">updateSize() </w:t>
       </w:r>
       <w:r>
         <w:sym w:font="Wingdings" w:char="F0E0"/>
@@ -787,13 +923,8 @@
           <w:numId w:val="8"/>
         </w:numPr>
       </w:pPr>
-      <w:proofErr w:type="spellStart"/>
-      <w:r>
-        <w:t>deleteTask</w:t>
-      </w:r>
-      <w:proofErr w:type="spellEnd"/>
-      <w:r>
-        <w:t xml:space="preserve">() </w:t>
+      <w:r>
+        <w:t xml:space="preserve">deleteTask() </w:t>
       </w:r>
       <w:r>
         <w:sym w:font="Wingdings" w:char="F0E0"/>
@@ -810,13 +941,8 @@
           <w:numId w:val="8"/>
         </w:numPr>
       </w:pPr>
-      <w:proofErr w:type="spellStart"/>
-      <w:r>
-        <w:t>moveComplete</w:t>
-      </w:r>
-      <w:proofErr w:type="spellEnd"/>
-      <w:r>
-        <w:t xml:space="preserve">() </w:t>
+      <w:r>
+        <w:t xml:space="preserve">moveComplete() </w:t>
       </w:r>
       <w:r>
         <w:sym w:font="Wingdings" w:char="F0E0"/>
@@ -833,34 +959,14 @@
           <w:numId w:val="8"/>
         </w:numPr>
       </w:pPr>
-      <w:proofErr w:type="spellStart"/>
-      <w:r>
-        <w:t>moveArchive</w:t>
-      </w:r>
-      <w:proofErr w:type="spellEnd"/>
-      <w:r>
-        <w:t xml:space="preserve">() </w:t>
+      <w:r>
+        <w:t xml:space="preserve">moveArchive() </w:t>
       </w:r>
       <w:r>
         <w:sym w:font="Wingdings" w:char="F0E0"/>
       </w:r>
       <w:r>
-        <w:t xml:space="preserve"> </w:t>
-      </w:r>
-      <w:r>
-        <w:t xml:space="preserve">This function moves the task </w:t>
-      </w:r>
-      <w:r>
-        <w:t xml:space="preserve">wanted </w:t>
-      </w:r>
-      <w:r>
-        <w:t>to “</w:t>
-      </w:r>
-      <w:r>
-        <w:t>Archived</w:t>
-      </w:r>
-      <w:r>
-        <w:t>”</w:t>
+        <w:t xml:space="preserve"> This function moves the task wanted to “Archived”</w:t>
       </w:r>
     </w:p>
     <w:p>
@@ -871,13 +977,8 @@
           <w:numId w:val="8"/>
         </w:numPr>
       </w:pPr>
-      <w:proofErr w:type="spellStart"/>
-      <w:r>
-        <w:t>editTask</w:t>
-      </w:r>
-      <w:proofErr w:type="spellEnd"/>
-      <w:r>
-        <w:t xml:space="preserve">() </w:t>
+      <w:r>
+        <w:t xml:space="preserve">editTask() </w:t>
       </w:r>
       <w:r>
         <w:sym w:font="Wingdings" w:char="F0E0"/>
@@ -894,13 +995,8 @@
           <w:numId w:val="8"/>
         </w:numPr>
       </w:pPr>
-      <w:proofErr w:type="spellStart"/>
-      <w:r>
-        <w:t>drawTable</w:t>
-      </w:r>
-      <w:proofErr w:type="spellEnd"/>
-      <w:r>
-        <w:t xml:space="preserve">() </w:t>
+      <w:r>
+        <w:t xml:space="preserve">drawTable() </w:t>
       </w:r>
       <w:r>
         <w:sym w:font="Wingdings" w:char="F0E0"/>
@@ -917,13 +1013,8 @@
           <w:numId w:val="8"/>
         </w:numPr>
       </w:pPr>
-      <w:proofErr w:type="spellStart"/>
-      <w:r>
-        <w:t>childRow</w:t>
-      </w:r>
-      <w:proofErr w:type="spellEnd"/>
-      <w:r>
-        <w:t xml:space="preserve">() </w:t>
+      <w:r>
+        <w:t xml:space="preserve">childRow() </w:t>
       </w:r>
       <w:r>
         <w:sym w:font="Wingdings" w:char="F0E0"/>
@@ -957,7 +1048,7 @@
     </w:p>
     <w:p/>
     <w:sectPr>
-      <w:footerReference w:type="default" r:id="rId12"/>
+      <w:footerReference w:type="default" r:id="rId11"/>
       <w:pgSz w:w="12240" w:h="15840"/>
       <w:pgMar w:top="1728" w:right="1800" w:bottom="1440" w:left="1800" w:header="720" w:footer="720" w:gutter="0"/>
       <w:pgNumType w:start="0"/>
@@ -970,7 +1061,7 @@
 </file>
 
 <file path=word/endnotes.xml><?xml version="1.0" encoding="utf-8"?>
-<w:endnotes xmlns:wpc="http://schemas.microsoft.com/office/word/2010/wordprocessingCanvas" xmlns:mc="http://schemas.openxmlformats.org/markup-compatibility/2006" xmlns:o="urn:schemas-microsoft-com:office:office" xmlns:r="http://schemas.openxmlformats.org/officeDocument/2006/relationships" xmlns:m="http://schemas.openxmlformats.org/officeDocument/2006/math" xmlns:v="urn:schemas-microsoft-com:vml" xmlns:wp14="http://schemas.microsoft.com/office/word/2010/wordprocessingDrawing" xmlns:wp="http://schemas.openxmlformats.org/drawingml/2006/wordprocessingDrawing" xmlns:w10="urn:schemas-microsoft-com:office:word" xmlns:w="http://schemas.openxmlformats.org/wordprocessingml/2006/main" xmlns:w14="http://schemas.microsoft.com/office/word/2010/wordml" xmlns:wpg="http://schemas.microsoft.com/office/word/2010/wordprocessingGroup" xmlns:wpi="http://schemas.microsoft.com/office/word/2010/wordprocessingInk" xmlns:wne="http://schemas.microsoft.com/office/word/2006/wordml" xmlns:wps="http://schemas.microsoft.com/office/word/2010/wordprocessingShape" mc:Ignorable="w14 wp14">
+<w:endnotes xmlns:wpc="http://schemas.microsoft.com/office/word/2010/wordprocessingCanvas" xmlns:mc="http://schemas.openxmlformats.org/markup-compatibility/2006" xmlns:o="urn:schemas-microsoft-com:office:office" xmlns:r="http://schemas.openxmlformats.org/officeDocument/2006/relationships" xmlns:m="http://schemas.openxmlformats.org/officeDocument/2006/math" xmlns:v="urn:schemas-microsoft-com:vml" xmlns:wp14="http://schemas.microsoft.com/office/word/2010/wordprocessingDrawing" xmlns:wp="http://schemas.openxmlformats.org/drawingml/2006/wordprocessingDrawing" xmlns:w10="urn:schemas-microsoft-com:office:word" xmlns:w="http://schemas.openxmlformats.org/wordprocessingml/2006/main" xmlns:w14="http://schemas.microsoft.com/office/word/2010/wordml" xmlns:w15="http://schemas.microsoft.com/office/word/2012/wordml" xmlns:wpg="http://schemas.microsoft.com/office/word/2010/wordprocessingGroup" xmlns:wpi="http://schemas.microsoft.com/office/word/2010/wordprocessingInk" xmlns:wne="http://schemas.microsoft.com/office/word/2006/wordml" xmlns:wps="http://schemas.microsoft.com/office/word/2010/wordprocessingShape" mc:Ignorable="w14 w15 wp14">
   <w:endnote w:type="separator" w:id="-1">
     <w:p>
       <w:pPr>
@@ -995,7 +1086,7 @@
 </file>
 
 <file path=word/footer1.xml><?xml version="1.0" encoding="utf-8"?>
-<w:ftr xmlns:wpc="http://schemas.microsoft.com/office/word/2010/wordprocessingCanvas" xmlns:mc="http://schemas.openxmlformats.org/markup-compatibility/2006" xmlns:o="urn:schemas-microsoft-com:office:office" xmlns:r="http://schemas.openxmlformats.org/officeDocument/2006/relationships" xmlns:m="http://schemas.openxmlformats.org/officeDocument/2006/math" xmlns:v="urn:schemas-microsoft-com:vml" xmlns:wp14="http://schemas.microsoft.com/office/word/2010/wordprocessingDrawing" xmlns:wp="http://schemas.openxmlformats.org/drawingml/2006/wordprocessingDrawing" xmlns:w10="urn:schemas-microsoft-com:office:word" xmlns:w="http://schemas.openxmlformats.org/wordprocessingml/2006/main" xmlns:w14="http://schemas.microsoft.com/office/word/2010/wordml" xmlns:wpg="http://schemas.microsoft.com/office/word/2010/wordprocessingGroup" xmlns:wpi="http://schemas.microsoft.com/office/word/2010/wordprocessingInk" xmlns:wne="http://schemas.microsoft.com/office/word/2006/wordml" xmlns:wps="http://schemas.microsoft.com/office/word/2010/wordprocessingShape" mc:Ignorable="w14 wp14">
+<w:ftr xmlns:wpc="http://schemas.microsoft.com/office/word/2010/wordprocessingCanvas" xmlns:mc="http://schemas.openxmlformats.org/markup-compatibility/2006" xmlns:o="urn:schemas-microsoft-com:office:office" xmlns:r="http://schemas.openxmlformats.org/officeDocument/2006/relationships" xmlns:m="http://schemas.openxmlformats.org/officeDocument/2006/math" xmlns:v="urn:schemas-microsoft-com:vml" xmlns:wp14="http://schemas.microsoft.com/office/word/2010/wordprocessingDrawing" xmlns:wp="http://schemas.openxmlformats.org/drawingml/2006/wordprocessingDrawing" xmlns:w10="urn:schemas-microsoft-com:office:word" xmlns:w="http://schemas.openxmlformats.org/wordprocessingml/2006/main" xmlns:w14="http://schemas.microsoft.com/office/word/2010/wordml" xmlns:w15="http://schemas.microsoft.com/office/word/2012/wordml" xmlns:wpg="http://schemas.microsoft.com/office/word/2010/wordprocessingGroup" xmlns:wpi="http://schemas.microsoft.com/office/word/2010/wordprocessingInk" xmlns:wne="http://schemas.microsoft.com/office/word/2006/wordml" xmlns:wps="http://schemas.microsoft.com/office/word/2010/wordprocessingShape" mc:Ignorable="w14 w15 wp14">
   <w:p>
     <w:pPr>
       <w:pStyle w:val="Footer"/>
@@ -1026,7 +1117,7 @@
 </file>
 
 <file path=word/footnotes.xml><?xml version="1.0" encoding="utf-8"?>
-<w:footnotes xmlns:wpc="http://schemas.microsoft.com/office/word/2010/wordprocessingCanvas" xmlns:mc="http://schemas.openxmlformats.org/markup-compatibility/2006" xmlns:o="urn:schemas-microsoft-com:office:office" xmlns:r="http://schemas.openxmlformats.org/officeDocument/2006/relationships" xmlns:m="http://schemas.openxmlformats.org/officeDocument/2006/math" xmlns:v="urn:schemas-microsoft-com:vml" xmlns:wp14="http://schemas.microsoft.com/office/word/2010/wordprocessingDrawing" xmlns:wp="http://schemas.openxmlformats.org/drawingml/2006/wordprocessingDrawing" xmlns:w10="urn:schemas-microsoft-com:office:word" xmlns:w="http://schemas.openxmlformats.org/wordprocessingml/2006/main" xmlns:w14="http://schemas.microsoft.com/office/word/2010/wordml" xmlns:wpg="http://schemas.microsoft.com/office/word/2010/wordprocessingGroup" xmlns:wpi="http://schemas.microsoft.com/office/word/2010/wordprocessingInk" xmlns:wne="http://schemas.microsoft.com/office/word/2006/wordml" xmlns:wps="http://schemas.microsoft.com/office/word/2010/wordprocessingShape" mc:Ignorable="w14 wp14">
+<w:footnotes xmlns:wpc="http://schemas.microsoft.com/office/word/2010/wordprocessingCanvas" xmlns:mc="http://schemas.openxmlformats.org/markup-compatibility/2006" xmlns:o="urn:schemas-microsoft-com:office:office" xmlns:r="http://schemas.openxmlformats.org/officeDocument/2006/relationships" xmlns:m="http://schemas.openxmlformats.org/officeDocument/2006/math" xmlns:v="urn:schemas-microsoft-com:vml" xmlns:wp14="http://schemas.microsoft.com/office/word/2010/wordprocessingDrawing" xmlns:wp="http://schemas.openxmlformats.org/drawingml/2006/wordprocessingDrawing" xmlns:w10="urn:schemas-microsoft-com:office:word" xmlns:w="http://schemas.openxmlformats.org/wordprocessingml/2006/main" xmlns:w14="http://schemas.microsoft.com/office/word/2010/wordml" xmlns:w15="http://schemas.microsoft.com/office/word/2012/wordml" xmlns:wpg="http://schemas.microsoft.com/office/word/2010/wordprocessingGroup" xmlns:wpi="http://schemas.microsoft.com/office/word/2010/wordprocessingInk" xmlns:wne="http://schemas.microsoft.com/office/word/2006/wordml" xmlns:wps="http://schemas.microsoft.com/office/word/2010/wordprocessingShape" mc:Ignorable="w14 w15 wp14">
   <w:footnote w:type="separator" w:id="-1">
     <w:p>
       <w:pPr>
@@ -1051,8 +1142,8 @@
 </file>
 
 <file path=word/numbering.xml><?xml version="1.0" encoding="utf-8"?>
-<w:numbering xmlns:wpc="http://schemas.microsoft.com/office/word/2010/wordprocessingCanvas" xmlns:mc="http://schemas.openxmlformats.org/markup-compatibility/2006" xmlns:o="urn:schemas-microsoft-com:office:office" xmlns:r="http://schemas.openxmlformats.org/officeDocument/2006/relationships" xmlns:m="http://schemas.openxmlformats.org/officeDocument/2006/math" xmlns:v="urn:schemas-microsoft-com:vml" xmlns:wp14="http://schemas.microsoft.com/office/word/2010/wordprocessingDrawing" xmlns:wp="http://schemas.openxmlformats.org/drawingml/2006/wordprocessingDrawing" xmlns:w10="urn:schemas-microsoft-com:office:word" xmlns:w="http://schemas.openxmlformats.org/wordprocessingml/2006/main" xmlns:w14="http://schemas.microsoft.com/office/word/2010/wordml" xmlns:wpg="http://schemas.microsoft.com/office/word/2010/wordprocessingGroup" xmlns:wpi="http://schemas.microsoft.com/office/word/2010/wordprocessingInk" xmlns:wne="http://schemas.microsoft.com/office/word/2006/wordml" xmlns:wps="http://schemas.microsoft.com/office/word/2010/wordprocessingShape" mc:Ignorable="w14 wp14">
-  <w:abstractNum w:abstractNumId="0">
+<w:numbering xmlns:wpc="http://schemas.microsoft.com/office/word/2010/wordprocessingCanvas" xmlns:mc="http://schemas.openxmlformats.org/markup-compatibility/2006" xmlns:o="urn:schemas-microsoft-com:office:office" xmlns:r="http://schemas.openxmlformats.org/officeDocument/2006/relationships" xmlns:m="http://schemas.openxmlformats.org/officeDocument/2006/math" xmlns:v="urn:schemas-microsoft-com:vml" xmlns:wp14="http://schemas.microsoft.com/office/word/2010/wordprocessingDrawing" xmlns:wp="http://schemas.openxmlformats.org/drawingml/2006/wordprocessingDrawing" xmlns:w10="urn:schemas-microsoft-com:office:word" xmlns:w="http://schemas.openxmlformats.org/wordprocessingml/2006/main" xmlns:w14="http://schemas.microsoft.com/office/word/2010/wordml" xmlns:w15="http://schemas.microsoft.com/office/word/2012/wordml" xmlns:wpg="http://schemas.microsoft.com/office/word/2010/wordprocessingGroup" xmlns:wpi="http://schemas.microsoft.com/office/word/2010/wordprocessingInk" xmlns:wne="http://schemas.microsoft.com/office/word/2006/wordml" xmlns:wps="http://schemas.microsoft.com/office/word/2010/wordprocessingShape" mc:Ignorable="w14 w15 wp14">
+  <w:abstractNum w:abstractNumId="0" w15:restartNumberingAfterBreak="0">
     <w:nsid w:val="FFFFFF88"/>
     <w:multiLevelType w:val="singleLevel"/>
     <w:tmpl w:val="B87E3E76"/>
@@ -1070,7 +1161,7 @@
       </w:pPr>
     </w:lvl>
   </w:abstractNum>
-  <w:abstractNum w:abstractNumId="1">
+  <w:abstractNum w:abstractNumId="1" w15:restartNumberingAfterBreak="0">
     <w:nsid w:val="FFFFFF89"/>
     <w:multiLevelType w:val="singleLevel"/>
     <w:tmpl w:val="1206D1A0"/>
@@ -1089,7 +1180,7 @@
       </w:rPr>
     </w:lvl>
   </w:abstractNum>
-  <w:abstractNum w:abstractNumId="2">
+  <w:abstractNum w:abstractNumId="2" w15:restartNumberingAfterBreak="0">
     <w:nsid w:val="06867082"/>
     <w:multiLevelType w:val="hybridMultilevel"/>
     <w:tmpl w:val="7DAEDD54"/>
@@ -1178,7 +1269,7 @@
       </w:pPr>
     </w:lvl>
   </w:abstractNum>
-  <w:abstractNum w:abstractNumId="3">
+  <w:abstractNum w:abstractNumId="3" w15:restartNumberingAfterBreak="0">
     <w:nsid w:val="40A07AEE"/>
     <w:multiLevelType w:val="hybridMultilevel"/>
     <w:tmpl w:val="288AB432"/>
@@ -1264,7 +1355,7 @@
       </w:pPr>
     </w:lvl>
   </w:abstractNum>
-  <w:abstractNum w:abstractNumId="4">
+  <w:abstractNum w:abstractNumId="4" w15:restartNumberingAfterBreak="0">
     <w:nsid w:val="62EA71A6"/>
     <w:multiLevelType w:val="hybridMultilevel"/>
     <w:tmpl w:val="98FA5B1E"/>
@@ -1377,7 +1468,7 @@
       </w:rPr>
     </w:lvl>
   </w:abstractNum>
-  <w:abstractNum w:abstractNumId="5">
+  <w:abstractNum w:abstractNumId="5" w15:restartNumberingAfterBreak="0">
     <w:nsid w:val="696C346B"/>
     <w:multiLevelType w:val="hybridMultilevel"/>
     <w:tmpl w:val="7B9C722C"/>
@@ -1551,7 +1642,7 @@
 </file>
 
 <file path=word/styles.xml><?xml version="1.0" encoding="utf-8"?>
-<w:styles xmlns:mc="http://schemas.openxmlformats.org/markup-compatibility/2006" xmlns:r="http://schemas.openxmlformats.org/officeDocument/2006/relationships" xmlns:w="http://schemas.openxmlformats.org/wordprocessingml/2006/main" xmlns:w14="http://schemas.microsoft.com/office/word/2010/wordml" mc:Ignorable="w14">
+<w:styles xmlns:mc="http://schemas.openxmlformats.org/markup-compatibility/2006" xmlns:r="http://schemas.openxmlformats.org/officeDocument/2006/relationships" xmlns:w="http://schemas.openxmlformats.org/wordprocessingml/2006/main" xmlns:w14="http://schemas.microsoft.com/office/word/2010/wordml" xmlns:w15="http://schemas.microsoft.com/office/word/2012/wordml" mc:Ignorable="w14 w15">
   <w:docDefaults>
     <w:rPrDefault>
       <w:rPr>
@@ -1566,146 +1657,378 @@
       </w:pPr>
     </w:pPrDefault>
   </w:docDefaults>
-  <w:latentStyles w:defLockedState="0" w:defUIPriority="99" w:defSemiHidden="1" w:defUnhideWhenUsed="1" w:defQFormat="0" w:count="267">
-    <w:lsdException w:name="Normal" w:semiHidden="0" w:uiPriority="0" w:unhideWhenUsed="0" w:qFormat="1"/>
-    <w:lsdException w:name="heading 1" w:semiHidden="0" w:uiPriority="1" w:unhideWhenUsed="0" w:qFormat="1"/>
-    <w:lsdException w:name="heading 2" w:uiPriority="0" w:qFormat="1"/>
-    <w:lsdException w:name="heading 3" w:uiPriority="0" w:qFormat="1"/>
-    <w:lsdException w:name="heading 4" w:uiPriority="13" w:qFormat="1"/>
-    <w:lsdException w:name="heading 5" w:uiPriority="13" w:qFormat="1"/>
-    <w:lsdException w:name="heading 6" w:uiPriority="13" w:qFormat="1"/>
-    <w:lsdException w:name="heading 7" w:uiPriority="9" w:qFormat="1"/>
-    <w:lsdException w:name="heading 8" w:uiPriority="9" w:qFormat="1"/>
-    <w:lsdException w:name="heading 9" w:uiPriority="9" w:qFormat="1"/>
-    <w:lsdException w:name="toc 1" w:uiPriority="39"/>
-    <w:lsdException w:name="toc 2" w:uiPriority="39"/>
-    <w:lsdException w:name="toc 3" w:uiPriority="39"/>
-    <w:lsdException w:name="toc 4" w:uiPriority="39"/>
-    <w:lsdException w:name="toc 5" w:uiPriority="39"/>
-    <w:lsdException w:name="toc 6" w:uiPriority="39"/>
-    <w:lsdException w:name="toc 7" w:uiPriority="39"/>
-    <w:lsdException w:name="toc 8" w:uiPriority="39"/>
-    <w:lsdException w:name="toc 9" w:uiPriority="39"/>
-    <w:lsdException w:name="caption" w:uiPriority="2" w:qFormat="1"/>
-    <w:lsdException w:name="List Bullet" w:uiPriority="1" w:qFormat="1"/>
-    <w:lsdException w:name="List Number" w:uiPriority="1" w:qFormat="1"/>
-    <w:lsdException w:name="Title" w:semiHidden="0" w:uiPriority="10" w:unhideWhenUsed="0" w:qFormat="1"/>
-    <w:lsdException w:name="Default Paragraph Font" w:uiPriority="1"/>
-    <w:lsdException w:name="Subtitle" w:semiHidden="0" w:uiPriority="11" w:unhideWhenUsed="0" w:qFormat="1"/>
-    <w:lsdException w:name="Strong" w:uiPriority="22" w:unhideWhenUsed="0" w:qFormat="1"/>
-    <w:lsdException w:name="Emphasis" w:semiHidden="0" w:uiPriority="10" w:unhideWhenUsed="0" w:qFormat="1"/>
-    <w:lsdException w:name="Table Grid" w:semiHidden="0" w:uiPriority="59" w:unhideWhenUsed="0"/>
-    <w:lsdException w:name="Placeholder Text" w:unhideWhenUsed="0"/>
-    <w:lsdException w:name="No Spacing" w:semiHidden="0" w:uiPriority="1" w:unhideWhenUsed="0" w:qFormat="1"/>
-    <w:lsdException w:name="Light Shading" w:semiHidden="0" w:uiPriority="60" w:unhideWhenUsed="0"/>
-    <w:lsdException w:name="Light List" w:semiHidden="0" w:uiPriority="61" w:unhideWhenUsed="0"/>
-    <w:lsdException w:name="Light Grid" w:semiHidden="0" w:uiPriority="62" w:unhideWhenUsed="0"/>
-    <w:lsdException w:name="Medium Shading 1" w:semiHidden="0" w:uiPriority="63" w:unhideWhenUsed="0"/>
-    <w:lsdException w:name="Medium Shading 2" w:semiHidden="0" w:uiPriority="64" w:unhideWhenUsed="0"/>
-    <w:lsdException w:name="Medium List 1" w:semiHidden="0" w:uiPriority="65" w:unhideWhenUsed="0"/>
-    <w:lsdException w:name="Medium List 2" w:semiHidden="0" w:uiPriority="66" w:unhideWhenUsed="0"/>
-    <w:lsdException w:name="Medium Grid 1" w:semiHidden="0" w:uiPriority="67" w:unhideWhenUsed="0"/>
-    <w:lsdException w:name="Medium Grid 2" w:semiHidden="0" w:uiPriority="68" w:unhideWhenUsed="0"/>
-    <w:lsdException w:name="Medium Grid 3" w:semiHidden="0" w:uiPriority="69" w:unhideWhenUsed="0"/>
-    <w:lsdException w:name="Dark List" w:semiHidden="0" w:uiPriority="70" w:unhideWhenUsed="0"/>
-    <w:lsdException w:name="Colorful Shading" w:semiHidden="0" w:uiPriority="71" w:unhideWhenUsed="0"/>
-    <w:lsdException w:name="Colorful List" w:semiHidden="0" w:uiPriority="72" w:unhideWhenUsed="0"/>
-    <w:lsdException w:name="Colorful Grid" w:semiHidden="0" w:uiPriority="73" w:unhideWhenUsed="0"/>
-    <w:lsdException w:name="Light Shading Accent 1" w:semiHidden="0" w:uiPriority="60" w:unhideWhenUsed="0"/>
-    <w:lsdException w:name="Light List Accent 1" w:semiHidden="0" w:uiPriority="61" w:unhideWhenUsed="0"/>
-    <w:lsdException w:name="Light Grid Accent 1" w:semiHidden="0" w:uiPriority="62" w:unhideWhenUsed="0"/>
-    <w:lsdException w:name="Medium Shading 1 Accent 1" w:semiHidden="0" w:uiPriority="63" w:unhideWhenUsed="0"/>
-    <w:lsdException w:name="Medium Shading 2 Accent 1" w:semiHidden="0" w:uiPriority="64" w:unhideWhenUsed="0"/>
-    <w:lsdException w:name="Medium List 1 Accent 1" w:semiHidden="0" w:uiPriority="65" w:unhideWhenUsed="0"/>
-    <w:lsdException w:name="Revision" w:unhideWhenUsed="0"/>
-    <w:lsdException w:name="List Paragraph" w:uiPriority="34" w:unhideWhenUsed="0" w:qFormat="1"/>
-    <w:lsdException w:name="Quote" w:semiHidden="0" w:uiPriority="1" w:unhideWhenUsed="0" w:qFormat="1"/>
-    <w:lsdException w:name="Intense Quote" w:uiPriority="30" w:unhideWhenUsed="0" w:qFormat="1"/>
-    <w:lsdException w:name="Medium List 2 Accent 1" w:semiHidden="0" w:uiPriority="66" w:unhideWhenUsed="0"/>
-    <w:lsdException w:name="Medium Grid 1 Accent 1" w:semiHidden="0" w:uiPriority="67" w:unhideWhenUsed="0"/>
-    <w:lsdException w:name="Medium Grid 2 Accent 1" w:semiHidden="0" w:uiPriority="68" w:unhideWhenUsed="0"/>
-    <w:lsdException w:name="Medium Grid 3 Accent 1" w:semiHidden="0" w:uiPriority="69" w:unhideWhenUsed="0"/>
-    <w:lsdException w:name="Dark List Accent 1" w:semiHidden="0" w:uiPriority="70" w:unhideWhenUsed="0"/>
-    <w:lsdException w:name="Colorful Shading Accent 1" w:semiHidden="0" w:uiPriority="71" w:unhideWhenUsed="0"/>
-    <w:lsdException w:name="Colorful List Accent 1" w:semiHidden="0" w:uiPriority="72" w:unhideWhenUsed="0"/>
-    <w:lsdException w:name="Colorful Grid Accent 1" w:semiHidden="0" w:uiPriority="73" w:unhideWhenUsed="0"/>
-    <w:lsdException w:name="Light Shading Accent 2" w:semiHidden="0" w:uiPriority="60" w:unhideWhenUsed="0"/>
-    <w:lsdException w:name="Light List Accent 2" w:semiHidden="0" w:uiPriority="61" w:unhideWhenUsed="0"/>
-    <w:lsdException w:name="Light Grid Accent 2" w:semiHidden="0" w:uiPriority="62" w:unhideWhenUsed="0"/>
-    <w:lsdException w:name="Medium Shading 1 Accent 2" w:semiHidden="0" w:uiPriority="63" w:unhideWhenUsed="0"/>
-    <w:lsdException w:name="Medium Shading 2 Accent 2" w:semiHidden="0" w:uiPriority="64" w:unhideWhenUsed="0"/>
-    <w:lsdException w:name="Medium List 1 Accent 2" w:semiHidden="0" w:uiPriority="65" w:unhideWhenUsed="0"/>
-    <w:lsdException w:name="Medium List 2 Accent 2" w:semiHidden="0" w:uiPriority="66" w:unhideWhenUsed="0"/>
-    <w:lsdException w:name="Medium Grid 1 Accent 2" w:semiHidden="0" w:uiPriority="67" w:unhideWhenUsed="0"/>
-    <w:lsdException w:name="Medium Grid 2 Accent 2" w:semiHidden="0" w:uiPriority="68" w:unhideWhenUsed="0"/>
-    <w:lsdException w:name="Medium Grid 3 Accent 2" w:semiHidden="0" w:uiPriority="69" w:unhideWhenUsed="0"/>
-    <w:lsdException w:name="Dark List Accent 2" w:semiHidden="0" w:uiPriority="70" w:unhideWhenUsed="0"/>
-    <w:lsdException w:name="Colorful Shading Accent 2" w:semiHidden="0" w:uiPriority="71" w:unhideWhenUsed="0"/>
-    <w:lsdException w:name="Colorful List Accent 2" w:semiHidden="0" w:uiPriority="72" w:unhideWhenUsed="0"/>
-    <w:lsdException w:name="Colorful Grid Accent 2" w:semiHidden="0" w:uiPriority="73" w:unhideWhenUsed="0"/>
-    <w:lsdException w:name="Light Shading Accent 3" w:semiHidden="0" w:uiPriority="60" w:unhideWhenUsed="0"/>
-    <w:lsdException w:name="Light List Accent 3" w:semiHidden="0" w:uiPriority="61" w:unhideWhenUsed="0"/>
-    <w:lsdException w:name="Light Grid Accent 3" w:semiHidden="0" w:uiPriority="62" w:unhideWhenUsed="0"/>
-    <w:lsdException w:name="Medium Shading 1 Accent 3" w:semiHidden="0" w:uiPriority="63" w:unhideWhenUsed="0"/>
-    <w:lsdException w:name="Medium Shading 2 Accent 3" w:semiHidden="0" w:uiPriority="64" w:unhideWhenUsed="0"/>
-    <w:lsdException w:name="Medium List 1 Accent 3" w:semiHidden="0" w:uiPriority="65" w:unhideWhenUsed="0"/>
-    <w:lsdException w:name="Medium List 2 Accent 3" w:semiHidden="0" w:uiPriority="66" w:unhideWhenUsed="0"/>
-    <w:lsdException w:name="Medium Grid 1 Accent 3" w:semiHidden="0" w:uiPriority="67" w:unhideWhenUsed="0"/>
-    <w:lsdException w:name="Medium Grid 2 Accent 3" w:semiHidden="0" w:uiPriority="68" w:unhideWhenUsed="0"/>
-    <w:lsdException w:name="Medium Grid 3 Accent 3" w:semiHidden="0" w:uiPriority="69" w:unhideWhenUsed="0"/>
-    <w:lsdException w:name="Dark List Accent 3" w:semiHidden="0" w:uiPriority="70" w:unhideWhenUsed="0"/>
-    <w:lsdException w:name="Colorful Shading Accent 3" w:semiHidden="0" w:uiPriority="71" w:unhideWhenUsed="0"/>
-    <w:lsdException w:name="Colorful List Accent 3" w:semiHidden="0" w:uiPriority="72" w:unhideWhenUsed="0"/>
-    <w:lsdException w:name="Colorful Grid Accent 3" w:semiHidden="0" w:uiPriority="73" w:unhideWhenUsed="0"/>
-    <w:lsdException w:name="Light Shading Accent 4" w:semiHidden="0" w:uiPriority="60" w:unhideWhenUsed="0"/>
-    <w:lsdException w:name="Light List Accent 4" w:semiHidden="0" w:uiPriority="61" w:unhideWhenUsed="0"/>
-    <w:lsdException w:name="Light Grid Accent 4" w:semiHidden="0" w:uiPriority="62" w:unhideWhenUsed="0"/>
-    <w:lsdException w:name="Medium Shading 1 Accent 4" w:semiHidden="0" w:uiPriority="63" w:unhideWhenUsed="0"/>
-    <w:lsdException w:name="Medium Shading 2 Accent 4" w:semiHidden="0" w:uiPriority="64" w:unhideWhenUsed="0"/>
-    <w:lsdException w:name="Medium List 1 Accent 4" w:semiHidden="0" w:uiPriority="65" w:unhideWhenUsed="0"/>
-    <w:lsdException w:name="Medium List 2 Accent 4" w:semiHidden="0" w:uiPriority="66" w:unhideWhenUsed="0"/>
-    <w:lsdException w:name="Medium Grid 1 Accent 4" w:semiHidden="0" w:uiPriority="67" w:unhideWhenUsed="0"/>
-    <w:lsdException w:name="Medium Grid 2 Accent 4" w:semiHidden="0" w:uiPriority="68" w:unhideWhenUsed="0"/>
-    <w:lsdException w:name="Medium Grid 3 Accent 4" w:semiHidden="0" w:uiPriority="69" w:unhideWhenUsed="0"/>
-    <w:lsdException w:name="Dark List Accent 4" w:semiHidden="0" w:uiPriority="70" w:unhideWhenUsed="0"/>
-    <w:lsdException w:name="Colorful Shading Accent 4" w:semiHidden="0" w:uiPriority="71" w:unhideWhenUsed="0"/>
-    <w:lsdException w:name="Colorful List Accent 4" w:semiHidden="0" w:uiPriority="72" w:unhideWhenUsed="0"/>
-    <w:lsdException w:name="Colorful Grid Accent 4" w:semiHidden="0" w:uiPriority="73" w:unhideWhenUsed="0"/>
-    <w:lsdException w:name="Light Shading Accent 5" w:semiHidden="0" w:uiPriority="60" w:unhideWhenUsed="0"/>
-    <w:lsdException w:name="Light List Accent 5" w:semiHidden="0" w:uiPriority="61" w:unhideWhenUsed="0"/>
-    <w:lsdException w:name="Light Grid Accent 5" w:semiHidden="0" w:uiPriority="62" w:unhideWhenUsed="0"/>
-    <w:lsdException w:name="Medium Shading 1 Accent 5" w:semiHidden="0" w:uiPriority="63" w:unhideWhenUsed="0"/>
-    <w:lsdException w:name="Medium Shading 2 Accent 5" w:semiHidden="0" w:uiPriority="64" w:unhideWhenUsed="0"/>
-    <w:lsdException w:name="Medium List 1 Accent 5" w:semiHidden="0" w:uiPriority="65" w:unhideWhenUsed="0"/>
-    <w:lsdException w:name="Medium List 2 Accent 5" w:semiHidden="0" w:uiPriority="66" w:unhideWhenUsed="0"/>
-    <w:lsdException w:name="Medium Grid 1 Accent 5" w:semiHidden="0" w:uiPriority="67" w:unhideWhenUsed="0"/>
-    <w:lsdException w:name="Medium Grid 2 Accent 5" w:semiHidden="0" w:uiPriority="68" w:unhideWhenUsed="0"/>
-    <w:lsdException w:name="Medium Grid 3 Accent 5" w:semiHidden="0" w:uiPriority="69" w:unhideWhenUsed="0"/>
-    <w:lsdException w:name="Dark List Accent 5" w:semiHidden="0" w:uiPriority="70" w:unhideWhenUsed="0"/>
-    <w:lsdException w:name="Colorful Shading Accent 5" w:semiHidden="0" w:uiPriority="71" w:unhideWhenUsed="0"/>
-    <w:lsdException w:name="Colorful List Accent 5" w:semiHidden="0" w:uiPriority="72" w:unhideWhenUsed="0"/>
-    <w:lsdException w:name="Colorful Grid Accent 5" w:semiHidden="0" w:uiPriority="73" w:unhideWhenUsed="0"/>
-    <w:lsdException w:name="Light Shading Accent 6" w:semiHidden="0" w:uiPriority="60" w:unhideWhenUsed="0"/>
-    <w:lsdException w:name="Light List Accent 6" w:semiHidden="0" w:uiPriority="61" w:unhideWhenUsed="0"/>
-    <w:lsdException w:name="Light Grid Accent 6" w:semiHidden="0" w:uiPriority="62" w:unhideWhenUsed="0"/>
-    <w:lsdException w:name="Medium Shading 1 Accent 6" w:semiHidden="0" w:uiPriority="63" w:unhideWhenUsed="0"/>
-    <w:lsdException w:name="Medium Shading 2 Accent 6" w:semiHidden="0" w:uiPriority="64" w:unhideWhenUsed="0"/>
-    <w:lsdException w:name="Medium List 1 Accent 6" w:semiHidden="0" w:uiPriority="65" w:unhideWhenUsed="0"/>
-    <w:lsdException w:name="Medium List 2 Accent 6" w:semiHidden="0" w:uiPriority="66" w:unhideWhenUsed="0"/>
-    <w:lsdException w:name="Medium Grid 1 Accent 6" w:semiHidden="0" w:uiPriority="67" w:unhideWhenUsed="0"/>
-    <w:lsdException w:name="Medium Grid 2 Accent 6" w:semiHidden="0" w:uiPriority="68" w:unhideWhenUsed="0"/>
-    <w:lsdException w:name="Medium Grid 3 Accent 6" w:semiHidden="0" w:uiPriority="69" w:unhideWhenUsed="0"/>
-    <w:lsdException w:name="Dark List Accent 6" w:semiHidden="0" w:uiPriority="70" w:unhideWhenUsed="0"/>
-    <w:lsdException w:name="Colorful Shading Accent 6" w:semiHidden="0" w:uiPriority="71" w:unhideWhenUsed="0"/>
-    <w:lsdException w:name="Colorful List Accent 6" w:semiHidden="0" w:uiPriority="72" w:unhideWhenUsed="0"/>
-    <w:lsdException w:name="Colorful Grid Accent 6" w:semiHidden="0" w:uiPriority="73" w:unhideWhenUsed="0"/>
-    <w:lsdException w:name="Subtle Emphasis" w:uiPriority="19" w:unhideWhenUsed="0" w:qFormat="1"/>
-    <w:lsdException w:name="Intense Emphasis" w:uiPriority="21" w:unhideWhenUsed="0" w:qFormat="1"/>
-    <w:lsdException w:name="Subtle Reference" w:uiPriority="31" w:unhideWhenUsed="0" w:qFormat="1"/>
-    <w:lsdException w:name="Intense Reference" w:uiPriority="32" w:unhideWhenUsed="0" w:qFormat="1"/>
-    <w:lsdException w:name="Book Title" w:uiPriority="33" w:unhideWhenUsed="0" w:qFormat="1"/>
-    <w:lsdException w:name="Bibliography" w:uiPriority="39"/>
-    <w:lsdException w:name="TOC Heading" w:uiPriority="39" w:qFormat="1"/>
+  <w:latentStyles w:defLockedState="0" w:defUIPriority="99" w:defSemiHidden="0" w:defUnhideWhenUsed="0" w:defQFormat="0" w:count="371">
+    <w:lsdException w:name="Normal" w:uiPriority="0" w:qFormat="1"/>
+    <w:lsdException w:name="heading 1" w:uiPriority="1" w:qFormat="1"/>
+    <w:lsdException w:name="heading 2" w:semiHidden="1" w:uiPriority="0" w:unhideWhenUsed="1" w:qFormat="1"/>
+    <w:lsdException w:name="heading 3" w:semiHidden="1" w:uiPriority="0" w:unhideWhenUsed="1" w:qFormat="1"/>
+    <w:lsdException w:name="heading 4" w:semiHidden="1" w:uiPriority="13" w:unhideWhenUsed="1" w:qFormat="1"/>
+    <w:lsdException w:name="heading 5" w:semiHidden="1" w:uiPriority="13" w:unhideWhenUsed="1" w:qFormat="1"/>
+    <w:lsdException w:name="heading 6" w:semiHidden="1" w:uiPriority="13" w:unhideWhenUsed="1" w:qFormat="1"/>
+    <w:lsdException w:name="heading 7" w:semiHidden="1" w:uiPriority="9" w:unhideWhenUsed="1" w:qFormat="1"/>
+    <w:lsdException w:name="heading 8" w:semiHidden="1" w:uiPriority="9" w:unhideWhenUsed="1" w:qFormat="1"/>
+    <w:lsdException w:name="heading 9" w:semiHidden="1" w:uiPriority="9" w:unhideWhenUsed="1" w:qFormat="1"/>
+    <w:lsdException w:name="index 1" w:semiHidden="1" w:unhideWhenUsed="1"/>
+    <w:lsdException w:name="index 2" w:semiHidden="1" w:unhideWhenUsed="1"/>
+    <w:lsdException w:name="index 3" w:semiHidden="1" w:unhideWhenUsed="1"/>
+    <w:lsdException w:name="index 4" w:semiHidden="1" w:unhideWhenUsed="1"/>
+    <w:lsdException w:name="index 5" w:semiHidden="1" w:unhideWhenUsed="1"/>
+    <w:lsdException w:name="index 6" w:semiHidden="1" w:unhideWhenUsed="1"/>
+    <w:lsdException w:name="index 7" w:semiHidden="1" w:unhideWhenUsed="1"/>
+    <w:lsdException w:name="index 8" w:semiHidden="1" w:unhideWhenUsed="1"/>
+    <w:lsdException w:name="index 9" w:semiHidden="1" w:unhideWhenUsed="1"/>
+    <w:lsdException w:name="toc 1" w:semiHidden="1" w:uiPriority="39" w:unhideWhenUsed="1"/>
+    <w:lsdException w:name="toc 2" w:semiHidden="1" w:uiPriority="39" w:unhideWhenUsed="1"/>
+    <w:lsdException w:name="toc 3" w:semiHidden="1" w:uiPriority="39" w:unhideWhenUsed="1"/>
+    <w:lsdException w:name="toc 4" w:semiHidden="1" w:uiPriority="39" w:unhideWhenUsed="1"/>
+    <w:lsdException w:name="toc 5" w:semiHidden="1" w:uiPriority="39" w:unhideWhenUsed="1"/>
+    <w:lsdException w:name="toc 6" w:semiHidden="1" w:uiPriority="39" w:unhideWhenUsed="1"/>
+    <w:lsdException w:name="toc 7" w:semiHidden="1" w:uiPriority="39" w:unhideWhenUsed="1"/>
+    <w:lsdException w:name="toc 8" w:semiHidden="1" w:uiPriority="39" w:unhideWhenUsed="1"/>
+    <w:lsdException w:name="toc 9" w:semiHidden="1" w:uiPriority="39" w:unhideWhenUsed="1"/>
+    <w:lsdException w:name="Normal Indent" w:semiHidden="1" w:unhideWhenUsed="1"/>
+    <w:lsdException w:name="footnote text" w:semiHidden="1" w:unhideWhenUsed="1"/>
+    <w:lsdException w:name="annotation text" w:semiHidden="1" w:unhideWhenUsed="1"/>
+    <w:lsdException w:name="header" w:semiHidden="1" w:unhideWhenUsed="1"/>
+    <w:lsdException w:name="footer" w:semiHidden="1" w:unhideWhenUsed="1"/>
+    <w:lsdException w:name="index heading" w:semiHidden="1" w:unhideWhenUsed="1"/>
+    <w:lsdException w:name="caption" w:semiHidden="1" w:uiPriority="2" w:unhideWhenUsed="1" w:qFormat="1"/>
+    <w:lsdException w:name="table of figures" w:semiHidden="1" w:unhideWhenUsed="1"/>
+    <w:lsdException w:name="envelope address" w:semiHidden="1" w:unhideWhenUsed="1"/>
+    <w:lsdException w:name="envelope return" w:semiHidden="1" w:unhideWhenUsed="1"/>
+    <w:lsdException w:name="footnote reference" w:semiHidden="1" w:unhideWhenUsed="1"/>
+    <w:lsdException w:name="annotation reference" w:semiHidden="1" w:unhideWhenUsed="1"/>
+    <w:lsdException w:name="line number" w:semiHidden="1" w:unhideWhenUsed="1"/>
+    <w:lsdException w:name="page number" w:semiHidden="1" w:unhideWhenUsed="1"/>
+    <w:lsdException w:name="endnote reference" w:semiHidden="1" w:unhideWhenUsed="1"/>
+    <w:lsdException w:name="endnote text" w:semiHidden="1" w:unhideWhenUsed="1"/>
+    <w:lsdException w:name="table of authorities" w:semiHidden="1" w:unhideWhenUsed="1"/>
+    <w:lsdException w:name="macro" w:semiHidden="1" w:unhideWhenUsed="1"/>
+    <w:lsdException w:name="toa heading" w:semiHidden="1" w:unhideWhenUsed="1"/>
+    <w:lsdException w:name="List" w:semiHidden="1" w:unhideWhenUsed="1"/>
+    <w:lsdException w:name="List Bullet" w:semiHidden="1" w:uiPriority="1" w:unhideWhenUsed="1" w:qFormat="1"/>
+    <w:lsdException w:name="List Number" w:semiHidden="1" w:uiPriority="1" w:unhideWhenUsed="1" w:qFormat="1"/>
+    <w:lsdException w:name="List 2" w:semiHidden="1" w:unhideWhenUsed="1"/>
+    <w:lsdException w:name="List 3" w:semiHidden="1" w:unhideWhenUsed="1"/>
+    <w:lsdException w:name="List 4" w:semiHidden="1" w:unhideWhenUsed="1"/>
+    <w:lsdException w:name="List 5" w:semiHidden="1" w:unhideWhenUsed="1"/>
+    <w:lsdException w:name="List Bullet 2" w:semiHidden="1" w:unhideWhenUsed="1"/>
+    <w:lsdException w:name="List Bullet 3" w:semiHidden="1" w:unhideWhenUsed="1"/>
+    <w:lsdException w:name="List Bullet 4" w:semiHidden="1" w:unhideWhenUsed="1"/>
+    <w:lsdException w:name="List Bullet 5" w:semiHidden="1" w:unhideWhenUsed="1"/>
+    <w:lsdException w:name="List Number 2" w:semiHidden="1" w:unhideWhenUsed="1"/>
+    <w:lsdException w:name="List Number 3" w:semiHidden="1" w:unhideWhenUsed="1"/>
+    <w:lsdException w:name="List Number 4" w:semiHidden="1" w:unhideWhenUsed="1"/>
+    <w:lsdException w:name="List Number 5" w:semiHidden="1" w:unhideWhenUsed="1"/>
+    <w:lsdException w:name="Title" w:uiPriority="10" w:qFormat="1"/>
+    <w:lsdException w:name="Closing" w:semiHidden="1" w:unhideWhenUsed="1"/>
+    <w:lsdException w:name="Signature" w:semiHidden="1" w:unhideWhenUsed="1"/>
+    <w:lsdException w:name="Default Paragraph Font" w:semiHidden="1" w:uiPriority="1" w:unhideWhenUsed="1"/>
+    <w:lsdException w:name="Body Text" w:semiHidden="1" w:unhideWhenUsed="1"/>
+    <w:lsdException w:name="Body Text Indent" w:semiHidden="1" w:unhideWhenUsed="1"/>
+    <w:lsdException w:name="List Continue" w:semiHidden="1" w:unhideWhenUsed="1"/>
+    <w:lsdException w:name="List Continue 2" w:semiHidden="1" w:unhideWhenUsed="1"/>
+    <w:lsdException w:name="List Continue 3" w:semiHidden="1" w:unhideWhenUsed="1"/>
+    <w:lsdException w:name="List Continue 4" w:semiHidden="1" w:unhideWhenUsed="1"/>
+    <w:lsdException w:name="List Continue 5" w:semiHidden="1" w:unhideWhenUsed="1"/>
+    <w:lsdException w:name="Message Header" w:semiHidden="1" w:unhideWhenUsed="1"/>
+    <w:lsdException w:name="Subtitle" w:uiPriority="11" w:qFormat="1"/>
+    <w:lsdException w:name="Salutation" w:semiHidden="1" w:unhideWhenUsed="1"/>
+    <w:lsdException w:name="Date" w:semiHidden="1" w:unhideWhenUsed="1"/>
+    <w:lsdException w:name="Body Text First Indent" w:semiHidden="1" w:unhideWhenUsed="1"/>
+    <w:lsdException w:name="Body Text First Indent 2" w:semiHidden="1" w:unhideWhenUsed="1"/>
+    <w:lsdException w:name="Note Heading" w:semiHidden="1" w:unhideWhenUsed="1"/>
+    <w:lsdException w:name="Body Text 2" w:semiHidden="1" w:unhideWhenUsed="1"/>
+    <w:lsdException w:name="Body Text 3" w:semiHidden="1" w:unhideWhenUsed="1"/>
+    <w:lsdException w:name="Body Text Indent 2" w:semiHidden="1" w:unhideWhenUsed="1"/>
+    <w:lsdException w:name="Body Text Indent 3" w:semiHidden="1" w:unhideWhenUsed="1"/>
+    <w:lsdException w:name="Block Text" w:semiHidden="1" w:unhideWhenUsed="1"/>
+    <w:lsdException w:name="Hyperlink" w:semiHidden="1" w:unhideWhenUsed="1"/>
+    <w:lsdException w:name="FollowedHyperlink" w:semiHidden="1" w:unhideWhenUsed="1"/>
+    <w:lsdException w:name="Strong" w:uiPriority="22" w:qFormat="1"/>
+    <w:lsdException w:name="Emphasis" w:uiPriority="10" w:qFormat="1"/>
+    <w:lsdException w:name="Document Map" w:semiHidden="1" w:unhideWhenUsed="1"/>
+    <w:lsdException w:name="Plain Text" w:semiHidden="1" w:unhideWhenUsed="1"/>
+    <w:lsdException w:name="E-mail Signature" w:semiHidden="1" w:unhideWhenUsed="1"/>
+    <w:lsdException w:name="HTML Top of Form" w:semiHidden="1" w:unhideWhenUsed="1"/>
+    <w:lsdException w:name="HTML Bottom of Form" w:semiHidden="1" w:unhideWhenUsed="1"/>
+    <w:lsdException w:name="Normal (Web)" w:semiHidden="1" w:unhideWhenUsed="1"/>
+    <w:lsdException w:name="HTML Acronym" w:semiHidden="1" w:unhideWhenUsed="1"/>
+    <w:lsdException w:name="HTML Address" w:semiHidden="1" w:unhideWhenUsed="1"/>
+    <w:lsdException w:name="HTML Cite" w:semiHidden="1" w:unhideWhenUsed="1"/>
+    <w:lsdException w:name="HTML Code" w:semiHidden="1" w:unhideWhenUsed="1"/>
+    <w:lsdException w:name="HTML Definition" w:semiHidden="1" w:unhideWhenUsed="1"/>
+    <w:lsdException w:name="HTML Keyboard" w:semiHidden="1" w:unhideWhenUsed="1"/>
+    <w:lsdException w:name="HTML Preformatted" w:semiHidden="1" w:unhideWhenUsed="1"/>
+    <w:lsdException w:name="HTML Sample" w:semiHidden="1" w:unhideWhenUsed="1"/>
+    <w:lsdException w:name="HTML Typewriter" w:semiHidden="1" w:unhideWhenUsed="1"/>
+    <w:lsdException w:name="HTML Variable" w:semiHidden="1" w:unhideWhenUsed="1"/>
+    <w:lsdException w:name="Normal Table" w:semiHidden="1" w:unhideWhenUsed="1"/>
+    <w:lsdException w:name="annotation subject" w:semiHidden="1" w:unhideWhenUsed="1"/>
+    <w:lsdException w:name="No List" w:semiHidden="1" w:unhideWhenUsed="1"/>
+    <w:lsdException w:name="Outline List 1" w:semiHidden="1" w:unhideWhenUsed="1"/>
+    <w:lsdException w:name="Outline List 2" w:semiHidden="1" w:unhideWhenUsed="1"/>
+    <w:lsdException w:name="Outline List 3" w:semiHidden="1" w:unhideWhenUsed="1"/>
+    <w:lsdException w:name="Table Simple 1" w:semiHidden="1" w:unhideWhenUsed="1"/>
+    <w:lsdException w:name="Table Simple 2" w:semiHidden="1" w:unhideWhenUsed="1"/>
+    <w:lsdException w:name="Table Simple 3" w:semiHidden="1" w:unhideWhenUsed="1"/>
+    <w:lsdException w:name="Table Classic 1" w:semiHidden="1" w:unhideWhenUsed="1"/>
+    <w:lsdException w:name="Table Classic 2" w:semiHidden="1" w:unhideWhenUsed="1"/>
+    <w:lsdException w:name="Table Classic 3" w:semiHidden="1" w:unhideWhenUsed="1"/>
+    <w:lsdException w:name="Table Classic 4" w:semiHidden="1" w:unhideWhenUsed="1"/>
+    <w:lsdException w:name="Table Colorful 1" w:semiHidden="1" w:unhideWhenUsed="1"/>
+    <w:lsdException w:name="Table Colorful 2" w:semiHidden="1" w:unhideWhenUsed="1"/>
+    <w:lsdException w:name="Table Colorful 3" w:semiHidden="1" w:unhideWhenUsed="1"/>
+    <w:lsdException w:name="Table Columns 1" w:semiHidden="1" w:unhideWhenUsed="1"/>
+    <w:lsdException w:name="Table Columns 2" w:semiHidden="1" w:unhideWhenUsed="1"/>
+    <w:lsdException w:name="Table Columns 3" w:semiHidden="1" w:unhideWhenUsed="1"/>
+    <w:lsdException w:name="Table Columns 4" w:semiHidden="1" w:unhideWhenUsed="1"/>
+    <w:lsdException w:name="Table Columns 5" w:semiHidden="1" w:unhideWhenUsed="1"/>
+    <w:lsdException w:name="Table Grid 1" w:semiHidden="1" w:unhideWhenUsed="1"/>
+    <w:lsdException w:name="Table Grid 2" w:semiHidden="1" w:unhideWhenUsed="1"/>
+    <w:lsdException w:name="Table Grid 3" w:semiHidden="1" w:unhideWhenUsed="1"/>
+    <w:lsdException w:name="Table Grid 4" w:semiHidden="1" w:unhideWhenUsed="1"/>
+    <w:lsdException w:name="Table Grid 5" w:semiHidden="1" w:unhideWhenUsed="1"/>
+    <w:lsdException w:name="Table Grid 6" w:semiHidden="1" w:unhideWhenUsed="1"/>
+    <w:lsdException w:name="Table Grid 7" w:semiHidden="1" w:unhideWhenUsed="1"/>
+    <w:lsdException w:name="Table Grid 8" w:semiHidden="1" w:unhideWhenUsed="1"/>
+    <w:lsdException w:name="Table List 1" w:semiHidden="1" w:unhideWhenUsed="1"/>
+    <w:lsdException w:name="Table List 2" w:semiHidden="1" w:unhideWhenUsed="1"/>
+    <w:lsdException w:name="Table List 3" w:semiHidden="1" w:unhideWhenUsed="1"/>
+    <w:lsdException w:name="Table List 4" w:semiHidden="1" w:unhideWhenUsed="1"/>
+    <w:lsdException w:name="Table List 5" w:semiHidden="1" w:unhideWhenUsed="1"/>
+    <w:lsdException w:name="Table List 6" w:semiHidden="1" w:unhideWhenUsed="1"/>
+    <w:lsdException w:name="Table List 7" w:semiHidden="1" w:unhideWhenUsed="1"/>
+    <w:lsdException w:name="Table List 8" w:semiHidden="1" w:unhideWhenUsed="1"/>
+    <w:lsdException w:name="Table 3D effects 1" w:semiHidden="1" w:unhideWhenUsed="1"/>
+    <w:lsdException w:name="Table 3D effects 2" w:semiHidden="1" w:unhideWhenUsed="1"/>
+    <w:lsdException w:name="Table 3D effects 3" w:semiHidden="1" w:unhideWhenUsed="1"/>
+    <w:lsdException w:name="Table Contemporary" w:semiHidden="1" w:unhideWhenUsed="1"/>
+    <w:lsdException w:name="Table Elegant" w:semiHidden="1" w:unhideWhenUsed="1"/>
+    <w:lsdException w:name="Table Professional" w:semiHidden="1" w:unhideWhenUsed="1"/>
+    <w:lsdException w:name="Table Subtle 1" w:semiHidden="1" w:unhideWhenUsed="1"/>
+    <w:lsdException w:name="Table Subtle 2" w:semiHidden="1" w:unhideWhenUsed="1"/>
+    <w:lsdException w:name="Table Web 1" w:semiHidden="1" w:unhideWhenUsed="1"/>
+    <w:lsdException w:name="Table Web 2" w:semiHidden="1" w:unhideWhenUsed="1"/>
+    <w:lsdException w:name="Table Web 3" w:semiHidden="1" w:unhideWhenUsed="1"/>
+    <w:lsdException w:name="Balloon Text" w:semiHidden="1" w:unhideWhenUsed="1"/>
+    <w:lsdException w:name="Table Grid" w:uiPriority="59"/>
+    <w:lsdException w:name="Table Theme" w:semiHidden="1" w:unhideWhenUsed="1"/>
+    <w:lsdException w:name="Placeholder Text" w:semiHidden="1"/>
+    <w:lsdException w:name="No Spacing" w:uiPriority="1" w:qFormat="1"/>
+    <w:lsdException w:name="Light Shading" w:uiPriority="60"/>
+    <w:lsdException w:name="Light List" w:uiPriority="61"/>
+    <w:lsdException w:name="Light Grid" w:uiPriority="62"/>
+    <w:lsdException w:name="Medium Shading 1" w:uiPriority="63"/>
+    <w:lsdException w:name="Medium Shading 2" w:uiPriority="64"/>
+    <w:lsdException w:name="Medium List 1" w:uiPriority="65"/>
+    <w:lsdException w:name="Medium List 2" w:uiPriority="66"/>
+    <w:lsdException w:name="Medium Grid 1" w:uiPriority="67"/>
+    <w:lsdException w:name="Medium Grid 2" w:uiPriority="68"/>
+    <w:lsdException w:name="Medium Grid 3" w:uiPriority="69"/>
+    <w:lsdException w:name="Dark List" w:uiPriority="70"/>
+    <w:lsdException w:name="Colorful Shading" w:uiPriority="71"/>
+    <w:lsdException w:name="Colorful List" w:uiPriority="72"/>
+    <w:lsdException w:name="Colorful Grid" w:uiPriority="73"/>
+    <w:lsdException w:name="Light Shading Accent 1" w:uiPriority="60"/>
+    <w:lsdException w:name="Light List Accent 1" w:uiPriority="61"/>
+    <w:lsdException w:name="Light Grid Accent 1" w:uiPriority="62"/>
+    <w:lsdException w:name="Medium Shading 1 Accent 1" w:uiPriority="63"/>
+    <w:lsdException w:name="Medium Shading 2 Accent 1" w:uiPriority="64"/>
+    <w:lsdException w:name="Medium List 1 Accent 1" w:uiPriority="65"/>
+    <w:lsdException w:name="Revision" w:semiHidden="1"/>
+    <w:lsdException w:name="List Paragraph" w:uiPriority="34" w:qFormat="1"/>
+    <w:lsdException w:name="Quote" w:uiPriority="1" w:qFormat="1"/>
+    <w:lsdException w:name="Intense Quote" w:uiPriority="30" w:qFormat="1"/>
+    <w:lsdException w:name="Medium List 2 Accent 1" w:uiPriority="66"/>
+    <w:lsdException w:name="Medium Grid 1 Accent 1" w:uiPriority="67"/>
+    <w:lsdException w:name="Medium Grid 2 Accent 1" w:uiPriority="68"/>
+    <w:lsdException w:name="Medium Grid 3 Accent 1" w:uiPriority="69"/>
+    <w:lsdException w:name="Dark List Accent 1" w:uiPriority="70"/>
+    <w:lsdException w:name="Colorful Shading Accent 1" w:uiPriority="71"/>
+    <w:lsdException w:name="Colorful List Accent 1" w:uiPriority="72"/>
+    <w:lsdException w:name="Colorful Grid Accent 1" w:uiPriority="73"/>
+    <w:lsdException w:name="Light Shading Accent 2" w:uiPriority="60"/>
+    <w:lsdException w:name="Light List Accent 2" w:uiPriority="61"/>
+    <w:lsdException w:name="Light Grid Accent 2" w:uiPriority="62"/>
+    <w:lsdException w:name="Medium Shading 1 Accent 2" w:uiPriority="63"/>
+    <w:lsdException w:name="Medium Shading 2 Accent 2" w:uiPriority="64"/>
+    <w:lsdException w:name="Medium List 1 Accent 2" w:uiPriority="65"/>
+    <w:lsdException w:name="Medium List 2 Accent 2" w:uiPriority="66"/>
+    <w:lsdException w:name="Medium Grid 1 Accent 2" w:uiPriority="67"/>
+    <w:lsdException w:name="Medium Grid 2 Accent 2" w:uiPriority="68"/>
+    <w:lsdException w:name="Medium Grid 3 Accent 2" w:uiPriority="69"/>
+    <w:lsdException w:name="Dark List Accent 2" w:uiPriority="70"/>
+    <w:lsdException w:name="Colorful Shading Accent 2" w:uiPriority="71"/>
+    <w:lsdException w:name="Colorful List Accent 2" w:uiPriority="72"/>
+    <w:lsdException w:name="Colorful Grid Accent 2" w:uiPriority="73"/>
+    <w:lsdException w:name="Light Shading Accent 3" w:uiPriority="60"/>
+    <w:lsdException w:name="Light List Accent 3" w:uiPriority="61"/>
+    <w:lsdException w:name="Light Grid Accent 3" w:uiPriority="62"/>
+    <w:lsdException w:name="Medium Shading 1 Accent 3" w:uiPriority="63"/>
+    <w:lsdException w:name="Medium Shading 2 Accent 3" w:uiPriority="64"/>
+    <w:lsdException w:name="Medium List 1 Accent 3" w:uiPriority="65"/>
+    <w:lsdException w:name="Medium List 2 Accent 3" w:uiPriority="66"/>
+    <w:lsdException w:name="Medium Grid 1 Accent 3" w:uiPriority="67"/>
+    <w:lsdException w:name="Medium Grid 2 Accent 3" w:uiPriority="68"/>
+    <w:lsdException w:name="Medium Grid 3 Accent 3" w:uiPriority="69"/>
+    <w:lsdException w:name="Dark List Accent 3" w:uiPriority="70"/>
+    <w:lsdException w:name="Colorful Shading Accent 3" w:uiPriority="71"/>
+    <w:lsdException w:name="Colorful List Accent 3" w:uiPriority="72"/>
+    <w:lsdException w:name="Colorful Grid Accent 3" w:uiPriority="73"/>
+    <w:lsdException w:name="Light Shading Accent 4" w:uiPriority="60"/>
+    <w:lsdException w:name="Light List Accent 4" w:uiPriority="61"/>
+    <w:lsdException w:name="Light Grid Accent 4" w:uiPriority="62"/>
+    <w:lsdException w:name="Medium Shading 1 Accent 4" w:uiPriority="63"/>
+    <w:lsdException w:name="Medium Shading 2 Accent 4" w:uiPriority="64"/>
+    <w:lsdException w:name="Medium List 1 Accent 4" w:uiPriority="65"/>
+    <w:lsdException w:name="Medium List 2 Accent 4" w:uiPriority="66"/>
+    <w:lsdException w:name="Medium Grid 1 Accent 4" w:uiPriority="67"/>
+    <w:lsdException w:name="Medium Grid 2 Accent 4" w:uiPriority="68"/>
+    <w:lsdException w:name="Medium Grid 3 Accent 4" w:uiPriority="69"/>
+    <w:lsdException w:name="Dark List Accent 4" w:uiPriority="70"/>
+    <w:lsdException w:name="Colorful Shading Accent 4" w:uiPriority="71"/>
+    <w:lsdException w:name="Colorful List Accent 4" w:uiPriority="72"/>
+    <w:lsdException w:name="Colorful Grid Accent 4" w:uiPriority="73"/>
+    <w:lsdException w:name="Light Shading Accent 5" w:uiPriority="60"/>
+    <w:lsdException w:name="Light List Accent 5" w:uiPriority="61"/>
+    <w:lsdException w:name="Light Grid Accent 5" w:uiPriority="62"/>
+    <w:lsdException w:name="Medium Shading 1 Accent 5" w:uiPriority="63"/>
+    <w:lsdException w:name="Medium Shading 2 Accent 5" w:uiPriority="64"/>
+    <w:lsdException w:name="Medium List 1 Accent 5" w:uiPriority="65"/>
+    <w:lsdException w:name="Medium List 2 Accent 5" w:uiPriority="66"/>
+    <w:lsdException w:name="Medium Grid 1 Accent 5" w:uiPriority="67"/>
+    <w:lsdException w:name="Medium Grid 2 Accent 5" w:uiPriority="68"/>
+    <w:lsdException w:name="Medium Grid 3 Accent 5" w:uiPriority="69"/>
+    <w:lsdException w:name="Dark List Accent 5" w:uiPriority="70"/>
+    <w:lsdException w:name="Colorful Shading Accent 5" w:uiPriority="71"/>
+    <w:lsdException w:name="Colorful List Accent 5" w:uiPriority="72"/>
+    <w:lsdException w:name="Colorful Grid Accent 5" w:uiPriority="73"/>
+    <w:lsdException w:name="Light Shading Accent 6" w:uiPriority="60"/>
+    <w:lsdException w:name="Light List Accent 6" w:uiPriority="61"/>
+    <w:lsdException w:name="Light Grid Accent 6" w:uiPriority="62"/>
+    <w:lsdException w:name="Medium Shading 1 Accent 6" w:uiPriority="63"/>
+    <w:lsdException w:name="Medium Shading 2 Accent 6" w:uiPriority="64"/>
+    <w:lsdException w:name="Medium List 1 Accent 6" w:uiPriority="65"/>
+    <w:lsdException w:name="Medium List 2 Accent 6" w:uiPriority="66"/>
+    <w:lsdException w:name="Medium Grid 1 Accent 6" w:uiPriority="67"/>
+    <w:lsdException w:name="Medium Grid 2 Accent 6" w:uiPriority="68"/>
+    <w:lsdException w:name="Medium Grid 3 Accent 6" w:uiPriority="69"/>
+    <w:lsdException w:name="Dark List Accent 6" w:uiPriority="70"/>
+    <w:lsdException w:name="Colorful Shading Accent 6" w:uiPriority="71"/>
+    <w:lsdException w:name="Colorful List Accent 6" w:uiPriority="72"/>
+    <w:lsdException w:name="Colorful Grid Accent 6" w:uiPriority="73"/>
+    <w:lsdException w:name="Subtle Emphasis" w:uiPriority="19" w:qFormat="1"/>
+    <w:lsdException w:name="Intense Emphasis" w:uiPriority="21" w:qFormat="1"/>
+    <w:lsdException w:name="Subtle Reference" w:uiPriority="31" w:qFormat="1"/>
+    <w:lsdException w:name="Intense Reference" w:uiPriority="32" w:qFormat="1"/>
+    <w:lsdException w:name="Book Title" w:uiPriority="33" w:qFormat="1"/>
+    <w:lsdException w:name="Bibliography" w:semiHidden="1" w:uiPriority="39" w:unhideWhenUsed="1"/>
+    <w:lsdException w:name="TOC Heading" w:semiHidden="1" w:uiPriority="39" w:unhideWhenUsed="1" w:qFormat="1"/>
+    <w:lsdException w:name="Plain Table 1" w:uiPriority="41"/>
+    <w:lsdException w:name="Plain Table 2" w:uiPriority="42"/>
+    <w:lsdException w:name="Plain Table 3" w:uiPriority="43"/>
+    <w:lsdException w:name="Plain Table 4" w:uiPriority="44"/>
+    <w:lsdException w:name="Plain Table 5" w:uiPriority="45"/>
+    <w:lsdException w:name="Grid Table Light" w:uiPriority="40"/>
+    <w:lsdException w:name="Grid Table 1 Light" w:uiPriority="46"/>
+    <w:lsdException w:name="Grid Table 2" w:uiPriority="47"/>
+    <w:lsdException w:name="Grid Table 3" w:uiPriority="48"/>
+    <w:lsdException w:name="Grid Table 4" w:uiPriority="49"/>
+    <w:lsdException w:name="Grid Table 5 Dark" w:uiPriority="50"/>
+    <w:lsdException w:name="Grid Table 6 Colorful" w:uiPriority="51"/>
+    <w:lsdException w:name="Grid Table 7 Colorful" w:uiPriority="52"/>
+    <w:lsdException w:name="Grid Table 1 Light Accent 1" w:uiPriority="46"/>
+    <w:lsdException w:name="Grid Table 2 Accent 1" w:uiPriority="47"/>
+    <w:lsdException w:name="Grid Table 3 Accent 1" w:uiPriority="48"/>
+    <w:lsdException w:name="Grid Table 4 Accent 1" w:uiPriority="49"/>
+    <w:lsdException w:name="Grid Table 5 Dark Accent 1" w:uiPriority="50"/>
+    <w:lsdException w:name="Grid Table 6 Colorful Accent 1" w:uiPriority="51"/>
+    <w:lsdException w:name="Grid Table 7 Colorful Accent 1" w:uiPriority="52"/>
+    <w:lsdException w:name="Grid Table 1 Light Accent 2" w:uiPriority="46"/>
+    <w:lsdException w:name="Grid Table 2 Accent 2" w:uiPriority="47"/>
+    <w:lsdException w:name="Grid Table 3 Accent 2" w:uiPriority="48"/>
+    <w:lsdException w:name="Grid Table 4 Accent 2" w:uiPriority="49"/>
+    <w:lsdException w:name="Grid Table 5 Dark Accent 2" w:uiPriority="50"/>
+    <w:lsdException w:name="Grid Table 6 Colorful Accent 2" w:uiPriority="51"/>
+    <w:lsdException w:name="Grid Table 7 Colorful Accent 2" w:uiPriority="52"/>
+    <w:lsdException w:name="Grid Table 1 Light Accent 3" w:uiPriority="46"/>
+    <w:lsdException w:name="Grid Table 2 Accent 3" w:uiPriority="47"/>
+    <w:lsdException w:name="Grid Table 3 Accent 3" w:uiPriority="48"/>
+    <w:lsdException w:name="Grid Table 4 Accent 3" w:uiPriority="49"/>
+    <w:lsdException w:name="Grid Table 5 Dark Accent 3" w:uiPriority="50"/>
+    <w:lsdException w:name="Grid Table 6 Colorful Accent 3" w:uiPriority="51"/>
+    <w:lsdException w:name="Grid Table 7 Colorful Accent 3" w:uiPriority="52"/>
+    <w:lsdException w:name="Grid Table 1 Light Accent 4" w:uiPriority="46"/>
+    <w:lsdException w:name="Grid Table 2 Accent 4" w:uiPriority="47"/>
+    <w:lsdException w:name="Grid Table 3 Accent 4" w:uiPriority="48"/>
+    <w:lsdException w:name="Grid Table 4 Accent 4" w:uiPriority="49"/>
+    <w:lsdException w:name="Grid Table 5 Dark Accent 4" w:uiPriority="50"/>
+    <w:lsdException w:name="Grid Table 6 Colorful Accent 4" w:uiPriority="51"/>
+    <w:lsdException w:name="Grid Table 7 Colorful Accent 4" w:uiPriority="52"/>
+    <w:lsdException w:name="Grid Table 1 Light Accent 5" w:uiPriority="46"/>
+    <w:lsdException w:name="Grid Table 2 Accent 5" w:uiPriority="47"/>
+    <w:lsdException w:name="Grid Table 3 Accent 5" w:uiPriority="48"/>
+    <w:lsdException w:name="Grid Table 4 Accent 5" w:uiPriority="49"/>
+    <w:lsdException w:name="Grid Table 5 Dark Accent 5" w:uiPriority="50"/>
+    <w:lsdException w:name="Grid Table 6 Colorful Accent 5" w:uiPriority="51"/>
+    <w:lsdException w:name="Grid Table 7 Colorful Accent 5" w:uiPriority="52"/>
+    <w:lsdException w:name="Grid Table 1 Light Accent 6" w:uiPriority="46"/>
+    <w:lsdException w:name="Grid Table 2 Accent 6" w:uiPriority="47"/>
+    <w:lsdException w:name="Grid Table 3 Accent 6" w:uiPriority="48"/>
+    <w:lsdException w:name="Grid Table 4 Accent 6" w:uiPriority="49"/>
+    <w:lsdException w:name="Grid Table 5 Dark Accent 6" w:uiPriority="50"/>
+    <w:lsdException w:name="Grid Table 6 Colorful Accent 6" w:uiPriority="51"/>
+    <w:lsdException w:name="Grid Table 7 Colorful Accent 6" w:uiPriority="52"/>
+    <w:lsdException w:name="List Table 1 Light" w:uiPriority="46"/>
+    <w:lsdException w:name="List Table 2" w:uiPriority="47"/>
+    <w:lsdException w:name="List Table 3" w:uiPriority="48"/>
+    <w:lsdException w:name="List Table 4" w:uiPriority="49"/>
+    <w:lsdException w:name="List Table 5 Dark" w:uiPriority="50"/>
+    <w:lsdException w:name="List Table 6 Colorful" w:uiPriority="51"/>
+    <w:lsdException w:name="List Table 7 Colorful" w:uiPriority="52"/>
+    <w:lsdException w:name="List Table 1 Light Accent 1" w:uiPriority="46"/>
+    <w:lsdException w:name="List Table 2 Accent 1" w:uiPriority="47"/>
+    <w:lsdException w:name="List Table 3 Accent 1" w:uiPriority="48"/>
+    <w:lsdException w:name="List Table 4 Accent 1" w:uiPriority="49"/>
+    <w:lsdException w:name="List Table 5 Dark Accent 1" w:uiPriority="50"/>
+    <w:lsdException w:name="List Table 6 Colorful Accent 1" w:uiPriority="51"/>
+    <w:lsdException w:name="List Table 7 Colorful Accent 1" w:uiPriority="52"/>
+    <w:lsdException w:name="List Table 1 Light Accent 2" w:uiPriority="46"/>
+    <w:lsdException w:name="List Table 2 Accent 2" w:uiPriority="47"/>
+    <w:lsdException w:name="List Table 3 Accent 2" w:uiPriority="48"/>
+    <w:lsdException w:name="List Table 4 Accent 2" w:uiPriority="49"/>
+    <w:lsdException w:name="List Table 5 Dark Accent 2" w:uiPriority="50"/>
+    <w:lsdException w:name="List Table 6 Colorful Accent 2" w:uiPriority="51"/>
+    <w:lsdException w:name="List Table 7 Colorful Accent 2" w:uiPriority="52"/>
+    <w:lsdException w:name="List Table 1 Light Accent 3" w:uiPriority="46"/>
+    <w:lsdException w:name="List Table 2 Accent 3" w:uiPriority="47"/>
+    <w:lsdException w:name="List Table 3 Accent 3" w:uiPriority="48"/>
+    <w:lsdException w:name="List Table 4 Accent 3" w:uiPriority="49"/>
+    <w:lsdException w:name="List Table 5 Dark Accent 3" w:uiPriority="50"/>
+    <w:lsdException w:name="List Table 6 Colorful Accent 3" w:uiPriority="51"/>
+    <w:lsdException w:name="List Table 7 Colorful Accent 3" w:uiPriority="52"/>
+    <w:lsdException w:name="List Table 1 Light Accent 4" w:uiPriority="46"/>
+    <w:lsdException w:name="List Table 2 Accent 4" w:uiPriority="47"/>
+    <w:lsdException w:name="List Table 3 Accent 4" w:uiPriority="48"/>
+    <w:lsdException w:name="List Table 4 Accent 4" w:uiPriority="49"/>
+    <w:lsdException w:name="List Table 5 Dark Accent 4" w:uiPriority="50"/>
+    <w:lsdException w:name="List Table 6 Colorful Accent 4" w:uiPriority="51"/>
+    <w:lsdException w:name="List Table 7 Colorful Accent 4" w:uiPriority="52"/>
+    <w:lsdException w:name="List Table 1 Light Accent 5" w:uiPriority="46"/>
+    <w:lsdException w:name="List Table 2 Accent 5" w:uiPriority="47"/>
+    <w:lsdException w:name="List Table 3 Accent 5" w:uiPriority="48"/>
+    <w:lsdException w:name="List Table 4 Accent 5" w:uiPriority="49"/>
+    <w:lsdException w:name="List Table 5 Dark Accent 5" w:uiPriority="50"/>
+    <w:lsdException w:name="List Table 6 Colorful Accent 5" w:uiPriority="51"/>
+    <w:lsdException w:name="List Table 7 Colorful Accent 5" w:uiPriority="52"/>
+    <w:lsdException w:name="List Table 1 Light Accent 6" w:uiPriority="46"/>
+    <w:lsdException w:name="List Table 2 Accent 6" w:uiPriority="47"/>
+    <w:lsdException w:name="List Table 3 Accent 6" w:uiPriority="48"/>
+    <w:lsdException w:name="List Table 4 Accent 6" w:uiPriority="49"/>
+    <w:lsdException w:name="List Table 5 Dark Accent 6" w:uiPriority="50"/>
+    <w:lsdException w:name="List Table 6 Colorful Accent 6" w:uiPriority="51"/>
+    <w:lsdException w:name="List Table 7 Colorful Accent 6" w:uiPriority="52"/>
   </w:latentStyles>
   <w:style w:type="paragraph" w:default="1" w:styleId="Normal">
     <w:name w:val="Normal"/>
@@ -1876,17 +2199,10 @@
     <w:tblPr>
       <w:tblStyleRowBandSize w:val="1"/>
       <w:tblStyleColBandSize w:val="1"/>
-      <w:tblInd w:w="0" w:type="dxa"/>
       <w:tblBorders>
         <w:top w:val="single" w:sz="8" w:space="0" w:color="000000" w:themeColor="text1"/>
         <w:bottom w:val="single" w:sz="8" w:space="0" w:color="000000" w:themeColor="text1"/>
       </w:tblBorders>
-      <w:tblCellMar>
-        <w:top w:w="0" w:type="dxa"/>
-        <w:left w:w="108" w:type="dxa"/>
-        <w:bottom w:w="0" w:type="dxa"/>
-        <w:right w:w="108" w:type="dxa"/>
-      </w:tblCellMar>
     </w:tblPr>
     <w:tblStylePr w:type="firstRow">
       <w:pPr>
@@ -2397,7 +2713,6 @@
       <w:jc w:val="center"/>
     </w:pPr>
     <w:tblPr>
-      <w:tblInd w:w="0" w:type="dxa"/>
       <w:tblBorders>
         <w:top w:val="single" w:sz="4" w:space="0" w:color="00A0B8" w:themeColor="accent1"/>
         <w:left w:val="single" w:sz="4" w:space="0" w:color="00A0B8" w:themeColor="accent1"/>
@@ -2406,12 +2721,6 @@
         <w:insideH w:val="single" w:sz="4" w:space="0" w:color="00A0B8" w:themeColor="accent1"/>
         <w:insideV w:val="single" w:sz="4" w:space="0" w:color="00A0B8" w:themeColor="accent1"/>
       </w:tblBorders>
-      <w:tblCellMar>
-        <w:top w:w="0" w:type="dxa"/>
-        <w:left w:w="108" w:type="dxa"/>
-        <w:bottom w:w="0" w:type="dxa"/>
-        <w:right w:w="108" w:type="dxa"/>
-      </w:tblCellMar>
     </w:tblPr>
     <w:tblStylePr w:type="firstRow">
       <w:rPr>
@@ -2447,7 +2756,6 @@
       <w:spacing w:before="0" w:after="0" w:line="240" w:lineRule="auto"/>
     </w:pPr>
     <w:tblPr>
-      <w:tblInd w:w="0" w:type="dxa"/>
       <w:tblBorders>
         <w:top w:val="single" w:sz="4" w:space="0" w:color="auto"/>
         <w:left w:val="single" w:sz="4" w:space="0" w:color="auto"/>
@@ -2456,12 +2764,6 @@
         <w:insideH w:val="single" w:sz="4" w:space="0" w:color="auto"/>
         <w:insideV w:val="single" w:sz="4" w:space="0" w:color="auto"/>
       </w:tblBorders>
-      <w:tblCellMar>
-        <w:top w:w="0" w:type="dxa"/>
-        <w:left w:w="108" w:type="dxa"/>
-        <w:bottom w:w="0" w:type="dxa"/>
-        <w:right w:w="108" w:type="dxa"/>
-      </w:tblCellMar>
     </w:tblPr>
   </w:style>
   <w:style w:type="paragraph" w:styleId="ListParagraph">
@@ -2478,940 +2780,12 @@
 </w:styles>
 </file>
 
-<file path=word/stylesWithEffects.xml><?xml version="1.0" encoding="utf-8"?>
-<w:styles xmlns:wpc="http://schemas.microsoft.com/office/word/2010/wordprocessingCanvas" xmlns:mc="http://schemas.openxmlformats.org/markup-compatibility/2006" xmlns:o="urn:schemas-microsoft-com:office:office" xmlns:r="http://schemas.openxmlformats.org/officeDocument/2006/relationships" xmlns:m="http://schemas.openxmlformats.org/officeDocument/2006/math" xmlns:v="urn:schemas-microsoft-com:vml" xmlns:wp14="http://schemas.microsoft.com/office/word/2010/wordprocessingDrawing" xmlns:wp="http://schemas.openxmlformats.org/drawingml/2006/wordprocessingDrawing" xmlns:w10="urn:schemas-microsoft-com:office:word" xmlns:w="http://schemas.openxmlformats.org/wordprocessingml/2006/main" xmlns:w14="http://schemas.microsoft.com/office/word/2010/wordml" xmlns:wpg="http://schemas.microsoft.com/office/word/2010/wordprocessingGroup" xmlns:wpi="http://schemas.microsoft.com/office/word/2010/wordprocessingInk" xmlns:wne="http://schemas.microsoft.com/office/word/2006/wordml" xmlns:wps="http://schemas.microsoft.com/office/word/2010/wordprocessingShape" mc:Ignorable="w14 wp14">
-  <w:docDefaults>
-    <w:rPrDefault>
-      <w:rPr>
-        <w:rFonts w:asciiTheme="minorHAnsi" w:eastAsiaTheme="minorHAnsi" w:hAnsiTheme="minorHAnsi" w:cstheme="minorBidi"/>
-        <w:color w:val="595959" w:themeColor="text1" w:themeTint="A6"/>
-        <w:lang w:val="en-US" w:eastAsia="ja-JP" w:bidi="ar-SA"/>
-      </w:rPr>
-    </w:rPrDefault>
-    <w:pPrDefault>
-      <w:pPr>
-        <w:spacing w:before="120" w:after="200" w:line="264" w:lineRule="auto"/>
-      </w:pPr>
-    </w:pPrDefault>
-  </w:docDefaults>
-  <w:latentStyles w:defLockedState="0" w:defUIPriority="99" w:defSemiHidden="1" w:defUnhideWhenUsed="1" w:defQFormat="0" w:count="267">
-    <w:lsdException w:name="Normal" w:semiHidden="0" w:uiPriority="0" w:unhideWhenUsed="0" w:qFormat="1"/>
-    <w:lsdException w:name="heading 1" w:semiHidden="0" w:uiPriority="1" w:unhideWhenUsed="0" w:qFormat="1"/>
-    <w:lsdException w:name="heading 2" w:uiPriority="0" w:qFormat="1"/>
-    <w:lsdException w:name="heading 3" w:uiPriority="0" w:qFormat="1"/>
-    <w:lsdException w:name="heading 4" w:uiPriority="13" w:qFormat="1"/>
-    <w:lsdException w:name="heading 5" w:uiPriority="13" w:qFormat="1"/>
-    <w:lsdException w:name="heading 6" w:uiPriority="13" w:qFormat="1"/>
-    <w:lsdException w:name="heading 7" w:uiPriority="9" w:qFormat="1"/>
-    <w:lsdException w:name="heading 8" w:uiPriority="9" w:qFormat="1"/>
-    <w:lsdException w:name="heading 9" w:uiPriority="9" w:qFormat="1"/>
-    <w:lsdException w:name="toc 1" w:uiPriority="39"/>
-    <w:lsdException w:name="toc 2" w:uiPriority="39"/>
-    <w:lsdException w:name="toc 3" w:uiPriority="39"/>
-    <w:lsdException w:name="toc 4" w:uiPriority="39"/>
-    <w:lsdException w:name="toc 5" w:uiPriority="39"/>
-    <w:lsdException w:name="toc 6" w:uiPriority="39"/>
-    <w:lsdException w:name="toc 7" w:uiPriority="39"/>
-    <w:lsdException w:name="toc 8" w:uiPriority="39"/>
-    <w:lsdException w:name="toc 9" w:uiPriority="39"/>
-    <w:lsdException w:name="caption" w:uiPriority="2" w:qFormat="1"/>
-    <w:lsdException w:name="List Bullet" w:uiPriority="1" w:qFormat="1"/>
-    <w:lsdException w:name="List Number" w:uiPriority="1" w:qFormat="1"/>
-    <w:lsdException w:name="Title" w:semiHidden="0" w:uiPriority="10" w:unhideWhenUsed="0" w:qFormat="1"/>
-    <w:lsdException w:name="Default Paragraph Font" w:uiPriority="1"/>
-    <w:lsdException w:name="Subtitle" w:semiHidden="0" w:uiPriority="11" w:unhideWhenUsed="0" w:qFormat="1"/>
-    <w:lsdException w:name="Strong" w:uiPriority="22" w:unhideWhenUsed="0" w:qFormat="1"/>
-    <w:lsdException w:name="Emphasis" w:semiHidden="0" w:uiPriority="10" w:unhideWhenUsed="0" w:qFormat="1"/>
-    <w:lsdException w:name="Table Grid" w:semiHidden="0" w:uiPriority="59" w:unhideWhenUsed="0"/>
-    <w:lsdException w:name="Placeholder Text" w:unhideWhenUsed="0"/>
-    <w:lsdException w:name="No Spacing" w:semiHidden="0" w:uiPriority="1" w:unhideWhenUsed="0" w:qFormat="1"/>
-    <w:lsdException w:name="Light Shading" w:semiHidden="0" w:uiPriority="60" w:unhideWhenUsed="0"/>
-    <w:lsdException w:name="Light List" w:semiHidden="0" w:uiPriority="61" w:unhideWhenUsed="0"/>
-    <w:lsdException w:name="Light Grid" w:semiHidden="0" w:uiPriority="62" w:unhideWhenUsed="0"/>
-    <w:lsdException w:name="Medium Shading 1" w:semiHidden="0" w:uiPriority="63" w:unhideWhenUsed="0"/>
-    <w:lsdException w:name="Medium Shading 2" w:semiHidden="0" w:uiPriority="64" w:unhideWhenUsed="0"/>
-    <w:lsdException w:name="Medium List 1" w:semiHidden="0" w:uiPriority="65" w:unhideWhenUsed="0"/>
-    <w:lsdException w:name="Medium List 2" w:semiHidden="0" w:uiPriority="66" w:unhideWhenUsed="0"/>
-    <w:lsdException w:name="Medium Grid 1" w:semiHidden="0" w:uiPriority="67" w:unhideWhenUsed="0"/>
-    <w:lsdException w:name="Medium Grid 2" w:semiHidden="0" w:uiPriority="68" w:unhideWhenUsed="0"/>
-    <w:lsdException w:name="Medium Grid 3" w:semiHidden="0" w:uiPriority="69" w:unhideWhenUsed="0"/>
-    <w:lsdException w:name="Dark List" w:semiHidden="0" w:uiPriority="70" w:unhideWhenUsed="0"/>
-    <w:lsdException w:name="Colorful Shading" w:semiHidden="0" w:uiPriority="71" w:unhideWhenUsed="0"/>
-    <w:lsdException w:name="Colorful List" w:semiHidden="0" w:uiPriority="72" w:unhideWhenUsed="0"/>
-    <w:lsdException w:name="Colorful Grid" w:semiHidden="0" w:uiPriority="73" w:unhideWhenUsed="0"/>
-    <w:lsdException w:name="Light Shading Accent 1" w:semiHidden="0" w:uiPriority="60" w:unhideWhenUsed="0"/>
-    <w:lsdException w:name="Light List Accent 1" w:semiHidden="0" w:uiPriority="61" w:unhideWhenUsed="0"/>
-    <w:lsdException w:name="Light Grid Accent 1" w:semiHidden="0" w:uiPriority="62" w:unhideWhenUsed="0"/>
-    <w:lsdException w:name="Medium Shading 1 Accent 1" w:semiHidden="0" w:uiPriority="63" w:unhideWhenUsed="0"/>
-    <w:lsdException w:name="Medium Shading 2 Accent 1" w:semiHidden="0" w:uiPriority="64" w:unhideWhenUsed="0"/>
-    <w:lsdException w:name="Medium List 1 Accent 1" w:semiHidden="0" w:uiPriority="65" w:unhideWhenUsed="0"/>
-    <w:lsdException w:name="Revision" w:unhideWhenUsed="0"/>
-    <w:lsdException w:name="List Paragraph" w:uiPriority="34" w:unhideWhenUsed="0" w:qFormat="1"/>
-    <w:lsdException w:name="Quote" w:semiHidden="0" w:uiPriority="1" w:unhideWhenUsed="0" w:qFormat="1"/>
-    <w:lsdException w:name="Intense Quote" w:uiPriority="30" w:unhideWhenUsed="0" w:qFormat="1"/>
-    <w:lsdException w:name="Medium List 2 Accent 1" w:semiHidden="0" w:uiPriority="66" w:unhideWhenUsed="0"/>
-    <w:lsdException w:name="Medium Grid 1 Accent 1" w:semiHidden="0" w:uiPriority="67" w:unhideWhenUsed="0"/>
-    <w:lsdException w:name="Medium Grid 2 Accent 1" w:semiHidden="0" w:uiPriority="68" w:unhideWhenUsed="0"/>
-    <w:lsdException w:name="Medium Grid 3 Accent 1" w:semiHidden="0" w:uiPriority="69" w:unhideWhenUsed="0"/>
-    <w:lsdException w:name="Dark List Accent 1" w:semiHidden="0" w:uiPriority="70" w:unhideWhenUsed="0"/>
-    <w:lsdException w:name="Colorful Shading Accent 1" w:semiHidden="0" w:uiPriority="71" w:unhideWhenUsed="0"/>
-    <w:lsdException w:name="Colorful List Accent 1" w:semiHidden="0" w:uiPriority="72" w:unhideWhenUsed="0"/>
-    <w:lsdException w:name="Colorful Grid Accent 1" w:semiHidden="0" w:uiPriority="73" w:unhideWhenUsed="0"/>
-    <w:lsdException w:name="Light Shading Accent 2" w:semiHidden="0" w:uiPriority="60" w:unhideWhenUsed="0"/>
-    <w:lsdException w:name="Light List Accent 2" w:semiHidden="0" w:uiPriority="61" w:unhideWhenUsed="0"/>
-    <w:lsdException w:name="Light Grid Accent 2" w:semiHidden="0" w:uiPriority="62" w:unhideWhenUsed="0"/>
-    <w:lsdException w:name="Medium Shading 1 Accent 2" w:semiHidden="0" w:uiPriority="63" w:unhideWhenUsed="0"/>
-    <w:lsdException w:name="Medium Shading 2 Accent 2" w:semiHidden="0" w:uiPriority="64" w:unhideWhenUsed="0"/>
-    <w:lsdException w:name="Medium List 1 Accent 2" w:semiHidden="0" w:uiPriority="65" w:unhideWhenUsed="0"/>
-    <w:lsdException w:name="Medium List 2 Accent 2" w:semiHidden="0" w:uiPriority="66" w:unhideWhenUsed="0"/>
-    <w:lsdException w:name="Medium Grid 1 Accent 2" w:semiHidden="0" w:uiPriority="67" w:unhideWhenUsed="0"/>
-    <w:lsdException w:name="Medium Grid 2 Accent 2" w:semiHidden="0" w:uiPriority="68" w:unhideWhenUsed="0"/>
-    <w:lsdException w:name="Medium Grid 3 Accent 2" w:semiHidden="0" w:uiPriority="69" w:unhideWhenUsed="0"/>
-    <w:lsdException w:name="Dark List Accent 2" w:semiHidden="0" w:uiPriority="70" w:unhideWhenUsed="0"/>
-    <w:lsdException w:name="Colorful Shading Accent 2" w:semiHidden="0" w:uiPriority="71" w:unhideWhenUsed="0"/>
-    <w:lsdException w:name="Colorful List Accent 2" w:semiHidden="0" w:uiPriority="72" w:unhideWhenUsed="0"/>
-    <w:lsdException w:name="Colorful Grid Accent 2" w:semiHidden="0" w:uiPriority="73" w:unhideWhenUsed="0"/>
-    <w:lsdException w:name="Light Shading Accent 3" w:semiHidden="0" w:uiPriority="60" w:unhideWhenUsed="0"/>
-    <w:lsdException w:name="Light List Accent 3" w:semiHidden="0" w:uiPriority="61" w:unhideWhenUsed="0"/>
-    <w:lsdException w:name="Light Grid Accent 3" w:semiHidden="0" w:uiPriority="62" w:unhideWhenUsed="0"/>
-    <w:lsdException w:name="Medium Shading 1 Accent 3" w:semiHidden="0" w:uiPriority="63" w:unhideWhenUsed="0"/>
-    <w:lsdException w:name="Medium Shading 2 Accent 3" w:semiHidden="0" w:uiPriority="64" w:unhideWhenUsed="0"/>
-    <w:lsdException w:name="Medium List 1 Accent 3" w:semiHidden="0" w:uiPriority="65" w:unhideWhenUsed="0"/>
-    <w:lsdException w:name="Medium List 2 Accent 3" w:semiHidden="0" w:uiPriority="66" w:unhideWhenUsed="0"/>
-    <w:lsdException w:name="Medium Grid 1 Accent 3" w:semiHidden="0" w:uiPriority="67" w:unhideWhenUsed="0"/>
-    <w:lsdException w:name="Medium Grid 2 Accent 3" w:semiHidden="0" w:uiPriority="68" w:unhideWhenUsed="0"/>
-    <w:lsdException w:name="Medium Grid 3 Accent 3" w:semiHidden="0" w:uiPriority="69" w:unhideWhenUsed="0"/>
-    <w:lsdException w:name="Dark List Accent 3" w:semiHidden="0" w:uiPriority="70" w:unhideWhenUsed="0"/>
-    <w:lsdException w:name="Colorful Shading Accent 3" w:semiHidden="0" w:uiPriority="71" w:unhideWhenUsed="0"/>
-    <w:lsdException w:name="Colorful List Accent 3" w:semiHidden="0" w:uiPriority="72" w:unhideWhenUsed="0"/>
-    <w:lsdException w:name="Colorful Grid Accent 3" w:semiHidden="0" w:uiPriority="73" w:unhideWhenUsed="0"/>
-    <w:lsdException w:name="Light Shading Accent 4" w:semiHidden="0" w:uiPriority="60" w:unhideWhenUsed="0"/>
-    <w:lsdException w:name="Light List Accent 4" w:semiHidden="0" w:uiPriority="61" w:unhideWhenUsed="0"/>
-    <w:lsdException w:name="Light Grid Accent 4" w:semiHidden="0" w:uiPriority="62" w:unhideWhenUsed="0"/>
-    <w:lsdException w:name="Medium Shading 1 Accent 4" w:semiHidden="0" w:uiPriority="63" w:unhideWhenUsed="0"/>
-    <w:lsdException w:name="Medium Shading 2 Accent 4" w:semiHidden="0" w:uiPriority="64" w:unhideWhenUsed="0"/>
-    <w:lsdException w:name="Medium List 1 Accent 4" w:semiHidden="0" w:uiPriority="65" w:unhideWhenUsed="0"/>
-    <w:lsdException w:name="Medium List 2 Accent 4" w:semiHidden="0" w:uiPriority="66" w:unhideWhenUsed="0"/>
-    <w:lsdException w:name="Medium Grid 1 Accent 4" w:semiHidden="0" w:uiPriority="67" w:unhideWhenUsed="0"/>
-    <w:lsdException w:name="Medium Grid 2 Accent 4" w:semiHidden="0" w:uiPriority="68" w:unhideWhenUsed="0"/>
-    <w:lsdException w:name="Medium Grid 3 Accent 4" w:semiHidden="0" w:uiPriority="69" w:unhideWhenUsed="0"/>
-    <w:lsdException w:name="Dark List Accent 4" w:semiHidden="0" w:uiPriority="70" w:unhideWhenUsed="0"/>
-    <w:lsdException w:name="Colorful Shading Accent 4" w:semiHidden="0" w:uiPriority="71" w:unhideWhenUsed="0"/>
-    <w:lsdException w:name="Colorful List Accent 4" w:semiHidden="0" w:uiPriority="72" w:unhideWhenUsed="0"/>
-    <w:lsdException w:name="Colorful Grid Accent 4" w:semiHidden="0" w:uiPriority="73" w:unhideWhenUsed="0"/>
-    <w:lsdException w:name="Light Shading Accent 5" w:semiHidden="0" w:uiPriority="60" w:unhideWhenUsed="0"/>
-    <w:lsdException w:name="Light List Accent 5" w:semiHidden="0" w:uiPriority="61" w:unhideWhenUsed="0"/>
-    <w:lsdException w:name="Light Grid Accent 5" w:semiHidden="0" w:uiPriority="62" w:unhideWhenUsed="0"/>
-    <w:lsdException w:name="Medium Shading 1 Accent 5" w:semiHidden="0" w:uiPriority="63" w:unhideWhenUsed="0"/>
-    <w:lsdException w:name="Medium Shading 2 Accent 5" w:semiHidden="0" w:uiPriority="64" w:unhideWhenUsed="0"/>
-    <w:lsdException w:name="Medium List 1 Accent 5" w:semiHidden="0" w:uiPriority="65" w:unhideWhenUsed="0"/>
-    <w:lsdException w:name="Medium List 2 Accent 5" w:semiHidden="0" w:uiPriority="66" w:unhideWhenUsed="0"/>
-    <w:lsdException w:name="Medium Grid 1 Accent 5" w:semiHidden="0" w:uiPriority="67" w:unhideWhenUsed="0"/>
-    <w:lsdException w:name="Medium Grid 2 Accent 5" w:semiHidden="0" w:uiPriority="68" w:unhideWhenUsed="0"/>
-    <w:lsdException w:name="Medium Grid 3 Accent 5" w:semiHidden="0" w:uiPriority="69" w:unhideWhenUsed="0"/>
-    <w:lsdException w:name="Dark List Accent 5" w:semiHidden="0" w:uiPriority="70" w:unhideWhenUsed="0"/>
-    <w:lsdException w:name="Colorful Shading Accent 5" w:semiHidden="0" w:uiPriority="71" w:unhideWhenUsed="0"/>
-    <w:lsdException w:name="Colorful List Accent 5" w:semiHidden="0" w:uiPriority="72" w:unhideWhenUsed="0"/>
-    <w:lsdException w:name="Colorful Grid Accent 5" w:semiHidden="0" w:uiPriority="73" w:unhideWhenUsed="0"/>
-    <w:lsdException w:name="Light Shading Accent 6" w:semiHidden="0" w:uiPriority="60" w:unhideWhenUsed="0"/>
-    <w:lsdException w:name="Light List Accent 6" w:semiHidden="0" w:uiPriority="61" w:unhideWhenUsed="0"/>
-    <w:lsdException w:name="Light Grid Accent 6" w:semiHidden="0" w:uiPriority="62" w:unhideWhenUsed="0"/>
-    <w:lsdException w:name="Medium Shading 1 Accent 6" w:semiHidden="0" w:uiPriority="63" w:unhideWhenUsed="0"/>
-    <w:lsdException w:name="Medium Shading 2 Accent 6" w:semiHidden="0" w:uiPriority="64" w:unhideWhenUsed="0"/>
-    <w:lsdException w:name="Medium List 1 Accent 6" w:semiHidden="0" w:uiPriority="65" w:unhideWhenUsed="0"/>
-    <w:lsdException w:name="Medium List 2 Accent 6" w:semiHidden="0" w:uiPriority="66" w:unhideWhenUsed="0"/>
-    <w:lsdException w:name="Medium Grid 1 Accent 6" w:semiHidden="0" w:uiPriority="67" w:unhideWhenUsed="0"/>
-    <w:lsdException w:name="Medium Grid 2 Accent 6" w:semiHidden="0" w:uiPriority="68" w:unhideWhenUsed="0"/>
-    <w:lsdException w:name="Medium Grid 3 Accent 6" w:semiHidden="0" w:uiPriority="69" w:unhideWhenUsed="0"/>
-    <w:lsdException w:name="Dark List Accent 6" w:semiHidden="0" w:uiPriority="70" w:unhideWhenUsed="0"/>
-    <w:lsdException w:name="Colorful Shading Accent 6" w:semiHidden="0" w:uiPriority="71" w:unhideWhenUsed="0"/>
-    <w:lsdException w:name="Colorful List Accent 6" w:semiHidden="0" w:uiPriority="72" w:unhideWhenUsed="0"/>
-    <w:lsdException w:name="Colorful Grid Accent 6" w:semiHidden="0" w:uiPriority="73" w:unhideWhenUsed="0"/>
-    <w:lsdException w:name="Subtle Emphasis" w:uiPriority="19" w:unhideWhenUsed="0" w:qFormat="1"/>
-    <w:lsdException w:name="Intense Emphasis" w:uiPriority="21" w:unhideWhenUsed="0" w:qFormat="1"/>
-    <w:lsdException w:name="Subtle Reference" w:uiPriority="31" w:unhideWhenUsed="0" w:qFormat="1"/>
-    <w:lsdException w:name="Intense Reference" w:uiPriority="32" w:unhideWhenUsed="0" w:qFormat="1"/>
-    <w:lsdException w:name="Book Title" w:uiPriority="33" w:unhideWhenUsed="0" w:qFormat="1"/>
-    <w:lsdException w:name="Bibliography" w:uiPriority="39"/>
-    <w:lsdException w:name="TOC Heading" w:uiPriority="39" w:qFormat="1"/>
-  </w:latentStyles>
-  <w:style w:type="paragraph" w:default="1" w:styleId="Normal">
-    <w:name w:val="Normal"/>
-    <w:qFormat/>
-  </w:style>
-  <w:style w:type="paragraph" w:styleId="Heading1">
-    <w:name w:val="heading 1"/>
-    <w:basedOn w:val="Normal"/>
-    <w:next w:val="Normal"/>
-    <w:link w:val="Heading1Char"/>
-    <w:uiPriority w:val="1"/>
-    <w:qFormat/>
-    <w:pPr>
-      <w:keepNext/>
-      <w:keepLines/>
-      <w:spacing w:before="600" w:after="60"/>
-      <w:outlineLvl w:val="0"/>
-    </w:pPr>
-    <w:rPr>
-      <w:rFonts w:asciiTheme="majorHAnsi" w:eastAsiaTheme="majorEastAsia" w:hAnsiTheme="majorHAnsi" w:cstheme="majorBidi"/>
-      <w:color w:val="00A0B8" w:themeColor="accent1"/>
-      <w:sz w:val="30"/>
-    </w:rPr>
-  </w:style>
-  <w:style w:type="paragraph" w:styleId="Heading2">
-    <w:name w:val="heading 2"/>
-    <w:basedOn w:val="Normal"/>
-    <w:next w:val="Normal"/>
-    <w:link w:val="Heading2Char"/>
-    <w:uiPriority w:val="1"/>
-    <w:unhideWhenUsed/>
-    <w:qFormat/>
-    <w:pPr>
-      <w:keepNext/>
-      <w:keepLines/>
-      <w:spacing w:before="240" w:after="0"/>
-      <w:outlineLvl w:val="1"/>
-    </w:pPr>
-    <w:rPr>
-      <w:rFonts w:asciiTheme="majorHAnsi" w:eastAsiaTheme="majorEastAsia" w:hAnsiTheme="majorHAnsi" w:cstheme="majorBidi"/>
-      <w:caps/>
-      <w:color w:val="00A0B8" w:themeColor="accent1"/>
-      <w:sz w:val="22"/>
-    </w:rPr>
-  </w:style>
-  <w:style w:type="paragraph" w:styleId="Heading3">
-    <w:name w:val="heading 3"/>
-    <w:basedOn w:val="Normal"/>
-    <w:next w:val="Normal"/>
-    <w:link w:val="Heading3Char"/>
-    <w:uiPriority w:val="1"/>
-    <w:unhideWhenUsed/>
-    <w:qFormat/>
-    <w:pPr>
-      <w:keepNext/>
-      <w:keepLines/>
-      <w:spacing w:before="200" w:after="0"/>
-      <w:outlineLvl w:val="2"/>
-    </w:pPr>
-    <w:rPr>
-      <w:rFonts w:asciiTheme="majorHAnsi" w:eastAsiaTheme="majorEastAsia" w:hAnsiTheme="majorHAnsi" w:cstheme="majorBidi"/>
-      <w:color w:val="00A0B8" w:themeColor="accent1"/>
-      <w:sz w:val="22"/>
-    </w:rPr>
-  </w:style>
-  <w:style w:type="paragraph" w:styleId="Heading4">
-    <w:name w:val="heading 4"/>
-    <w:basedOn w:val="Normal"/>
-    <w:next w:val="Normal"/>
-    <w:link w:val="Heading4Char"/>
-    <w:uiPriority w:val="9"/>
-    <w:semiHidden/>
-    <w:unhideWhenUsed/>
-    <w:qFormat/>
-    <w:pPr>
-      <w:keepNext/>
-      <w:keepLines/>
-      <w:spacing w:before="200" w:after="0"/>
-      <w:outlineLvl w:val="3"/>
-    </w:pPr>
-    <w:rPr>
-      <w:rFonts w:asciiTheme="majorHAnsi" w:eastAsiaTheme="majorEastAsia" w:hAnsiTheme="majorHAnsi" w:cstheme="majorBidi"/>
-      <w:i/>
-      <w:iCs/>
-      <w:color w:val="00A0B8" w:themeColor="accent1"/>
-    </w:rPr>
-  </w:style>
-  <w:style w:type="paragraph" w:styleId="Heading5">
-    <w:name w:val="heading 5"/>
-    <w:basedOn w:val="Normal"/>
-    <w:next w:val="Normal"/>
-    <w:link w:val="Heading5Char"/>
-    <w:uiPriority w:val="9"/>
-    <w:semiHidden/>
-    <w:unhideWhenUsed/>
-    <w:qFormat/>
-    <w:pPr>
-      <w:keepNext/>
-      <w:keepLines/>
-      <w:spacing w:before="200" w:after="0"/>
-      <w:outlineLvl w:val="4"/>
-    </w:pPr>
-    <w:rPr>
-      <w:rFonts w:asciiTheme="majorHAnsi" w:eastAsiaTheme="majorEastAsia" w:hAnsiTheme="majorHAnsi" w:cstheme="majorBidi"/>
-      <w:color w:val="00505C" w:themeColor="accent1" w:themeShade="80"/>
-    </w:rPr>
-  </w:style>
-  <w:style w:type="paragraph" w:styleId="Heading6">
-    <w:name w:val="heading 6"/>
-    <w:basedOn w:val="Normal"/>
-    <w:next w:val="Normal"/>
-    <w:link w:val="Heading6Char"/>
-    <w:uiPriority w:val="9"/>
-    <w:semiHidden/>
-    <w:unhideWhenUsed/>
-    <w:qFormat/>
-    <w:pPr>
-      <w:keepNext/>
-      <w:keepLines/>
-      <w:spacing w:before="200" w:after="0"/>
-      <w:outlineLvl w:val="5"/>
-    </w:pPr>
-    <w:rPr>
-      <w:rFonts w:asciiTheme="majorHAnsi" w:eastAsiaTheme="majorEastAsia" w:hAnsiTheme="majorHAnsi" w:cstheme="majorBidi"/>
-      <w:i/>
-      <w:iCs/>
-      <w:color w:val="004F5B" w:themeColor="accent1" w:themeShade="7F"/>
-    </w:rPr>
-  </w:style>
-  <w:style w:type="character" w:default="1" w:styleId="DefaultParagraphFont">
-    <w:name w:val="Default Paragraph Font"/>
-    <w:uiPriority w:val="1"/>
-    <w:semiHidden/>
-    <w:unhideWhenUsed/>
-  </w:style>
-  <w:style w:type="table" w:default="1" w:styleId="TableNormal">
-    <w:name w:val="Normal Table"/>
-    <w:uiPriority w:val="99"/>
-    <w:semiHidden/>
-    <w:unhideWhenUsed/>
-    <w:tblPr>
-      <w:tblInd w:w="0" w:type="dxa"/>
-      <w:tblCellMar>
-        <w:top w:w="0" w:type="dxa"/>
-        <w:left w:w="108" w:type="dxa"/>
-        <w:bottom w:w="0" w:type="dxa"/>
-        <w:right w:w="108" w:type="dxa"/>
-      </w:tblCellMar>
-    </w:tblPr>
-  </w:style>
-  <w:style w:type="numbering" w:default="1" w:styleId="NoList">
-    <w:name w:val="No List"/>
-    <w:uiPriority w:val="99"/>
-    <w:semiHidden/>
-    <w:unhideWhenUsed/>
-  </w:style>
-  <w:style w:type="table" w:styleId="LightShading">
-    <w:name w:val="Light Shading"/>
-    <w:basedOn w:val="TableNormal"/>
-    <w:uiPriority w:val="60"/>
-    <w:pPr>
-      <w:spacing w:before="40" w:after="40" w:line="240" w:lineRule="auto"/>
-    </w:pPr>
-    <w:rPr>
-      <w:rFonts w:asciiTheme="majorHAnsi" w:eastAsiaTheme="majorEastAsia" w:hAnsiTheme="majorHAnsi" w:cstheme="majorBidi"/>
-      <w:color w:val="000000" w:themeColor="text1"/>
-    </w:rPr>
-    <w:tblPr>
-      <w:tblStyleRowBandSize w:val="1"/>
-      <w:tblStyleColBandSize w:val="1"/>
-      <w:tblInd w:w="0" w:type="dxa"/>
-      <w:tblBorders>
-        <w:top w:val="single" w:sz="8" w:space="0" w:color="000000" w:themeColor="text1"/>
-        <w:bottom w:val="single" w:sz="8" w:space="0" w:color="000000" w:themeColor="text1"/>
-      </w:tblBorders>
-      <w:tblCellMar>
-        <w:top w:w="0" w:type="dxa"/>
-        <w:left w:w="108" w:type="dxa"/>
-        <w:bottom w:w="0" w:type="dxa"/>
-        <w:right w:w="108" w:type="dxa"/>
-      </w:tblCellMar>
-    </w:tblPr>
-    <w:tblStylePr w:type="firstRow">
-      <w:pPr>
-        <w:spacing w:before="0" w:after="0" w:line="240" w:lineRule="auto"/>
-      </w:pPr>
-      <w:rPr>
-        <w:b w:val="0"/>
-        <w:bCs/>
-        <w:caps/>
-        <w:smallCaps w:val="0"/>
-        <w:color w:val="000000" w:themeColor="text1"/>
-        <w:spacing w:val="20"/>
-      </w:rPr>
-      <w:tblPr/>
-      <w:tcPr>
-        <w:tcBorders>
-          <w:top w:val="single" w:sz="8" w:space="0" w:color="000000" w:themeColor="text1"/>
-          <w:left w:val="nil"/>
-          <w:bottom w:val="single" w:sz="8" w:space="0" w:color="000000" w:themeColor="text1"/>
-          <w:right w:val="nil"/>
-          <w:insideH w:val="nil"/>
-          <w:insideV w:val="nil"/>
-        </w:tcBorders>
-        <w:vAlign w:val="bottom"/>
-      </w:tcPr>
-    </w:tblStylePr>
-    <w:tblStylePr w:type="lastRow">
-      <w:pPr>
-        <w:spacing w:before="0" w:after="0" w:line="240" w:lineRule="auto"/>
-      </w:pPr>
-      <w:rPr>
-        <w:b/>
-        <w:bCs/>
-      </w:rPr>
-      <w:tblPr/>
-      <w:tcPr>
-        <w:tcBorders>
-          <w:top w:val="single" w:sz="8" w:space="0" w:color="000000" w:themeColor="text1"/>
-          <w:left w:val="nil"/>
-          <w:bottom w:val="single" w:sz="8" w:space="0" w:color="000000" w:themeColor="text1"/>
-          <w:right w:val="nil"/>
-          <w:insideH w:val="nil"/>
-          <w:insideV w:val="nil"/>
-        </w:tcBorders>
-      </w:tcPr>
-    </w:tblStylePr>
-    <w:tblStylePr w:type="firstCol">
-      <w:rPr>
-        <w:b/>
-        <w:bCs/>
-      </w:rPr>
-    </w:tblStylePr>
-    <w:tblStylePr w:type="lastCol">
-      <w:rPr>
-        <w:b/>
-        <w:bCs/>
-      </w:rPr>
-    </w:tblStylePr>
-    <w:tblStylePr w:type="band1Vert">
-      <w:tblPr/>
-      <w:tcPr>
-        <w:tcBorders>
-          <w:left w:val="nil"/>
-          <w:right w:val="nil"/>
-          <w:insideH w:val="nil"/>
-          <w:insideV w:val="nil"/>
-        </w:tcBorders>
-        <w:shd w:val="clear" w:color="auto" w:fill="C0C0C0" w:themeFill="text1" w:themeFillTint="3F"/>
-      </w:tcPr>
-    </w:tblStylePr>
-    <w:tblStylePr w:type="band1Horz">
-      <w:tblPr/>
-      <w:tcPr>
-        <w:tcBorders>
-          <w:left w:val="nil"/>
-          <w:right w:val="nil"/>
-          <w:insideH w:val="nil"/>
-          <w:insideV w:val="nil"/>
-        </w:tcBorders>
-        <w:shd w:val="clear" w:color="auto" w:fill="C0C0C0" w:themeFill="text1" w:themeFillTint="3F"/>
-      </w:tcPr>
-    </w:tblStylePr>
-  </w:style>
-  <w:style w:type="paragraph" w:customStyle="1" w:styleId="ContactInfo">
-    <w:name w:val="Contact Info"/>
-    <w:basedOn w:val="Normal"/>
-    <w:uiPriority w:val="99"/>
-    <w:qFormat/>
-    <w:pPr>
-      <w:spacing w:before="0" w:after="0"/>
-      <w:jc w:val="center"/>
-    </w:pPr>
-  </w:style>
-  <w:style w:type="character" w:customStyle="1" w:styleId="Heading1Char">
-    <w:name w:val="Heading 1 Char"/>
-    <w:basedOn w:val="DefaultParagraphFont"/>
-    <w:link w:val="Heading1"/>
-    <w:uiPriority w:val="1"/>
-    <w:rPr>
-      <w:rFonts w:asciiTheme="majorHAnsi" w:eastAsiaTheme="majorEastAsia" w:hAnsiTheme="majorHAnsi" w:cstheme="majorBidi"/>
-      <w:color w:val="00A0B8" w:themeColor="accent1"/>
-      <w:sz w:val="30"/>
-    </w:rPr>
-  </w:style>
-  <w:style w:type="character" w:customStyle="1" w:styleId="Heading2Char">
-    <w:name w:val="Heading 2 Char"/>
-    <w:basedOn w:val="DefaultParagraphFont"/>
-    <w:link w:val="Heading2"/>
-    <w:uiPriority w:val="1"/>
-    <w:rPr>
-      <w:rFonts w:asciiTheme="majorHAnsi" w:eastAsiaTheme="majorEastAsia" w:hAnsiTheme="majorHAnsi" w:cstheme="majorBidi"/>
-      <w:caps/>
-      <w:color w:val="00A0B8" w:themeColor="accent1"/>
-      <w:sz w:val="22"/>
-    </w:rPr>
-  </w:style>
-  <w:style w:type="character" w:customStyle="1" w:styleId="Heading3Char">
-    <w:name w:val="Heading 3 Char"/>
-    <w:basedOn w:val="DefaultParagraphFont"/>
-    <w:link w:val="Heading3"/>
-    <w:uiPriority w:val="1"/>
-    <w:rPr>
-      <w:rFonts w:asciiTheme="majorHAnsi" w:eastAsiaTheme="majorEastAsia" w:hAnsiTheme="majorHAnsi" w:cstheme="majorBidi"/>
-      <w:color w:val="00A0B8" w:themeColor="accent1"/>
-      <w:sz w:val="22"/>
-    </w:rPr>
-  </w:style>
-  <w:style w:type="character" w:customStyle="1" w:styleId="Heading4Char">
-    <w:name w:val="Heading 4 Char"/>
-    <w:basedOn w:val="DefaultParagraphFont"/>
-    <w:link w:val="Heading4"/>
-    <w:uiPriority w:val="9"/>
-    <w:semiHidden/>
-    <w:rPr>
-      <w:rFonts w:asciiTheme="majorHAnsi" w:eastAsiaTheme="majorEastAsia" w:hAnsiTheme="majorHAnsi" w:cstheme="majorBidi"/>
-      <w:i/>
-      <w:iCs/>
-      <w:color w:val="00A0B8" w:themeColor="accent1"/>
-    </w:rPr>
-  </w:style>
-  <w:style w:type="character" w:customStyle="1" w:styleId="Heading5Char">
-    <w:name w:val="Heading 5 Char"/>
-    <w:basedOn w:val="DefaultParagraphFont"/>
-    <w:link w:val="Heading5"/>
-    <w:uiPriority w:val="9"/>
-    <w:semiHidden/>
-    <w:rPr>
-      <w:rFonts w:asciiTheme="majorHAnsi" w:eastAsiaTheme="majorEastAsia" w:hAnsiTheme="majorHAnsi" w:cstheme="majorBidi"/>
-      <w:color w:val="00505C" w:themeColor="accent1" w:themeShade="80"/>
-    </w:rPr>
-  </w:style>
-  <w:style w:type="character" w:customStyle="1" w:styleId="Heading6Char">
-    <w:name w:val="Heading 6 Char"/>
-    <w:basedOn w:val="DefaultParagraphFont"/>
-    <w:link w:val="Heading6"/>
-    <w:uiPriority w:val="9"/>
-    <w:semiHidden/>
-    <w:rPr>
-      <w:rFonts w:asciiTheme="majorHAnsi" w:eastAsiaTheme="majorEastAsia" w:hAnsiTheme="majorHAnsi" w:cstheme="majorBidi"/>
-      <w:i/>
-      <w:iCs/>
-      <w:color w:val="004F5B" w:themeColor="accent1" w:themeShade="7F"/>
-    </w:rPr>
-  </w:style>
-  <w:style w:type="paragraph" w:styleId="Caption">
-    <w:name w:val="caption"/>
-    <w:basedOn w:val="Normal"/>
-    <w:next w:val="Normal"/>
-    <w:uiPriority w:val="10"/>
-    <w:unhideWhenUsed/>
-    <w:qFormat/>
-    <w:pPr>
-      <w:spacing w:before="200" w:after="120" w:line="240" w:lineRule="auto"/>
-    </w:pPr>
-    <w:rPr>
-      <w:i/>
-      <w:iCs/>
-    </w:rPr>
-  </w:style>
-  <w:style w:type="paragraph" w:styleId="ListBullet">
-    <w:name w:val="List Bullet"/>
-    <w:basedOn w:val="Normal"/>
-    <w:uiPriority w:val="1"/>
-    <w:unhideWhenUsed/>
-    <w:qFormat/>
-    <w:pPr>
-      <w:numPr>
-        <w:numId w:val="5"/>
-      </w:numPr>
-    </w:pPr>
-  </w:style>
-  <w:style w:type="paragraph" w:styleId="ListNumber">
-    <w:name w:val="List Number"/>
-    <w:basedOn w:val="Normal"/>
-    <w:uiPriority w:val="1"/>
-    <w:unhideWhenUsed/>
-    <w:qFormat/>
-    <w:pPr>
-      <w:numPr>
-        <w:numId w:val="6"/>
-      </w:numPr>
-      <w:contextualSpacing/>
-    </w:pPr>
-  </w:style>
-  <w:style w:type="paragraph" w:styleId="Title">
-    <w:name w:val="Title"/>
-    <w:basedOn w:val="Normal"/>
-    <w:next w:val="Normal"/>
-    <w:link w:val="TitleChar"/>
-    <w:uiPriority w:val="10"/>
-    <w:unhideWhenUsed/>
-    <w:qFormat/>
-    <w:pPr>
-      <w:spacing w:before="480" w:after="40" w:line="240" w:lineRule="auto"/>
-      <w:contextualSpacing/>
-      <w:jc w:val="center"/>
-    </w:pPr>
-    <w:rPr>
-      <w:rFonts w:asciiTheme="majorHAnsi" w:eastAsiaTheme="majorEastAsia" w:hAnsiTheme="majorHAnsi" w:cstheme="majorBidi"/>
-      <w:color w:val="007789" w:themeColor="accent1" w:themeShade="BF"/>
-      <w:kern w:val="28"/>
-      <w:sz w:val="60"/>
-    </w:rPr>
-  </w:style>
-  <w:style w:type="character" w:customStyle="1" w:styleId="TitleChar">
-    <w:name w:val="Title Char"/>
-    <w:basedOn w:val="DefaultParagraphFont"/>
-    <w:link w:val="Title"/>
-    <w:uiPriority w:val="10"/>
-    <w:rPr>
-      <w:rFonts w:asciiTheme="majorHAnsi" w:eastAsiaTheme="majorEastAsia" w:hAnsiTheme="majorHAnsi" w:cstheme="majorBidi"/>
-      <w:color w:val="007789" w:themeColor="accent1" w:themeShade="BF"/>
-      <w:kern w:val="28"/>
-      <w:sz w:val="60"/>
-    </w:rPr>
-  </w:style>
-  <w:style w:type="paragraph" w:styleId="Subtitle">
-    <w:name w:val="Subtitle"/>
-    <w:basedOn w:val="Normal"/>
-    <w:next w:val="Normal"/>
-    <w:link w:val="SubtitleChar"/>
-    <w:uiPriority w:val="11"/>
-    <w:unhideWhenUsed/>
-    <w:qFormat/>
-    <w:pPr>
-      <w:numPr>
-        <w:ilvl w:val="1"/>
-      </w:numPr>
-      <w:spacing w:before="0" w:after="480"/>
-      <w:jc w:val="center"/>
-    </w:pPr>
-    <w:rPr>
-      <w:rFonts w:asciiTheme="majorHAnsi" w:eastAsiaTheme="majorEastAsia" w:hAnsiTheme="majorHAnsi" w:cstheme="majorBidi"/>
-      <w:caps/>
-      <w:sz w:val="26"/>
-    </w:rPr>
-  </w:style>
-  <w:style w:type="character" w:customStyle="1" w:styleId="SubtitleChar">
-    <w:name w:val="Subtitle Char"/>
-    <w:basedOn w:val="DefaultParagraphFont"/>
-    <w:link w:val="Subtitle"/>
-    <w:uiPriority w:val="11"/>
-    <w:rPr>
-      <w:rFonts w:asciiTheme="majorHAnsi" w:eastAsiaTheme="majorEastAsia" w:hAnsiTheme="majorHAnsi" w:cstheme="majorBidi"/>
-      <w:caps/>
-      <w:sz w:val="26"/>
-    </w:rPr>
-  </w:style>
-  <w:style w:type="character" w:styleId="Emphasis">
-    <w:name w:val="Emphasis"/>
-    <w:basedOn w:val="DefaultParagraphFont"/>
-    <w:uiPriority w:val="10"/>
-    <w:unhideWhenUsed/>
-    <w:qFormat/>
-    <w:rPr>
-      <w:i w:val="0"/>
-      <w:iCs w:val="0"/>
-      <w:color w:val="007789" w:themeColor="accent1" w:themeShade="BF"/>
-    </w:rPr>
-  </w:style>
-  <w:style w:type="paragraph" w:styleId="NoSpacing">
-    <w:name w:val="No Spacing"/>
-    <w:link w:val="NoSpacingChar"/>
-    <w:uiPriority w:val="1"/>
-    <w:unhideWhenUsed/>
-    <w:qFormat/>
-    <w:pPr>
-      <w:spacing w:before="0" w:after="0" w:line="240" w:lineRule="auto"/>
-    </w:pPr>
-    <w:rPr>
-      <w:color w:val="auto"/>
-    </w:rPr>
-  </w:style>
-  <w:style w:type="character" w:customStyle="1" w:styleId="NoSpacingChar">
-    <w:name w:val="No Spacing Char"/>
-    <w:basedOn w:val="DefaultParagraphFont"/>
-    <w:link w:val="NoSpacing"/>
-    <w:uiPriority w:val="1"/>
-    <w:rPr>
-      <w:rFonts w:asciiTheme="minorHAnsi" w:eastAsiaTheme="minorEastAsia" w:hAnsiTheme="minorHAnsi" w:cstheme="minorBidi"/>
-      <w:color w:val="auto"/>
-    </w:rPr>
-  </w:style>
-  <w:style w:type="paragraph" w:styleId="Quote">
-    <w:name w:val="Quote"/>
-    <w:basedOn w:val="Normal"/>
-    <w:next w:val="Normal"/>
-    <w:link w:val="QuoteChar"/>
-    <w:uiPriority w:val="10"/>
-    <w:unhideWhenUsed/>
-    <w:qFormat/>
-    <w:pPr>
-      <w:spacing w:after="480"/>
-      <w:jc w:val="center"/>
-    </w:pPr>
-    <w:rPr>
-      <w:i/>
-      <w:iCs/>
-      <w:color w:val="00A0B8" w:themeColor="accent1"/>
-      <w:sz w:val="26"/>
-      <w14:textFill>
-        <w14:solidFill>
-          <w14:schemeClr w14:val="accent1">
-            <w14:alpha w14:val="30000"/>
-          </w14:schemeClr>
-        </w14:solidFill>
-      </w14:textFill>
-    </w:rPr>
-  </w:style>
-  <w:style w:type="character" w:customStyle="1" w:styleId="QuoteChar">
-    <w:name w:val="Quote Char"/>
-    <w:basedOn w:val="DefaultParagraphFont"/>
-    <w:link w:val="Quote"/>
-    <w:uiPriority w:val="10"/>
-    <w:rPr>
-      <w:i/>
-      <w:iCs/>
-      <w:color w:val="00A0B8" w:themeColor="accent1"/>
-      <w:sz w:val="26"/>
-      <w14:textFill>
-        <w14:solidFill>
-          <w14:schemeClr w14:val="accent1">
-            <w14:alpha w14:val="30000"/>
-          </w14:schemeClr>
-        </w14:solidFill>
-      </w14:textFill>
-    </w:rPr>
-  </w:style>
-  <w:style w:type="paragraph" w:styleId="TOCHeading">
-    <w:name w:val="TOC Heading"/>
-    <w:basedOn w:val="Heading1"/>
-    <w:next w:val="Normal"/>
-    <w:uiPriority w:val="39"/>
-    <w:unhideWhenUsed/>
-    <w:qFormat/>
-    <w:pPr>
-      <w:spacing w:before="0"/>
-      <w:outlineLvl w:val="9"/>
-    </w:pPr>
-  </w:style>
-  <w:style w:type="paragraph" w:styleId="Footer">
-    <w:name w:val="footer"/>
-    <w:basedOn w:val="Normal"/>
-    <w:link w:val="FooterChar"/>
-    <w:uiPriority w:val="99"/>
-    <w:unhideWhenUsed/>
-    <w:pPr>
-      <w:spacing w:before="0" w:after="0" w:line="240" w:lineRule="auto"/>
-      <w:jc w:val="right"/>
-    </w:pPr>
-    <w:rPr>
-      <w:caps/>
-      <w:sz w:val="16"/>
-    </w:rPr>
-  </w:style>
-  <w:style w:type="character" w:customStyle="1" w:styleId="FooterChar">
-    <w:name w:val="Footer Char"/>
-    <w:basedOn w:val="DefaultParagraphFont"/>
-    <w:link w:val="Footer"/>
-    <w:uiPriority w:val="99"/>
-    <w:rPr>
-      <w:caps/>
-      <w:sz w:val="16"/>
-    </w:rPr>
-  </w:style>
-  <w:style w:type="paragraph" w:styleId="TOC3">
-    <w:name w:val="toc 3"/>
-    <w:basedOn w:val="Normal"/>
-    <w:next w:val="Normal"/>
-    <w:autoRedefine/>
-    <w:uiPriority w:val="39"/>
-    <w:unhideWhenUsed/>
-    <w:pPr>
-      <w:spacing w:after="100"/>
-      <w:ind w:left="400"/>
-    </w:pPr>
-    <w:rPr>
-      <w:i/>
-      <w:iCs/>
-    </w:rPr>
-  </w:style>
-  <w:style w:type="character" w:styleId="Hyperlink">
-    <w:name w:val="Hyperlink"/>
-    <w:basedOn w:val="DefaultParagraphFont"/>
-    <w:uiPriority w:val="99"/>
-    <w:unhideWhenUsed/>
-    <w:rPr>
-      <w:color w:val="EB8803" w:themeColor="hyperlink"/>
-      <w:u w:val="single"/>
-    </w:rPr>
-  </w:style>
-  <w:style w:type="paragraph" w:styleId="TOC1">
-    <w:name w:val="toc 1"/>
-    <w:basedOn w:val="Normal"/>
-    <w:next w:val="Normal"/>
-    <w:autoRedefine/>
-    <w:uiPriority w:val="39"/>
-    <w:unhideWhenUsed/>
-    <w:pPr>
-      <w:spacing w:after="100"/>
-    </w:pPr>
-  </w:style>
-  <w:style w:type="paragraph" w:styleId="TOC2">
-    <w:name w:val="toc 2"/>
-    <w:basedOn w:val="Normal"/>
-    <w:next w:val="Normal"/>
-    <w:autoRedefine/>
-    <w:uiPriority w:val="39"/>
-    <w:unhideWhenUsed/>
-    <w:pPr>
-      <w:spacing w:after="100"/>
-      <w:ind w:left="200"/>
-    </w:pPr>
-  </w:style>
-  <w:style w:type="paragraph" w:styleId="BalloonText">
-    <w:name w:val="Balloon Text"/>
-    <w:basedOn w:val="Normal"/>
-    <w:link w:val="BalloonTextChar"/>
-    <w:uiPriority w:val="99"/>
-    <w:semiHidden/>
-    <w:unhideWhenUsed/>
-    <w:pPr>
-      <w:spacing w:after="0" w:line="240" w:lineRule="auto"/>
-    </w:pPr>
-    <w:rPr>
-      <w:rFonts w:ascii="Tahoma" w:hAnsi="Tahoma" w:cs="Tahoma"/>
-      <w:sz w:val="16"/>
-    </w:rPr>
-  </w:style>
-  <w:style w:type="character" w:customStyle="1" w:styleId="BalloonTextChar">
-    <w:name w:val="Balloon Text Char"/>
-    <w:basedOn w:val="DefaultParagraphFont"/>
-    <w:link w:val="BalloonText"/>
-    <w:uiPriority w:val="99"/>
-    <w:semiHidden/>
-    <w:rPr>
-      <w:rFonts w:ascii="Tahoma" w:hAnsi="Tahoma" w:cs="Tahoma"/>
-      <w:sz w:val="16"/>
-    </w:rPr>
-  </w:style>
-  <w:style w:type="paragraph" w:styleId="Bibliography">
-    <w:name w:val="Bibliography"/>
-    <w:basedOn w:val="Normal"/>
-    <w:next w:val="Normal"/>
-    <w:uiPriority w:val="39"/>
-    <w:unhideWhenUsed/>
-  </w:style>
-  <w:style w:type="paragraph" w:styleId="Header">
-    <w:name w:val="header"/>
-    <w:basedOn w:val="Normal"/>
-    <w:link w:val="HeaderChar"/>
-    <w:uiPriority w:val="99"/>
-    <w:unhideWhenUsed/>
-    <w:pPr>
-      <w:spacing w:before="0" w:after="0" w:line="240" w:lineRule="auto"/>
-    </w:pPr>
-  </w:style>
-  <w:style w:type="character" w:customStyle="1" w:styleId="HeaderChar">
-    <w:name w:val="Header Char"/>
-    <w:basedOn w:val="DefaultParagraphFont"/>
-    <w:link w:val="Header"/>
-    <w:uiPriority w:val="99"/>
-  </w:style>
-  <w:style w:type="paragraph" w:styleId="NormalIndent">
-    <w:name w:val="Normal Indent"/>
-    <w:basedOn w:val="Normal"/>
-    <w:uiPriority w:val="99"/>
-    <w:unhideWhenUsed/>
-    <w:pPr>
-      <w:ind w:left="720"/>
-    </w:pPr>
-  </w:style>
-  <w:style w:type="character" w:styleId="PlaceholderText">
-    <w:name w:val="Placeholder Text"/>
-    <w:basedOn w:val="DefaultParagraphFont"/>
-    <w:uiPriority w:val="99"/>
-    <w:semiHidden/>
-    <w:rPr>
-      <w:color w:val="808080"/>
-    </w:rPr>
-  </w:style>
-  <w:style w:type="table" w:customStyle="1" w:styleId="ReportTable">
-    <w:name w:val="Report Table"/>
-    <w:basedOn w:val="TableNormal"/>
-    <w:uiPriority w:val="99"/>
-    <w:pPr>
-      <w:spacing w:before="60" w:after="60" w:line="240" w:lineRule="auto"/>
-      <w:jc w:val="center"/>
-    </w:pPr>
-    <w:tblPr>
-      <w:tblInd w:w="0" w:type="dxa"/>
-      <w:tblBorders>
-        <w:top w:val="single" w:sz="4" w:space="0" w:color="00A0B8" w:themeColor="accent1"/>
-        <w:left w:val="single" w:sz="4" w:space="0" w:color="00A0B8" w:themeColor="accent1"/>
-        <w:bottom w:val="single" w:sz="4" w:space="0" w:color="00A0B8" w:themeColor="accent1"/>
-        <w:right w:val="single" w:sz="4" w:space="0" w:color="00A0B8" w:themeColor="accent1"/>
-        <w:insideH w:val="single" w:sz="4" w:space="0" w:color="00A0B8" w:themeColor="accent1"/>
-        <w:insideV w:val="single" w:sz="4" w:space="0" w:color="00A0B8" w:themeColor="accent1"/>
-      </w:tblBorders>
-      <w:tblCellMar>
-        <w:top w:w="0" w:type="dxa"/>
-        <w:left w:w="108" w:type="dxa"/>
-        <w:bottom w:w="0" w:type="dxa"/>
-        <w:right w:w="108" w:type="dxa"/>
-      </w:tblCellMar>
-    </w:tblPr>
-    <w:tblStylePr w:type="firstRow">
-      <w:rPr>
-        <w:b/>
-        <w:color w:val="000000" w:themeColor="text1"/>
-      </w:rPr>
-      <w:tblPr/>
-      <w:tcPr>
-        <w:tcBorders>
-          <w:top w:val="nil"/>
-          <w:left w:val="nil"/>
-          <w:bottom w:val="nil"/>
-          <w:right w:val="nil"/>
-          <w:insideH w:val="nil"/>
-          <w:insideV w:val="nil"/>
-          <w:tl2br w:val="nil"/>
-          <w:tr2bl w:val="nil"/>
-        </w:tcBorders>
-      </w:tcPr>
-    </w:tblStylePr>
-    <w:tblStylePr w:type="firstCol">
-      <w:pPr>
-        <w:wordWrap/>
-        <w:jc w:val="left"/>
-      </w:pPr>
-    </w:tblStylePr>
-  </w:style>
-  <w:style w:type="table" w:styleId="TableGrid">
-    <w:name w:val="Table Grid"/>
-    <w:basedOn w:val="TableNormal"/>
-    <w:uiPriority w:val="59"/>
-    <w:pPr>
-      <w:spacing w:before="0" w:after="0" w:line="240" w:lineRule="auto"/>
-    </w:pPr>
-    <w:tblPr>
-      <w:tblInd w:w="0" w:type="dxa"/>
-      <w:tblBorders>
-        <w:top w:val="single" w:sz="4" w:space="0" w:color="auto"/>
-        <w:left w:val="single" w:sz="4" w:space="0" w:color="auto"/>
-        <w:bottom w:val="single" w:sz="4" w:space="0" w:color="auto"/>
-        <w:right w:val="single" w:sz="4" w:space="0" w:color="auto"/>
-        <w:insideH w:val="single" w:sz="4" w:space="0" w:color="auto"/>
-        <w:insideV w:val="single" w:sz="4" w:space="0" w:color="auto"/>
-      </w:tblBorders>
-      <w:tblCellMar>
-        <w:top w:w="0" w:type="dxa"/>
-        <w:left w:w="108" w:type="dxa"/>
-        <w:bottom w:w="0" w:type="dxa"/>
-        <w:right w:w="108" w:type="dxa"/>
-      </w:tblCellMar>
-    </w:tblPr>
-  </w:style>
-  <w:style w:type="paragraph" w:styleId="ListParagraph">
-    <w:name w:val="List Paragraph"/>
-    <w:basedOn w:val="Normal"/>
-    <w:uiPriority w:val="34"/>
-    <w:qFormat/>
-    <w:rsid w:val="006222EF"/>
-    <w:pPr>
-      <w:ind w:left="720"/>
-      <w:contextualSpacing/>
-    </w:pPr>
-  </w:style>
-</w:styles>
-</file>
-
 <file path=word/glossary/document.xml><?xml version="1.0" encoding="utf-8"?>
-<w:glossaryDocument xmlns:wpc="http://schemas.microsoft.com/office/word/2010/wordprocessingCanvas" xmlns:mc="http://schemas.openxmlformats.org/markup-compatibility/2006" xmlns:o="urn:schemas-microsoft-com:office:office" xmlns:r="http://schemas.openxmlformats.org/officeDocument/2006/relationships" xmlns:m="http://schemas.openxmlformats.org/officeDocument/2006/math" xmlns:v="urn:schemas-microsoft-com:vml" xmlns:wp14="http://schemas.microsoft.com/office/word/2010/wordprocessingDrawing" xmlns:wp="http://schemas.openxmlformats.org/drawingml/2006/wordprocessingDrawing" xmlns:w10="urn:schemas-microsoft-com:office:word" xmlns:w="http://schemas.openxmlformats.org/wordprocessingml/2006/main" xmlns:w14="http://schemas.microsoft.com/office/word/2010/wordml" xmlns:wpg="http://schemas.microsoft.com/office/word/2010/wordprocessingGroup" xmlns:wpi="http://schemas.microsoft.com/office/word/2010/wordprocessingInk" xmlns:wne="http://schemas.microsoft.com/office/word/2006/wordml" xmlns:wps="http://schemas.microsoft.com/office/word/2010/wordprocessingShape" mc:Ignorable="w14 wp14">
+<w:glossaryDocument xmlns:wpc="http://schemas.microsoft.com/office/word/2010/wordprocessingCanvas" xmlns:mc="http://schemas.openxmlformats.org/markup-compatibility/2006" xmlns:o="urn:schemas-microsoft-com:office:office" xmlns:r="http://schemas.openxmlformats.org/officeDocument/2006/relationships" xmlns:m="http://schemas.openxmlformats.org/officeDocument/2006/math" xmlns:v="urn:schemas-microsoft-com:vml" xmlns:wp14="http://schemas.microsoft.com/office/word/2010/wordprocessingDrawing" xmlns:wp="http://schemas.openxmlformats.org/drawingml/2006/wordprocessingDrawing" xmlns:w10="urn:schemas-microsoft-com:office:word" xmlns:w="http://schemas.openxmlformats.org/wordprocessingml/2006/main" xmlns:w14="http://schemas.microsoft.com/office/word/2010/wordml" xmlns:w15="http://schemas.microsoft.com/office/word/2012/wordml" xmlns:wpg="http://schemas.microsoft.com/office/word/2010/wordprocessingGroup" xmlns:wpi="http://schemas.microsoft.com/office/word/2010/wordprocessingInk" xmlns:wne="http://schemas.microsoft.com/office/word/2006/wordml" xmlns:wps="http://schemas.microsoft.com/office/word/2010/wordprocessingShape" mc:Ignorable="w14 w15 wp14">
   <w:docParts>
     <w:docPart>
       <w:docPartPr>
-        <w:name w:val="8DBEAC22F52F40DFBA326B1BA2B208D4"/>
+        <w:name w:val="366838F369BB4C92929294790B497029"/>
         <w:category>
           <w:name w:val="General"/>
           <w:gallery w:val="placeholder"/>
@@ -3422,12 +2796,12 @@
         <w:behaviors>
           <w:behavior w:val="content"/>
         </w:behaviors>
-        <w:guid w:val="{34F809D9-5077-4DA8-B8A1-5BD8426631AB}"/>
+        <w:guid w:val="{4D0B443A-E846-4D68-B5FA-DCBB7E167AB4}"/>
       </w:docPartPr>
       <w:docPartBody>
         <w:p>
           <w:pPr>
-            <w:pStyle w:val="8DBEAC22F52F40DFBA326B1BA2B208D4"/>
+            <w:pStyle w:val="366838F369BB4C92929294790B497029"/>
           </w:pPr>
           <w:r>
             <w:t>[Course Title]</w:t>
@@ -3440,7 +2814,7 @@
 </file>
 
 <file path=word/glossary/fontTable.xml><?xml version="1.0" encoding="utf-8"?>
-<w:fonts xmlns:mc="http://schemas.openxmlformats.org/markup-compatibility/2006" xmlns:r="http://schemas.openxmlformats.org/officeDocument/2006/relationships" xmlns:w="http://schemas.openxmlformats.org/wordprocessingml/2006/main" xmlns:w14="http://schemas.microsoft.com/office/word/2010/wordml" mc:Ignorable="w14">
+<w:fonts xmlns:mc="http://schemas.openxmlformats.org/markup-compatibility/2006" xmlns:r="http://schemas.openxmlformats.org/officeDocument/2006/relationships" xmlns:w="http://schemas.openxmlformats.org/wordprocessingml/2006/main" xmlns:w14="http://schemas.microsoft.com/office/word/2010/wordml" xmlns:w15="http://schemas.microsoft.com/office/word/2012/wordml" mc:Ignorable="w14 w15">
   <w:font w:name="Century Gothic">
     <w:altName w:val="Segoe UI"/>
     <w:panose1 w:val="020B0502020202020204"/>
@@ -3505,19 +2879,19 @@
     <w:pitch w:val="variable"/>
     <w:sig w:usb0="E0002EFF" w:usb1="C0007843" w:usb2="00000009" w:usb3="00000000" w:csb0="000001FF" w:csb1="00000000"/>
   </w:font>
-  <w:font w:name="Cambria">
-    <w:panose1 w:val="02040503050406030204"/>
+  <w:font w:name="Calibri Light">
+    <w:panose1 w:val="020F0302020204030204"/>
     <w:charset w:val="00"/>
-    <w:family w:val="roman"/>
+    <w:family w:val="swiss"/>
     <w:pitch w:val="variable"/>
-    <w:sig w:usb0="E00002FF" w:usb1="400004FF" w:usb2="00000000" w:usb3="00000000" w:csb0="0000019F" w:csb1="00000000"/>
+    <w:sig w:usb0="A00002EF" w:usb1="4000207B" w:usb2="00000000" w:usb3="00000000" w:csb0="0000019F" w:csb1="00000000"/>
   </w:font>
 </w:fonts>
 </file>
 
 <file path=word/glossary/numbering.xml><?xml version="1.0" encoding="utf-8"?>
-<w:numbering xmlns:wpc="http://schemas.microsoft.com/office/word/2010/wordprocessingCanvas" xmlns:mc="http://schemas.openxmlformats.org/markup-compatibility/2006" xmlns:o="urn:schemas-microsoft-com:office:office" xmlns:r="http://schemas.openxmlformats.org/officeDocument/2006/relationships" xmlns:m="http://schemas.openxmlformats.org/officeDocument/2006/math" xmlns:v="urn:schemas-microsoft-com:vml" xmlns:wp14="http://schemas.microsoft.com/office/word/2010/wordprocessingDrawing" xmlns:wp="http://schemas.openxmlformats.org/drawingml/2006/wordprocessingDrawing" xmlns:w10="urn:schemas-microsoft-com:office:word" xmlns:w="http://schemas.openxmlformats.org/wordprocessingml/2006/main" xmlns:w14="http://schemas.microsoft.com/office/word/2010/wordml" xmlns:wpg="http://schemas.microsoft.com/office/word/2010/wordprocessingGroup" xmlns:wpi="http://schemas.microsoft.com/office/word/2010/wordprocessingInk" xmlns:wne="http://schemas.microsoft.com/office/word/2006/wordml" xmlns:wps="http://schemas.microsoft.com/office/word/2010/wordprocessingShape" mc:Ignorable="w14 wp14">
-  <w:abstractNum w:abstractNumId="0">
+<w:numbering xmlns:wpc="http://schemas.microsoft.com/office/word/2010/wordprocessingCanvas" xmlns:mc="http://schemas.openxmlformats.org/markup-compatibility/2006" xmlns:o="urn:schemas-microsoft-com:office:office" xmlns:r="http://schemas.openxmlformats.org/officeDocument/2006/relationships" xmlns:m="http://schemas.openxmlformats.org/officeDocument/2006/math" xmlns:v="urn:schemas-microsoft-com:vml" xmlns:wp14="http://schemas.microsoft.com/office/word/2010/wordprocessingDrawing" xmlns:wp="http://schemas.openxmlformats.org/drawingml/2006/wordprocessingDrawing" xmlns:w10="urn:schemas-microsoft-com:office:word" xmlns:w="http://schemas.openxmlformats.org/wordprocessingml/2006/main" xmlns:w14="http://schemas.microsoft.com/office/word/2010/wordml" xmlns:w15="http://schemas.microsoft.com/office/word/2012/wordml" xmlns:wpg="http://schemas.microsoft.com/office/word/2010/wordprocessingGroup" xmlns:wpi="http://schemas.microsoft.com/office/word/2010/wordprocessingInk" xmlns:wne="http://schemas.microsoft.com/office/word/2006/wordml" xmlns:wps="http://schemas.microsoft.com/office/word/2010/wordprocessingShape" mc:Ignorable="w14 w15 wp14">
+  <w:abstractNum w:abstractNumId="0" w15:restartNumberingAfterBreak="0">
     <w:nsid w:val="FFFFFF89"/>
     <w:multiLevelType w:val="singleLevel"/>
     <w:tmpl w:val="1206D1A0"/>
@@ -3543,7 +2917,7 @@
 </file>
 
 <file path=word/glossary/settings.xml><?xml version="1.0" encoding="utf-8"?>
-<w:settings xmlns:mc="http://schemas.openxmlformats.org/markup-compatibility/2006" xmlns:o="urn:schemas-microsoft-com:office:office" xmlns:r="http://schemas.openxmlformats.org/officeDocument/2006/relationships" xmlns:m="http://schemas.openxmlformats.org/officeDocument/2006/math" xmlns:v="urn:schemas-microsoft-com:vml" xmlns:w10="urn:schemas-microsoft-com:office:word" xmlns:w="http://schemas.openxmlformats.org/wordprocessingml/2006/main" xmlns:w14="http://schemas.microsoft.com/office/word/2010/wordml" xmlns:sl="http://schemas.openxmlformats.org/schemaLibrary/2006/main" mc:Ignorable="w14">
+<w:settings xmlns:mc="http://schemas.openxmlformats.org/markup-compatibility/2006" xmlns:o="urn:schemas-microsoft-com:office:office" xmlns:r="http://schemas.openxmlformats.org/officeDocument/2006/relationships" xmlns:m="http://schemas.openxmlformats.org/officeDocument/2006/math" xmlns:v="urn:schemas-microsoft-com:vml" xmlns:w10="urn:schemas-microsoft-com:office:word" xmlns:w="http://schemas.openxmlformats.org/wordprocessingml/2006/main" xmlns:w14="http://schemas.microsoft.com/office/word/2010/wordml" xmlns:w15="http://schemas.microsoft.com/office/word/2012/wordml" xmlns:sl="http://schemas.openxmlformats.org/schemaLibrary/2006/main" mc:Ignorable="w14 w15">
   <w:view w:val="normal"/>
   <w:defaultTabStop w:val="720"/>
   <w:characterSpacingControl w:val="doNotCompress"/>
@@ -3556,6 +2930,8 @@
   </w:compat>
   <w:rsids>
     <w:rsidRoot w:val="00EB5A16"/>
+    <w:rsid w:val="00020A0E"/>
+    <w:rsid w:val="002D0D1F"/>
     <w:rsid w:val="005103F7"/>
     <w:rsid w:val="00EB5A16"/>
     <w:rsid w:val="00EE71E8"/>
@@ -3581,7 +2957,7 @@
 </file>
 
 <file path=word/glossary/styles.xml><?xml version="1.0" encoding="utf-8"?>
-<w:styles xmlns:mc="http://schemas.openxmlformats.org/markup-compatibility/2006" xmlns:r="http://schemas.openxmlformats.org/officeDocument/2006/relationships" xmlns:w="http://schemas.openxmlformats.org/wordprocessingml/2006/main" xmlns:w14="http://schemas.microsoft.com/office/word/2010/wordml" mc:Ignorable="w14">
+<w:styles xmlns:mc="http://schemas.openxmlformats.org/markup-compatibility/2006" xmlns:r="http://schemas.openxmlformats.org/officeDocument/2006/relationships" xmlns:w="http://schemas.openxmlformats.org/wordprocessingml/2006/main" xmlns:w14="http://schemas.microsoft.com/office/word/2010/wordml" xmlns:w15="http://schemas.microsoft.com/office/word/2012/wordml" mc:Ignorable="w14 w15">
   <w:docDefaults>
     <w:rPrDefault>
       <w:rPr>
@@ -3597,145 +2973,378 @@
       </w:pPr>
     </w:pPrDefault>
   </w:docDefaults>
-  <w:latentStyles w:defLockedState="0" w:defUIPriority="99" w:defSemiHidden="1" w:defUnhideWhenUsed="1" w:defQFormat="0" w:count="267">
-    <w:lsdException w:name="Normal" w:semiHidden="0" w:uiPriority="0" w:unhideWhenUsed="0" w:qFormat="1"/>
-    <w:lsdException w:name="heading 1" w:semiHidden="0" w:uiPriority="1" w:unhideWhenUsed="0" w:qFormat="1"/>
-    <w:lsdException w:name="heading 2" w:uiPriority="1" w:qFormat="1"/>
-    <w:lsdException w:name="heading 3" w:uiPriority="9" w:qFormat="1"/>
-    <w:lsdException w:name="heading 4" w:uiPriority="9" w:qFormat="1"/>
-    <w:lsdException w:name="heading 5" w:uiPriority="9" w:qFormat="1"/>
-    <w:lsdException w:name="heading 6" w:uiPriority="9" w:qFormat="1"/>
-    <w:lsdException w:name="heading 7" w:uiPriority="9" w:qFormat="1"/>
-    <w:lsdException w:name="heading 8" w:uiPriority="9" w:qFormat="1"/>
-    <w:lsdException w:name="heading 9" w:uiPriority="9" w:qFormat="1"/>
-    <w:lsdException w:name="toc 1" w:uiPriority="39"/>
-    <w:lsdException w:name="toc 2" w:uiPriority="39"/>
-    <w:lsdException w:name="toc 3" w:uiPriority="39"/>
-    <w:lsdException w:name="toc 4" w:uiPriority="39"/>
-    <w:lsdException w:name="toc 5" w:uiPriority="39"/>
-    <w:lsdException w:name="toc 6" w:uiPriority="39"/>
-    <w:lsdException w:name="toc 7" w:uiPriority="39"/>
-    <w:lsdException w:name="toc 8" w:uiPriority="39"/>
-    <w:lsdException w:name="toc 9" w:uiPriority="39"/>
-    <w:lsdException w:name="caption" w:uiPriority="35" w:qFormat="1"/>
-    <w:lsdException w:name="List Bullet" w:uiPriority="1" w:qFormat="1"/>
-    <w:lsdException w:name="Title" w:semiHidden="0" w:uiPriority="10" w:unhideWhenUsed="0" w:qFormat="1"/>
-    <w:lsdException w:name="Default Paragraph Font" w:uiPriority="1"/>
-    <w:lsdException w:name="Subtitle" w:semiHidden="0" w:uiPriority="11" w:unhideWhenUsed="0" w:qFormat="1"/>
-    <w:lsdException w:name="Strong" w:semiHidden="0" w:uiPriority="22" w:unhideWhenUsed="0" w:qFormat="1"/>
-    <w:lsdException w:name="Emphasis" w:semiHidden="0" w:uiPriority="20" w:unhideWhenUsed="0" w:qFormat="1"/>
-    <w:lsdException w:name="Table Grid" w:semiHidden="0" w:uiPriority="39" w:unhideWhenUsed="0"/>
-    <w:lsdException w:name="Placeholder Text" w:unhideWhenUsed="0"/>
-    <w:lsdException w:name="No Spacing" w:semiHidden="0" w:uiPriority="1" w:unhideWhenUsed="0" w:qFormat="1"/>
-    <w:lsdException w:name="Light Shading" w:semiHidden="0" w:uiPriority="60" w:unhideWhenUsed="0"/>
-    <w:lsdException w:name="Light List" w:semiHidden="0" w:uiPriority="61" w:unhideWhenUsed="0"/>
-    <w:lsdException w:name="Light Grid" w:semiHidden="0" w:uiPriority="62" w:unhideWhenUsed="0"/>
-    <w:lsdException w:name="Medium Shading 1" w:semiHidden="0" w:uiPriority="63" w:unhideWhenUsed="0"/>
-    <w:lsdException w:name="Medium Shading 2" w:semiHidden="0" w:uiPriority="64" w:unhideWhenUsed="0"/>
-    <w:lsdException w:name="Medium List 1" w:semiHidden="0" w:uiPriority="65" w:unhideWhenUsed="0"/>
-    <w:lsdException w:name="Medium List 2" w:semiHidden="0" w:uiPriority="66" w:unhideWhenUsed="0"/>
-    <w:lsdException w:name="Medium Grid 1" w:semiHidden="0" w:uiPriority="67" w:unhideWhenUsed="0"/>
-    <w:lsdException w:name="Medium Grid 2" w:semiHidden="0" w:uiPriority="68" w:unhideWhenUsed="0"/>
-    <w:lsdException w:name="Medium Grid 3" w:semiHidden="0" w:uiPriority="69" w:unhideWhenUsed="0"/>
-    <w:lsdException w:name="Dark List" w:semiHidden="0" w:uiPriority="70" w:unhideWhenUsed="0"/>
-    <w:lsdException w:name="Colorful Shading" w:semiHidden="0" w:uiPriority="71" w:unhideWhenUsed="0"/>
-    <w:lsdException w:name="Colorful List" w:semiHidden="0" w:uiPriority="72" w:unhideWhenUsed="0"/>
-    <w:lsdException w:name="Colorful Grid" w:semiHidden="0" w:uiPriority="73" w:unhideWhenUsed="0"/>
-    <w:lsdException w:name="Light Shading Accent 1" w:semiHidden="0" w:uiPriority="60" w:unhideWhenUsed="0"/>
-    <w:lsdException w:name="Light List Accent 1" w:semiHidden="0" w:uiPriority="61" w:unhideWhenUsed="0"/>
-    <w:lsdException w:name="Light Grid Accent 1" w:semiHidden="0" w:uiPriority="62" w:unhideWhenUsed="0"/>
-    <w:lsdException w:name="Medium Shading 1 Accent 1" w:semiHidden="0" w:uiPriority="63" w:unhideWhenUsed="0"/>
-    <w:lsdException w:name="Medium Shading 2 Accent 1" w:semiHidden="0" w:uiPriority="64" w:unhideWhenUsed="0"/>
-    <w:lsdException w:name="Medium List 1 Accent 1" w:semiHidden="0" w:uiPriority="65" w:unhideWhenUsed="0"/>
-    <w:lsdException w:name="Revision" w:unhideWhenUsed="0"/>
-    <w:lsdException w:name="List Paragraph" w:semiHidden="0" w:uiPriority="34" w:unhideWhenUsed="0" w:qFormat="1"/>
-    <w:lsdException w:name="Quote" w:semiHidden="0" w:uiPriority="29" w:unhideWhenUsed="0" w:qFormat="1"/>
-    <w:lsdException w:name="Intense Quote" w:semiHidden="0" w:uiPriority="30" w:unhideWhenUsed="0" w:qFormat="1"/>
-    <w:lsdException w:name="Medium List 2 Accent 1" w:semiHidden="0" w:uiPriority="66" w:unhideWhenUsed="0"/>
-    <w:lsdException w:name="Medium Grid 1 Accent 1" w:semiHidden="0" w:uiPriority="67" w:unhideWhenUsed="0"/>
-    <w:lsdException w:name="Medium Grid 2 Accent 1" w:semiHidden="0" w:uiPriority="68" w:unhideWhenUsed="0"/>
-    <w:lsdException w:name="Medium Grid 3 Accent 1" w:semiHidden="0" w:uiPriority="69" w:unhideWhenUsed="0"/>
-    <w:lsdException w:name="Dark List Accent 1" w:semiHidden="0" w:uiPriority="70" w:unhideWhenUsed="0"/>
-    <w:lsdException w:name="Colorful Shading Accent 1" w:semiHidden="0" w:uiPriority="71" w:unhideWhenUsed="0"/>
-    <w:lsdException w:name="Colorful List Accent 1" w:semiHidden="0" w:uiPriority="72" w:unhideWhenUsed="0"/>
-    <w:lsdException w:name="Colorful Grid Accent 1" w:semiHidden="0" w:uiPriority="73" w:unhideWhenUsed="0"/>
-    <w:lsdException w:name="Light Shading Accent 2" w:semiHidden="0" w:uiPriority="60" w:unhideWhenUsed="0"/>
-    <w:lsdException w:name="Light List Accent 2" w:semiHidden="0" w:uiPriority="61" w:unhideWhenUsed="0"/>
-    <w:lsdException w:name="Light Grid Accent 2" w:semiHidden="0" w:uiPriority="62" w:unhideWhenUsed="0"/>
-    <w:lsdException w:name="Medium Shading 1 Accent 2" w:semiHidden="0" w:uiPriority="63" w:unhideWhenUsed="0"/>
-    <w:lsdException w:name="Medium Shading 2 Accent 2" w:semiHidden="0" w:uiPriority="64" w:unhideWhenUsed="0"/>
-    <w:lsdException w:name="Medium List 1 Accent 2" w:semiHidden="0" w:uiPriority="65" w:unhideWhenUsed="0"/>
-    <w:lsdException w:name="Medium List 2 Accent 2" w:semiHidden="0" w:uiPriority="66" w:unhideWhenUsed="0"/>
-    <w:lsdException w:name="Medium Grid 1 Accent 2" w:semiHidden="0" w:uiPriority="67" w:unhideWhenUsed="0"/>
-    <w:lsdException w:name="Medium Grid 2 Accent 2" w:semiHidden="0" w:uiPriority="68" w:unhideWhenUsed="0"/>
-    <w:lsdException w:name="Medium Grid 3 Accent 2" w:semiHidden="0" w:uiPriority="69" w:unhideWhenUsed="0"/>
-    <w:lsdException w:name="Dark List Accent 2" w:semiHidden="0" w:uiPriority="70" w:unhideWhenUsed="0"/>
-    <w:lsdException w:name="Colorful Shading Accent 2" w:semiHidden="0" w:uiPriority="71" w:unhideWhenUsed="0"/>
-    <w:lsdException w:name="Colorful List Accent 2" w:semiHidden="0" w:uiPriority="72" w:unhideWhenUsed="0"/>
-    <w:lsdException w:name="Colorful Grid Accent 2" w:semiHidden="0" w:uiPriority="73" w:unhideWhenUsed="0"/>
-    <w:lsdException w:name="Light Shading Accent 3" w:semiHidden="0" w:uiPriority="60" w:unhideWhenUsed="0"/>
-    <w:lsdException w:name="Light List Accent 3" w:semiHidden="0" w:uiPriority="61" w:unhideWhenUsed="0"/>
-    <w:lsdException w:name="Light Grid Accent 3" w:semiHidden="0" w:uiPriority="62" w:unhideWhenUsed="0"/>
-    <w:lsdException w:name="Medium Shading 1 Accent 3" w:semiHidden="0" w:uiPriority="63" w:unhideWhenUsed="0"/>
-    <w:lsdException w:name="Medium Shading 2 Accent 3" w:semiHidden="0" w:uiPriority="64" w:unhideWhenUsed="0"/>
-    <w:lsdException w:name="Medium List 1 Accent 3" w:semiHidden="0" w:uiPriority="65" w:unhideWhenUsed="0"/>
-    <w:lsdException w:name="Medium List 2 Accent 3" w:semiHidden="0" w:uiPriority="66" w:unhideWhenUsed="0"/>
-    <w:lsdException w:name="Medium Grid 1 Accent 3" w:semiHidden="0" w:uiPriority="67" w:unhideWhenUsed="0"/>
-    <w:lsdException w:name="Medium Grid 2 Accent 3" w:semiHidden="0" w:uiPriority="68" w:unhideWhenUsed="0"/>
-    <w:lsdException w:name="Medium Grid 3 Accent 3" w:semiHidden="0" w:uiPriority="69" w:unhideWhenUsed="0"/>
-    <w:lsdException w:name="Dark List Accent 3" w:semiHidden="0" w:uiPriority="70" w:unhideWhenUsed="0"/>
-    <w:lsdException w:name="Colorful Shading Accent 3" w:semiHidden="0" w:uiPriority="71" w:unhideWhenUsed="0"/>
-    <w:lsdException w:name="Colorful List Accent 3" w:semiHidden="0" w:uiPriority="72" w:unhideWhenUsed="0"/>
-    <w:lsdException w:name="Colorful Grid Accent 3" w:semiHidden="0" w:uiPriority="73" w:unhideWhenUsed="0"/>
-    <w:lsdException w:name="Light Shading Accent 4" w:semiHidden="0" w:uiPriority="60" w:unhideWhenUsed="0"/>
-    <w:lsdException w:name="Light List Accent 4" w:semiHidden="0" w:uiPriority="61" w:unhideWhenUsed="0"/>
-    <w:lsdException w:name="Light Grid Accent 4" w:semiHidden="0" w:uiPriority="62" w:unhideWhenUsed="0"/>
-    <w:lsdException w:name="Medium Shading 1 Accent 4" w:semiHidden="0" w:uiPriority="63" w:unhideWhenUsed="0"/>
-    <w:lsdException w:name="Medium Shading 2 Accent 4" w:semiHidden="0" w:uiPriority="64" w:unhideWhenUsed="0"/>
-    <w:lsdException w:name="Medium List 1 Accent 4" w:semiHidden="0" w:uiPriority="65" w:unhideWhenUsed="0"/>
-    <w:lsdException w:name="Medium List 2 Accent 4" w:semiHidden="0" w:uiPriority="66" w:unhideWhenUsed="0"/>
-    <w:lsdException w:name="Medium Grid 1 Accent 4" w:semiHidden="0" w:uiPriority="67" w:unhideWhenUsed="0"/>
-    <w:lsdException w:name="Medium Grid 2 Accent 4" w:semiHidden="0" w:uiPriority="68" w:unhideWhenUsed="0"/>
-    <w:lsdException w:name="Medium Grid 3 Accent 4" w:semiHidden="0" w:uiPriority="69" w:unhideWhenUsed="0"/>
-    <w:lsdException w:name="Dark List Accent 4" w:semiHidden="0" w:uiPriority="70" w:unhideWhenUsed="0"/>
-    <w:lsdException w:name="Colorful Shading Accent 4" w:semiHidden="0" w:uiPriority="71" w:unhideWhenUsed="0"/>
-    <w:lsdException w:name="Colorful List Accent 4" w:semiHidden="0" w:uiPriority="72" w:unhideWhenUsed="0"/>
-    <w:lsdException w:name="Colorful Grid Accent 4" w:semiHidden="0" w:uiPriority="73" w:unhideWhenUsed="0"/>
-    <w:lsdException w:name="Light Shading Accent 5" w:semiHidden="0" w:uiPriority="60" w:unhideWhenUsed="0"/>
-    <w:lsdException w:name="Light List Accent 5" w:semiHidden="0" w:uiPriority="61" w:unhideWhenUsed="0"/>
-    <w:lsdException w:name="Light Grid Accent 5" w:semiHidden="0" w:uiPriority="62" w:unhideWhenUsed="0"/>
-    <w:lsdException w:name="Medium Shading 1 Accent 5" w:semiHidden="0" w:uiPriority="63" w:unhideWhenUsed="0"/>
-    <w:lsdException w:name="Medium Shading 2 Accent 5" w:semiHidden="0" w:uiPriority="64" w:unhideWhenUsed="0"/>
-    <w:lsdException w:name="Medium List 1 Accent 5" w:semiHidden="0" w:uiPriority="65" w:unhideWhenUsed="0"/>
-    <w:lsdException w:name="Medium List 2 Accent 5" w:semiHidden="0" w:uiPriority="66" w:unhideWhenUsed="0"/>
-    <w:lsdException w:name="Medium Grid 1 Accent 5" w:semiHidden="0" w:uiPriority="67" w:unhideWhenUsed="0"/>
-    <w:lsdException w:name="Medium Grid 2 Accent 5" w:semiHidden="0" w:uiPriority="68" w:unhideWhenUsed="0"/>
-    <w:lsdException w:name="Medium Grid 3 Accent 5" w:semiHidden="0" w:uiPriority="69" w:unhideWhenUsed="0"/>
-    <w:lsdException w:name="Dark List Accent 5" w:semiHidden="0" w:uiPriority="70" w:unhideWhenUsed="0"/>
-    <w:lsdException w:name="Colorful Shading Accent 5" w:semiHidden="0" w:uiPriority="71" w:unhideWhenUsed="0"/>
-    <w:lsdException w:name="Colorful List Accent 5" w:semiHidden="0" w:uiPriority="72" w:unhideWhenUsed="0"/>
-    <w:lsdException w:name="Colorful Grid Accent 5" w:semiHidden="0" w:uiPriority="73" w:unhideWhenUsed="0"/>
-    <w:lsdException w:name="Light Shading Accent 6" w:semiHidden="0" w:uiPriority="60" w:unhideWhenUsed="0"/>
-    <w:lsdException w:name="Light List Accent 6" w:semiHidden="0" w:uiPriority="61" w:unhideWhenUsed="0"/>
-    <w:lsdException w:name="Light Grid Accent 6" w:semiHidden="0" w:uiPriority="62" w:unhideWhenUsed="0"/>
-    <w:lsdException w:name="Medium Shading 1 Accent 6" w:semiHidden="0" w:uiPriority="63" w:unhideWhenUsed="0"/>
-    <w:lsdException w:name="Medium Shading 2 Accent 6" w:semiHidden="0" w:uiPriority="64" w:unhideWhenUsed="0"/>
-    <w:lsdException w:name="Medium List 1 Accent 6" w:semiHidden="0" w:uiPriority="65" w:unhideWhenUsed="0"/>
-    <w:lsdException w:name="Medium List 2 Accent 6" w:semiHidden="0" w:uiPriority="66" w:unhideWhenUsed="0"/>
-    <w:lsdException w:name="Medium Grid 1 Accent 6" w:semiHidden="0" w:uiPriority="67" w:unhideWhenUsed="0"/>
-    <w:lsdException w:name="Medium Grid 2 Accent 6" w:semiHidden="0" w:uiPriority="68" w:unhideWhenUsed="0"/>
-    <w:lsdException w:name="Medium Grid 3 Accent 6" w:semiHidden="0" w:uiPriority="69" w:unhideWhenUsed="0"/>
-    <w:lsdException w:name="Dark List Accent 6" w:semiHidden="0" w:uiPriority="70" w:unhideWhenUsed="0"/>
-    <w:lsdException w:name="Colorful Shading Accent 6" w:semiHidden="0" w:uiPriority="71" w:unhideWhenUsed="0"/>
-    <w:lsdException w:name="Colorful List Accent 6" w:semiHidden="0" w:uiPriority="72" w:unhideWhenUsed="0"/>
-    <w:lsdException w:name="Colorful Grid Accent 6" w:semiHidden="0" w:uiPriority="73" w:unhideWhenUsed="0"/>
-    <w:lsdException w:name="Subtle Emphasis" w:semiHidden="0" w:uiPriority="19" w:unhideWhenUsed="0" w:qFormat="1"/>
-    <w:lsdException w:name="Intense Emphasis" w:semiHidden="0" w:uiPriority="21" w:unhideWhenUsed="0" w:qFormat="1"/>
-    <w:lsdException w:name="Subtle Reference" w:semiHidden="0" w:uiPriority="31" w:unhideWhenUsed="0" w:qFormat="1"/>
-    <w:lsdException w:name="Intense Reference" w:semiHidden="0" w:uiPriority="32" w:unhideWhenUsed="0" w:qFormat="1"/>
-    <w:lsdException w:name="Book Title" w:semiHidden="0" w:uiPriority="33" w:unhideWhenUsed="0" w:qFormat="1"/>
-    <w:lsdException w:name="Bibliography" w:uiPriority="37"/>
-    <w:lsdException w:name="TOC Heading" w:uiPriority="39" w:qFormat="1"/>
+  <w:latentStyles w:defLockedState="0" w:defUIPriority="99" w:defSemiHidden="0" w:defUnhideWhenUsed="0" w:defQFormat="0" w:count="371">
+    <w:lsdException w:name="Normal" w:uiPriority="0" w:qFormat="1"/>
+    <w:lsdException w:name="heading 1" w:uiPriority="1" w:qFormat="1"/>
+    <w:lsdException w:name="heading 2" w:semiHidden="1" w:uiPriority="1" w:unhideWhenUsed="1" w:qFormat="1"/>
+    <w:lsdException w:name="heading 3" w:semiHidden="1" w:uiPriority="9" w:unhideWhenUsed="1" w:qFormat="1"/>
+    <w:lsdException w:name="heading 4" w:semiHidden="1" w:uiPriority="9" w:unhideWhenUsed="1" w:qFormat="1"/>
+    <w:lsdException w:name="heading 5" w:semiHidden="1" w:uiPriority="9" w:unhideWhenUsed="1" w:qFormat="1"/>
+    <w:lsdException w:name="heading 6" w:semiHidden="1" w:uiPriority="9" w:unhideWhenUsed="1" w:qFormat="1"/>
+    <w:lsdException w:name="heading 7" w:semiHidden="1" w:uiPriority="9" w:unhideWhenUsed="1" w:qFormat="1"/>
+    <w:lsdException w:name="heading 8" w:semiHidden="1" w:uiPriority="9" w:unhideWhenUsed="1" w:qFormat="1"/>
+    <w:lsdException w:name="heading 9" w:semiHidden="1" w:uiPriority="9" w:unhideWhenUsed="1" w:qFormat="1"/>
+    <w:lsdException w:name="index 1" w:semiHidden="1" w:unhideWhenUsed="1"/>
+    <w:lsdException w:name="index 2" w:semiHidden="1" w:unhideWhenUsed="1"/>
+    <w:lsdException w:name="index 3" w:semiHidden="1" w:unhideWhenUsed="1"/>
+    <w:lsdException w:name="index 4" w:semiHidden="1" w:unhideWhenUsed="1"/>
+    <w:lsdException w:name="index 5" w:semiHidden="1" w:unhideWhenUsed="1"/>
+    <w:lsdException w:name="index 6" w:semiHidden="1" w:unhideWhenUsed="1"/>
+    <w:lsdException w:name="index 7" w:semiHidden="1" w:unhideWhenUsed="1"/>
+    <w:lsdException w:name="index 8" w:semiHidden="1" w:unhideWhenUsed="1"/>
+    <w:lsdException w:name="index 9" w:semiHidden="1" w:unhideWhenUsed="1"/>
+    <w:lsdException w:name="toc 1" w:semiHidden="1" w:uiPriority="39" w:unhideWhenUsed="1"/>
+    <w:lsdException w:name="toc 2" w:semiHidden="1" w:uiPriority="39" w:unhideWhenUsed="1"/>
+    <w:lsdException w:name="toc 3" w:semiHidden="1" w:uiPriority="39" w:unhideWhenUsed="1"/>
+    <w:lsdException w:name="toc 4" w:semiHidden="1" w:uiPriority="39" w:unhideWhenUsed="1"/>
+    <w:lsdException w:name="toc 5" w:semiHidden="1" w:uiPriority="39" w:unhideWhenUsed="1"/>
+    <w:lsdException w:name="toc 6" w:semiHidden="1" w:uiPriority="39" w:unhideWhenUsed="1"/>
+    <w:lsdException w:name="toc 7" w:semiHidden="1" w:uiPriority="39" w:unhideWhenUsed="1"/>
+    <w:lsdException w:name="toc 8" w:semiHidden="1" w:uiPriority="39" w:unhideWhenUsed="1"/>
+    <w:lsdException w:name="toc 9" w:semiHidden="1" w:uiPriority="39" w:unhideWhenUsed="1"/>
+    <w:lsdException w:name="Normal Indent" w:semiHidden="1" w:unhideWhenUsed="1"/>
+    <w:lsdException w:name="footnote text" w:semiHidden="1" w:unhideWhenUsed="1"/>
+    <w:lsdException w:name="annotation text" w:semiHidden="1" w:unhideWhenUsed="1"/>
+    <w:lsdException w:name="header" w:semiHidden="1" w:unhideWhenUsed="1"/>
+    <w:lsdException w:name="footer" w:semiHidden="1" w:unhideWhenUsed="1"/>
+    <w:lsdException w:name="index heading" w:semiHidden="1" w:unhideWhenUsed="1"/>
+    <w:lsdException w:name="caption" w:semiHidden="1" w:uiPriority="35" w:unhideWhenUsed="1" w:qFormat="1"/>
+    <w:lsdException w:name="table of figures" w:semiHidden="1" w:unhideWhenUsed="1"/>
+    <w:lsdException w:name="envelope address" w:semiHidden="1" w:unhideWhenUsed="1"/>
+    <w:lsdException w:name="envelope return" w:semiHidden="1" w:unhideWhenUsed="1"/>
+    <w:lsdException w:name="footnote reference" w:semiHidden="1" w:unhideWhenUsed="1"/>
+    <w:lsdException w:name="annotation reference" w:semiHidden="1" w:unhideWhenUsed="1"/>
+    <w:lsdException w:name="line number" w:semiHidden="1" w:unhideWhenUsed="1"/>
+    <w:lsdException w:name="page number" w:semiHidden="1" w:unhideWhenUsed="1"/>
+    <w:lsdException w:name="endnote reference" w:semiHidden="1" w:unhideWhenUsed="1"/>
+    <w:lsdException w:name="endnote text" w:semiHidden="1" w:unhideWhenUsed="1"/>
+    <w:lsdException w:name="table of authorities" w:semiHidden="1" w:unhideWhenUsed="1"/>
+    <w:lsdException w:name="macro" w:semiHidden="1" w:unhideWhenUsed="1"/>
+    <w:lsdException w:name="toa heading" w:semiHidden="1" w:unhideWhenUsed="1"/>
+    <w:lsdException w:name="List" w:semiHidden="1" w:unhideWhenUsed="1"/>
+    <w:lsdException w:name="List Bullet" w:semiHidden="1" w:uiPriority="1" w:unhideWhenUsed="1" w:qFormat="1"/>
+    <w:lsdException w:name="List Number" w:semiHidden="1" w:unhideWhenUsed="1"/>
+    <w:lsdException w:name="List 2" w:semiHidden="1" w:unhideWhenUsed="1"/>
+    <w:lsdException w:name="List 3" w:semiHidden="1" w:unhideWhenUsed="1"/>
+    <w:lsdException w:name="List 4" w:semiHidden="1" w:unhideWhenUsed="1"/>
+    <w:lsdException w:name="List 5" w:semiHidden="1" w:unhideWhenUsed="1"/>
+    <w:lsdException w:name="List Bullet 2" w:semiHidden="1" w:unhideWhenUsed="1"/>
+    <w:lsdException w:name="List Bullet 3" w:semiHidden="1" w:unhideWhenUsed="1"/>
+    <w:lsdException w:name="List Bullet 4" w:semiHidden="1" w:unhideWhenUsed="1"/>
+    <w:lsdException w:name="List Bullet 5" w:semiHidden="1" w:unhideWhenUsed="1"/>
+    <w:lsdException w:name="List Number 2" w:semiHidden="1" w:unhideWhenUsed="1"/>
+    <w:lsdException w:name="List Number 3" w:semiHidden="1" w:unhideWhenUsed="1"/>
+    <w:lsdException w:name="List Number 4" w:semiHidden="1" w:unhideWhenUsed="1"/>
+    <w:lsdException w:name="List Number 5" w:semiHidden="1" w:unhideWhenUsed="1"/>
+    <w:lsdException w:name="Title" w:uiPriority="10" w:qFormat="1"/>
+    <w:lsdException w:name="Closing" w:semiHidden="1" w:unhideWhenUsed="1"/>
+    <w:lsdException w:name="Signature" w:semiHidden="1" w:unhideWhenUsed="1"/>
+    <w:lsdException w:name="Default Paragraph Font" w:semiHidden="1" w:uiPriority="1" w:unhideWhenUsed="1"/>
+    <w:lsdException w:name="Body Text" w:semiHidden="1" w:unhideWhenUsed="1"/>
+    <w:lsdException w:name="Body Text Indent" w:semiHidden="1" w:unhideWhenUsed="1"/>
+    <w:lsdException w:name="List Continue" w:semiHidden="1" w:unhideWhenUsed="1"/>
+    <w:lsdException w:name="List Continue 2" w:semiHidden="1" w:unhideWhenUsed="1"/>
+    <w:lsdException w:name="List Continue 3" w:semiHidden="1" w:unhideWhenUsed="1"/>
+    <w:lsdException w:name="List Continue 4" w:semiHidden="1" w:unhideWhenUsed="1"/>
+    <w:lsdException w:name="List Continue 5" w:semiHidden="1" w:unhideWhenUsed="1"/>
+    <w:lsdException w:name="Message Header" w:semiHidden="1" w:unhideWhenUsed="1"/>
+    <w:lsdException w:name="Subtitle" w:uiPriority="11" w:qFormat="1"/>
+    <w:lsdException w:name="Salutation" w:semiHidden="1" w:unhideWhenUsed="1"/>
+    <w:lsdException w:name="Date" w:semiHidden="1" w:unhideWhenUsed="1"/>
+    <w:lsdException w:name="Body Text First Indent" w:semiHidden="1" w:unhideWhenUsed="1"/>
+    <w:lsdException w:name="Body Text First Indent 2" w:semiHidden="1" w:unhideWhenUsed="1"/>
+    <w:lsdException w:name="Note Heading" w:semiHidden="1" w:unhideWhenUsed="1"/>
+    <w:lsdException w:name="Body Text 2" w:semiHidden="1" w:unhideWhenUsed="1"/>
+    <w:lsdException w:name="Body Text 3" w:semiHidden="1" w:unhideWhenUsed="1"/>
+    <w:lsdException w:name="Body Text Indent 2" w:semiHidden="1" w:unhideWhenUsed="1"/>
+    <w:lsdException w:name="Body Text Indent 3" w:semiHidden="1" w:unhideWhenUsed="1"/>
+    <w:lsdException w:name="Block Text" w:semiHidden="1" w:unhideWhenUsed="1"/>
+    <w:lsdException w:name="Hyperlink" w:semiHidden="1" w:unhideWhenUsed="1"/>
+    <w:lsdException w:name="FollowedHyperlink" w:semiHidden="1" w:unhideWhenUsed="1"/>
+    <w:lsdException w:name="Strong" w:uiPriority="22" w:qFormat="1"/>
+    <w:lsdException w:name="Emphasis" w:uiPriority="20" w:qFormat="1"/>
+    <w:lsdException w:name="Document Map" w:semiHidden="1" w:unhideWhenUsed="1"/>
+    <w:lsdException w:name="Plain Text" w:semiHidden="1" w:unhideWhenUsed="1"/>
+    <w:lsdException w:name="E-mail Signature" w:semiHidden="1" w:unhideWhenUsed="1"/>
+    <w:lsdException w:name="HTML Top of Form" w:semiHidden="1" w:unhideWhenUsed="1"/>
+    <w:lsdException w:name="HTML Bottom of Form" w:semiHidden="1" w:unhideWhenUsed="1"/>
+    <w:lsdException w:name="Normal (Web)" w:semiHidden="1" w:unhideWhenUsed="1"/>
+    <w:lsdException w:name="HTML Acronym" w:semiHidden="1" w:unhideWhenUsed="1"/>
+    <w:lsdException w:name="HTML Address" w:semiHidden="1" w:unhideWhenUsed="1"/>
+    <w:lsdException w:name="HTML Cite" w:semiHidden="1" w:unhideWhenUsed="1"/>
+    <w:lsdException w:name="HTML Code" w:semiHidden="1" w:unhideWhenUsed="1"/>
+    <w:lsdException w:name="HTML Definition" w:semiHidden="1" w:unhideWhenUsed="1"/>
+    <w:lsdException w:name="HTML Keyboard" w:semiHidden="1" w:unhideWhenUsed="1"/>
+    <w:lsdException w:name="HTML Preformatted" w:semiHidden="1" w:unhideWhenUsed="1"/>
+    <w:lsdException w:name="HTML Sample" w:semiHidden="1" w:unhideWhenUsed="1"/>
+    <w:lsdException w:name="HTML Typewriter" w:semiHidden="1" w:unhideWhenUsed="1"/>
+    <w:lsdException w:name="HTML Variable" w:semiHidden="1" w:unhideWhenUsed="1"/>
+    <w:lsdException w:name="Normal Table" w:semiHidden="1" w:unhideWhenUsed="1"/>
+    <w:lsdException w:name="annotation subject" w:semiHidden="1" w:unhideWhenUsed="1"/>
+    <w:lsdException w:name="No List" w:semiHidden="1" w:unhideWhenUsed="1"/>
+    <w:lsdException w:name="Outline List 1" w:semiHidden="1" w:unhideWhenUsed="1"/>
+    <w:lsdException w:name="Outline List 2" w:semiHidden="1" w:unhideWhenUsed="1"/>
+    <w:lsdException w:name="Outline List 3" w:semiHidden="1" w:unhideWhenUsed="1"/>
+    <w:lsdException w:name="Table Simple 1" w:semiHidden="1" w:unhideWhenUsed="1"/>
+    <w:lsdException w:name="Table Simple 2" w:semiHidden="1" w:unhideWhenUsed="1"/>
+    <w:lsdException w:name="Table Simple 3" w:semiHidden="1" w:unhideWhenUsed="1"/>
+    <w:lsdException w:name="Table Classic 1" w:semiHidden="1" w:unhideWhenUsed="1"/>
+    <w:lsdException w:name="Table Classic 2" w:semiHidden="1" w:unhideWhenUsed="1"/>
+    <w:lsdException w:name="Table Classic 3" w:semiHidden="1" w:unhideWhenUsed="1"/>
+    <w:lsdException w:name="Table Classic 4" w:semiHidden="1" w:unhideWhenUsed="1"/>
+    <w:lsdException w:name="Table Colorful 1" w:semiHidden="1" w:unhideWhenUsed="1"/>
+    <w:lsdException w:name="Table Colorful 2" w:semiHidden="1" w:unhideWhenUsed="1"/>
+    <w:lsdException w:name="Table Colorful 3" w:semiHidden="1" w:unhideWhenUsed="1"/>
+    <w:lsdException w:name="Table Columns 1" w:semiHidden="1" w:unhideWhenUsed="1"/>
+    <w:lsdException w:name="Table Columns 2" w:semiHidden="1" w:unhideWhenUsed="1"/>
+    <w:lsdException w:name="Table Columns 3" w:semiHidden="1" w:unhideWhenUsed="1"/>
+    <w:lsdException w:name="Table Columns 4" w:semiHidden="1" w:unhideWhenUsed="1"/>
+    <w:lsdException w:name="Table Columns 5" w:semiHidden="1" w:unhideWhenUsed="1"/>
+    <w:lsdException w:name="Table Grid 1" w:semiHidden="1" w:unhideWhenUsed="1"/>
+    <w:lsdException w:name="Table Grid 2" w:semiHidden="1" w:unhideWhenUsed="1"/>
+    <w:lsdException w:name="Table Grid 3" w:semiHidden="1" w:unhideWhenUsed="1"/>
+    <w:lsdException w:name="Table Grid 4" w:semiHidden="1" w:unhideWhenUsed="1"/>
+    <w:lsdException w:name="Table Grid 5" w:semiHidden="1" w:unhideWhenUsed="1"/>
+    <w:lsdException w:name="Table Grid 6" w:semiHidden="1" w:unhideWhenUsed="1"/>
+    <w:lsdException w:name="Table Grid 7" w:semiHidden="1" w:unhideWhenUsed="1"/>
+    <w:lsdException w:name="Table Grid 8" w:semiHidden="1" w:unhideWhenUsed="1"/>
+    <w:lsdException w:name="Table List 1" w:semiHidden="1" w:unhideWhenUsed="1"/>
+    <w:lsdException w:name="Table List 2" w:semiHidden="1" w:unhideWhenUsed="1"/>
+    <w:lsdException w:name="Table List 3" w:semiHidden="1" w:unhideWhenUsed="1"/>
+    <w:lsdException w:name="Table List 4" w:semiHidden="1" w:unhideWhenUsed="1"/>
+    <w:lsdException w:name="Table List 5" w:semiHidden="1" w:unhideWhenUsed="1"/>
+    <w:lsdException w:name="Table List 6" w:semiHidden="1" w:unhideWhenUsed="1"/>
+    <w:lsdException w:name="Table List 7" w:semiHidden="1" w:unhideWhenUsed="1"/>
+    <w:lsdException w:name="Table List 8" w:semiHidden="1" w:unhideWhenUsed="1"/>
+    <w:lsdException w:name="Table 3D effects 1" w:semiHidden="1" w:unhideWhenUsed="1"/>
+    <w:lsdException w:name="Table 3D effects 2" w:semiHidden="1" w:unhideWhenUsed="1"/>
+    <w:lsdException w:name="Table 3D effects 3" w:semiHidden="1" w:unhideWhenUsed="1"/>
+    <w:lsdException w:name="Table Contemporary" w:semiHidden="1" w:unhideWhenUsed="1"/>
+    <w:lsdException w:name="Table Elegant" w:semiHidden="1" w:unhideWhenUsed="1"/>
+    <w:lsdException w:name="Table Professional" w:semiHidden="1" w:unhideWhenUsed="1"/>
+    <w:lsdException w:name="Table Subtle 1" w:semiHidden="1" w:unhideWhenUsed="1"/>
+    <w:lsdException w:name="Table Subtle 2" w:semiHidden="1" w:unhideWhenUsed="1"/>
+    <w:lsdException w:name="Table Web 1" w:semiHidden="1" w:unhideWhenUsed="1"/>
+    <w:lsdException w:name="Table Web 2" w:semiHidden="1" w:unhideWhenUsed="1"/>
+    <w:lsdException w:name="Table Web 3" w:semiHidden="1" w:unhideWhenUsed="1"/>
+    <w:lsdException w:name="Balloon Text" w:semiHidden="1" w:unhideWhenUsed="1"/>
+    <w:lsdException w:name="Table Grid" w:uiPriority="39"/>
+    <w:lsdException w:name="Table Theme" w:semiHidden="1" w:unhideWhenUsed="1"/>
+    <w:lsdException w:name="Placeholder Text" w:semiHidden="1"/>
+    <w:lsdException w:name="No Spacing" w:uiPriority="1" w:qFormat="1"/>
+    <w:lsdException w:name="Light Shading" w:uiPriority="60"/>
+    <w:lsdException w:name="Light List" w:uiPriority="61"/>
+    <w:lsdException w:name="Light Grid" w:uiPriority="62"/>
+    <w:lsdException w:name="Medium Shading 1" w:uiPriority="63"/>
+    <w:lsdException w:name="Medium Shading 2" w:uiPriority="64"/>
+    <w:lsdException w:name="Medium List 1" w:uiPriority="65"/>
+    <w:lsdException w:name="Medium List 2" w:uiPriority="66"/>
+    <w:lsdException w:name="Medium Grid 1" w:uiPriority="67"/>
+    <w:lsdException w:name="Medium Grid 2" w:uiPriority="68"/>
+    <w:lsdException w:name="Medium Grid 3" w:uiPriority="69"/>
+    <w:lsdException w:name="Dark List" w:uiPriority="70"/>
+    <w:lsdException w:name="Colorful Shading" w:uiPriority="71"/>
+    <w:lsdException w:name="Colorful List" w:uiPriority="72"/>
+    <w:lsdException w:name="Colorful Grid" w:uiPriority="73"/>
+    <w:lsdException w:name="Light Shading Accent 1" w:uiPriority="60"/>
+    <w:lsdException w:name="Light List Accent 1" w:uiPriority="61"/>
+    <w:lsdException w:name="Light Grid Accent 1" w:uiPriority="62"/>
+    <w:lsdException w:name="Medium Shading 1 Accent 1" w:uiPriority="63"/>
+    <w:lsdException w:name="Medium Shading 2 Accent 1" w:uiPriority="64"/>
+    <w:lsdException w:name="Medium List 1 Accent 1" w:uiPriority="65"/>
+    <w:lsdException w:name="Revision" w:semiHidden="1"/>
+    <w:lsdException w:name="List Paragraph" w:uiPriority="34" w:qFormat="1"/>
+    <w:lsdException w:name="Quote" w:uiPriority="29" w:qFormat="1"/>
+    <w:lsdException w:name="Intense Quote" w:uiPriority="30" w:qFormat="1"/>
+    <w:lsdException w:name="Medium List 2 Accent 1" w:uiPriority="66"/>
+    <w:lsdException w:name="Medium Grid 1 Accent 1" w:uiPriority="67"/>
+    <w:lsdException w:name="Medium Grid 2 Accent 1" w:uiPriority="68"/>
+    <w:lsdException w:name="Medium Grid 3 Accent 1" w:uiPriority="69"/>
+    <w:lsdException w:name="Dark List Accent 1" w:uiPriority="70"/>
+    <w:lsdException w:name="Colorful Shading Accent 1" w:uiPriority="71"/>
+    <w:lsdException w:name="Colorful List Accent 1" w:uiPriority="72"/>
+    <w:lsdException w:name="Colorful Grid Accent 1" w:uiPriority="73"/>
+    <w:lsdException w:name="Light Shading Accent 2" w:uiPriority="60"/>
+    <w:lsdException w:name="Light List Accent 2" w:uiPriority="61"/>
+    <w:lsdException w:name="Light Grid Accent 2" w:uiPriority="62"/>
+    <w:lsdException w:name="Medium Shading 1 Accent 2" w:uiPriority="63"/>
+    <w:lsdException w:name="Medium Shading 2 Accent 2" w:uiPriority="64"/>
+    <w:lsdException w:name="Medium List 1 Accent 2" w:uiPriority="65"/>
+    <w:lsdException w:name="Medium List 2 Accent 2" w:uiPriority="66"/>
+    <w:lsdException w:name="Medium Grid 1 Accent 2" w:uiPriority="67"/>
+    <w:lsdException w:name="Medium Grid 2 Accent 2" w:uiPriority="68"/>
+    <w:lsdException w:name="Medium Grid 3 Accent 2" w:uiPriority="69"/>
+    <w:lsdException w:name="Dark List Accent 2" w:uiPriority="70"/>
+    <w:lsdException w:name="Colorful Shading Accent 2" w:uiPriority="71"/>
+    <w:lsdException w:name="Colorful List Accent 2" w:uiPriority="72"/>
+    <w:lsdException w:name="Colorful Grid Accent 2" w:uiPriority="73"/>
+    <w:lsdException w:name="Light Shading Accent 3" w:uiPriority="60"/>
+    <w:lsdException w:name="Light List Accent 3" w:uiPriority="61"/>
+    <w:lsdException w:name="Light Grid Accent 3" w:uiPriority="62"/>
+    <w:lsdException w:name="Medium Shading 1 Accent 3" w:uiPriority="63"/>
+    <w:lsdException w:name="Medium Shading 2 Accent 3" w:uiPriority="64"/>
+    <w:lsdException w:name="Medium List 1 Accent 3" w:uiPriority="65"/>
+    <w:lsdException w:name="Medium List 2 Accent 3" w:uiPriority="66"/>
+    <w:lsdException w:name="Medium Grid 1 Accent 3" w:uiPriority="67"/>
+    <w:lsdException w:name="Medium Grid 2 Accent 3" w:uiPriority="68"/>
+    <w:lsdException w:name="Medium Grid 3 Accent 3" w:uiPriority="69"/>
+    <w:lsdException w:name="Dark List Accent 3" w:uiPriority="70"/>
+    <w:lsdException w:name="Colorful Shading Accent 3" w:uiPriority="71"/>
+    <w:lsdException w:name="Colorful List Accent 3" w:uiPriority="72"/>
+    <w:lsdException w:name="Colorful Grid Accent 3" w:uiPriority="73"/>
+    <w:lsdException w:name="Light Shading Accent 4" w:uiPriority="60"/>
+    <w:lsdException w:name="Light List Accent 4" w:uiPriority="61"/>
+    <w:lsdException w:name="Light Grid Accent 4" w:uiPriority="62"/>
+    <w:lsdException w:name="Medium Shading 1 Accent 4" w:uiPriority="63"/>
+    <w:lsdException w:name="Medium Shading 2 Accent 4" w:uiPriority="64"/>
+    <w:lsdException w:name="Medium List 1 Accent 4" w:uiPriority="65"/>
+    <w:lsdException w:name="Medium List 2 Accent 4" w:uiPriority="66"/>
+    <w:lsdException w:name="Medium Grid 1 Accent 4" w:uiPriority="67"/>
+    <w:lsdException w:name="Medium Grid 2 Accent 4" w:uiPriority="68"/>
+    <w:lsdException w:name="Medium Grid 3 Accent 4" w:uiPriority="69"/>
+    <w:lsdException w:name="Dark List Accent 4" w:uiPriority="70"/>
+    <w:lsdException w:name="Colorful Shading Accent 4" w:uiPriority="71"/>
+    <w:lsdException w:name="Colorful List Accent 4" w:uiPriority="72"/>
+    <w:lsdException w:name="Colorful Grid Accent 4" w:uiPriority="73"/>
+    <w:lsdException w:name="Light Shading Accent 5" w:uiPriority="60"/>
+    <w:lsdException w:name="Light List Accent 5" w:uiPriority="61"/>
+    <w:lsdException w:name="Light Grid Accent 5" w:uiPriority="62"/>
+    <w:lsdException w:name="Medium Shading 1 Accent 5" w:uiPriority="63"/>
+    <w:lsdException w:name="Medium Shading 2 Accent 5" w:uiPriority="64"/>
+    <w:lsdException w:name="Medium List 1 Accent 5" w:uiPriority="65"/>
+    <w:lsdException w:name="Medium List 2 Accent 5" w:uiPriority="66"/>
+    <w:lsdException w:name="Medium Grid 1 Accent 5" w:uiPriority="67"/>
+    <w:lsdException w:name="Medium Grid 2 Accent 5" w:uiPriority="68"/>
+    <w:lsdException w:name="Medium Grid 3 Accent 5" w:uiPriority="69"/>
+    <w:lsdException w:name="Dark List Accent 5" w:uiPriority="70"/>
+    <w:lsdException w:name="Colorful Shading Accent 5" w:uiPriority="71"/>
+    <w:lsdException w:name="Colorful List Accent 5" w:uiPriority="72"/>
+    <w:lsdException w:name="Colorful Grid Accent 5" w:uiPriority="73"/>
+    <w:lsdException w:name="Light Shading Accent 6" w:uiPriority="60"/>
+    <w:lsdException w:name="Light List Accent 6" w:uiPriority="61"/>
+    <w:lsdException w:name="Light Grid Accent 6" w:uiPriority="62"/>
+    <w:lsdException w:name="Medium Shading 1 Accent 6" w:uiPriority="63"/>
+    <w:lsdException w:name="Medium Shading 2 Accent 6" w:uiPriority="64"/>
+    <w:lsdException w:name="Medium List 1 Accent 6" w:uiPriority="65"/>
+    <w:lsdException w:name="Medium List 2 Accent 6" w:uiPriority="66"/>
+    <w:lsdException w:name="Medium Grid 1 Accent 6" w:uiPriority="67"/>
+    <w:lsdException w:name="Medium Grid 2 Accent 6" w:uiPriority="68"/>
+    <w:lsdException w:name="Medium Grid 3 Accent 6" w:uiPriority="69"/>
+    <w:lsdException w:name="Dark List Accent 6" w:uiPriority="70"/>
+    <w:lsdException w:name="Colorful Shading Accent 6" w:uiPriority="71"/>
+    <w:lsdException w:name="Colorful List Accent 6" w:uiPriority="72"/>
+    <w:lsdException w:name="Colorful Grid Accent 6" w:uiPriority="73"/>
+    <w:lsdException w:name="Subtle Emphasis" w:uiPriority="19" w:qFormat="1"/>
+    <w:lsdException w:name="Intense Emphasis" w:uiPriority="21" w:qFormat="1"/>
+    <w:lsdException w:name="Subtle Reference" w:uiPriority="31" w:qFormat="1"/>
+    <w:lsdException w:name="Intense Reference" w:uiPriority="32" w:qFormat="1"/>
+    <w:lsdException w:name="Book Title" w:uiPriority="33" w:qFormat="1"/>
+    <w:lsdException w:name="Bibliography" w:semiHidden="1" w:uiPriority="37" w:unhideWhenUsed="1"/>
+    <w:lsdException w:name="TOC Heading" w:semiHidden="1" w:uiPriority="39" w:unhideWhenUsed="1" w:qFormat="1"/>
+    <w:lsdException w:name="Plain Table 1" w:uiPriority="41"/>
+    <w:lsdException w:name="Plain Table 2" w:uiPriority="42"/>
+    <w:lsdException w:name="Plain Table 3" w:uiPriority="43"/>
+    <w:lsdException w:name="Plain Table 4" w:uiPriority="44"/>
+    <w:lsdException w:name="Plain Table 5" w:uiPriority="45"/>
+    <w:lsdException w:name="Grid Table Light" w:uiPriority="40"/>
+    <w:lsdException w:name="Grid Table 1 Light" w:uiPriority="46"/>
+    <w:lsdException w:name="Grid Table 2" w:uiPriority="47"/>
+    <w:lsdException w:name="Grid Table 3" w:uiPriority="48"/>
+    <w:lsdException w:name="Grid Table 4" w:uiPriority="49"/>
+    <w:lsdException w:name="Grid Table 5 Dark" w:uiPriority="50"/>
+    <w:lsdException w:name="Grid Table 6 Colorful" w:uiPriority="51"/>
+    <w:lsdException w:name="Grid Table 7 Colorful" w:uiPriority="52"/>
+    <w:lsdException w:name="Grid Table 1 Light Accent 1" w:uiPriority="46"/>
+    <w:lsdException w:name="Grid Table 2 Accent 1" w:uiPriority="47"/>
+    <w:lsdException w:name="Grid Table 3 Accent 1" w:uiPriority="48"/>
+    <w:lsdException w:name="Grid Table 4 Accent 1" w:uiPriority="49"/>
+    <w:lsdException w:name="Grid Table 5 Dark Accent 1" w:uiPriority="50"/>
+    <w:lsdException w:name="Grid Table 6 Colorful Accent 1" w:uiPriority="51"/>
+    <w:lsdException w:name="Grid Table 7 Colorful Accent 1" w:uiPriority="52"/>
+    <w:lsdException w:name="Grid Table 1 Light Accent 2" w:uiPriority="46"/>
+    <w:lsdException w:name="Grid Table 2 Accent 2" w:uiPriority="47"/>
+    <w:lsdException w:name="Grid Table 3 Accent 2" w:uiPriority="48"/>
+    <w:lsdException w:name="Grid Table 4 Accent 2" w:uiPriority="49"/>
+    <w:lsdException w:name="Grid Table 5 Dark Accent 2" w:uiPriority="50"/>
+    <w:lsdException w:name="Grid Table 6 Colorful Accent 2" w:uiPriority="51"/>
+    <w:lsdException w:name="Grid Table 7 Colorful Accent 2" w:uiPriority="52"/>
+    <w:lsdException w:name="Grid Table 1 Light Accent 3" w:uiPriority="46"/>
+    <w:lsdException w:name="Grid Table 2 Accent 3" w:uiPriority="47"/>
+    <w:lsdException w:name="Grid Table 3 Accent 3" w:uiPriority="48"/>
+    <w:lsdException w:name="Grid Table 4 Accent 3" w:uiPriority="49"/>
+    <w:lsdException w:name="Grid Table 5 Dark Accent 3" w:uiPriority="50"/>
+    <w:lsdException w:name="Grid Table 6 Colorful Accent 3" w:uiPriority="51"/>
+    <w:lsdException w:name="Grid Table 7 Colorful Accent 3" w:uiPriority="52"/>
+    <w:lsdException w:name="Grid Table 1 Light Accent 4" w:uiPriority="46"/>
+    <w:lsdException w:name="Grid Table 2 Accent 4" w:uiPriority="47"/>
+    <w:lsdException w:name="Grid Table 3 Accent 4" w:uiPriority="48"/>
+    <w:lsdException w:name="Grid Table 4 Accent 4" w:uiPriority="49"/>
+    <w:lsdException w:name="Grid Table 5 Dark Accent 4" w:uiPriority="50"/>
+    <w:lsdException w:name="Grid Table 6 Colorful Accent 4" w:uiPriority="51"/>
+    <w:lsdException w:name="Grid Table 7 Colorful Accent 4" w:uiPriority="52"/>
+    <w:lsdException w:name="Grid Table 1 Light Accent 5" w:uiPriority="46"/>
+    <w:lsdException w:name="Grid Table 2 Accent 5" w:uiPriority="47"/>
+    <w:lsdException w:name="Grid Table 3 Accent 5" w:uiPriority="48"/>
+    <w:lsdException w:name="Grid Table 4 Accent 5" w:uiPriority="49"/>
+    <w:lsdException w:name="Grid Table 5 Dark Accent 5" w:uiPriority="50"/>
+    <w:lsdException w:name="Grid Table 6 Colorful Accent 5" w:uiPriority="51"/>
+    <w:lsdException w:name="Grid Table 7 Colorful Accent 5" w:uiPriority="52"/>
+    <w:lsdException w:name="Grid Table 1 Light Accent 6" w:uiPriority="46"/>
+    <w:lsdException w:name="Grid Table 2 Accent 6" w:uiPriority="47"/>
+    <w:lsdException w:name="Grid Table 3 Accent 6" w:uiPriority="48"/>
+    <w:lsdException w:name="Grid Table 4 Accent 6" w:uiPriority="49"/>
+    <w:lsdException w:name="Grid Table 5 Dark Accent 6" w:uiPriority="50"/>
+    <w:lsdException w:name="Grid Table 6 Colorful Accent 6" w:uiPriority="51"/>
+    <w:lsdException w:name="Grid Table 7 Colorful Accent 6" w:uiPriority="52"/>
+    <w:lsdException w:name="List Table 1 Light" w:uiPriority="46"/>
+    <w:lsdException w:name="List Table 2" w:uiPriority="47"/>
+    <w:lsdException w:name="List Table 3" w:uiPriority="48"/>
+    <w:lsdException w:name="List Table 4" w:uiPriority="49"/>
+    <w:lsdException w:name="List Table 5 Dark" w:uiPriority="50"/>
+    <w:lsdException w:name="List Table 6 Colorful" w:uiPriority="51"/>
+    <w:lsdException w:name="List Table 7 Colorful" w:uiPriority="52"/>
+    <w:lsdException w:name="List Table 1 Light Accent 1" w:uiPriority="46"/>
+    <w:lsdException w:name="List Table 2 Accent 1" w:uiPriority="47"/>
+    <w:lsdException w:name="List Table 3 Accent 1" w:uiPriority="48"/>
+    <w:lsdException w:name="List Table 4 Accent 1" w:uiPriority="49"/>
+    <w:lsdException w:name="List Table 5 Dark Accent 1" w:uiPriority="50"/>
+    <w:lsdException w:name="List Table 6 Colorful Accent 1" w:uiPriority="51"/>
+    <w:lsdException w:name="List Table 7 Colorful Accent 1" w:uiPriority="52"/>
+    <w:lsdException w:name="List Table 1 Light Accent 2" w:uiPriority="46"/>
+    <w:lsdException w:name="List Table 2 Accent 2" w:uiPriority="47"/>
+    <w:lsdException w:name="List Table 3 Accent 2" w:uiPriority="48"/>
+    <w:lsdException w:name="List Table 4 Accent 2" w:uiPriority="49"/>
+    <w:lsdException w:name="List Table 5 Dark Accent 2" w:uiPriority="50"/>
+    <w:lsdException w:name="List Table 6 Colorful Accent 2" w:uiPriority="51"/>
+    <w:lsdException w:name="List Table 7 Colorful Accent 2" w:uiPriority="52"/>
+    <w:lsdException w:name="List Table 1 Light Accent 3" w:uiPriority="46"/>
+    <w:lsdException w:name="List Table 2 Accent 3" w:uiPriority="47"/>
+    <w:lsdException w:name="List Table 3 Accent 3" w:uiPriority="48"/>
+    <w:lsdException w:name="List Table 4 Accent 3" w:uiPriority="49"/>
+    <w:lsdException w:name="List Table 5 Dark Accent 3" w:uiPriority="50"/>
+    <w:lsdException w:name="List Table 6 Colorful Accent 3" w:uiPriority="51"/>
+    <w:lsdException w:name="List Table 7 Colorful Accent 3" w:uiPriority="52"/>
+    <w:lsdException w:name="List Table 1 Light Accent 4" w:uiPriority="46"/>
+    <w:lsdException w:name="List Table 2 Accent 4" w:uiPriority="47"/>
+    <w:lsdException w:name="List Table 3 Accent 4" w:uiPriority="48"/>
+    <w:lsdException w:name="List Table 4 Accent 4" w:uiPriority="49"/>
+    <w:lsdException w:name="List Table 5 Dark Accent 4" w:uiPriority="50"/>
+    <w:lsdException w:name="List Table 6 Colorful Accent 4" w:uiPriority="51"/>
+    <w:lsdException w:name="List Table 7 Colorful Accent 4" w:uiPriority="52"/>
+    <w:lsdException w:name="List Table 1 Light Accent 5" w:uiPriority="46"/>
+    <w:lsdException w:name="List Table 2 Accent 5" w:uiPriority="47"/>
+    <w:lsdException w:name="List Table 3 Accent 5" w:uiPriority="48"/>
+    <w:lsdException w:name="List Table 4 Accent 5" w:uiPriority="49"/>
+    <w:lsdException w:name="List Table 5 Dark Accent 5" w:uiPriority="50"/>
+    <w:lsdException w:name="List Table 6 Colorful Accent 5" w:uiPriority="51"/>
+    <w:lsdException w:name="List Table 7 Colorful Accent 5" w:uiPriority="52"/>
+    <w:lsdException w:name="List Table 1 Light Accent 6" w:uiPriority="46"/>
+    <w:lsdException w:name="List Table 2 Accent 6" w:uiPriority="47"/>
+    <w:lsdException w:name="List Table 3 Accent 6" w:uiPriority="48"/>
+    <w:lsdException w:name="List Table 4 Accent 6" w:uiPriority="49"/>
+    <w:lsdException w:name="List Table 5 Dark Accent 6" w:uiPriority="50"/>
+    <w:lsdException w:name="List Table 6 Colorful Accent 6" w:uiPriority="51"/>
+    <w:lsdException w:name="List Table 7 Colorful Accent 6" w:uiPriority="52"/>
   </w:latentStyles>
   <w:style w:type="paragraph" w:default="1" w:styleId="Normal">
     <w:name w:val="Normal"/>
@@ -3756,7 +3365,7 @@
     </w:pPr>
     <w:rPr>
       <w:rFonts w:asciiTheme="majorHAnsi" w:eastAsiaTheme="majorEastAsia" w:hAnsiTheme="majorHAnsi" w:cstheme="majorBidi"/>
-      <w:color w:val="4F81BD" w:themeColor="accent1"/>
+      <w:color w:val="5B9BD5" w:themeColor="accent1"/>
       <w:sz w:val="30"/>
     </w:rPr>
   </w:style>
@@ -3777,7 +3386,7 @@
     <w:rPr>
       <w:rFonts w:asciiTheme="majorHAnsi" w:eastAsiaTheme="majorEastAsia" w:hAnsiTheme="majorHAnsi" w:cstheme="majorBidi"/>
       <w:caps/>
-      <w:color w:val="4F81BD" w:themeColor="accent1"/>
+      <w:color w:val="5B9BD5" w:themeColor="accent1"/>
     </w:rPr>
   </w:style>
   <w:style w:type="character" w:default="1" w:styleId="DefaultParagraphFont">
@@ -3814,7 +3423,7 @@
     <w:uiPriority w:val="1"/>
     <w:rPr>
       <w:rFonts w:asciiTheme="majorHAnsi" w:eastAsiaTheme="majorEastAsia" w:hAnsiTheme="majorHAnsi" w:cstheme="majorBidi"/>
-      <w:color w:val="4F81BD" w:themeColor="accent1"/>
+      <w:color w:val="5B9BD5" w:themeColor="accent1"/>
       <w:sz w:val="30"/>
     </w:rPr>
   </w:style>
@@ -3826,7 +3435,7 @@
     <w:rPr>
       <w:rFonts w:asciiTheme="majorHAnsi" w:eastAsiaTheme="majorEastAsia" w:hAnsiTheme="majorHAnsi" w:cstheme="majorBidi"/>
       <w:caps/>
-      <w:color w:val="4F81BD" w:themeColor="accent1"/>
+      <w:color w:val="5B9BD5" w:themeColor="accent1"/>
     </w:rPr>
   </w:style>
   <w:style w:type="paragraph" w:styleId="ListBullet">
@@ -3859,293 +3468,15 @@
   <w:style w:type="paragraph" w:customStyle="1" w:styleId="099A978758D9412D83E93FFF6C7D0FDA">
     <w:name w:val="099A978758D9412D83E93FFF6C7D0FDA"/>
   </w:style>
-</w:styles>
-</file>
-
-<file path=word/glossary/stylesWithEffects.xml><?xml version="1.0" encoding="utf-8"?>
-<w:styles xmlns:wpc="http://schemas.microsoft.com/office/word/2010/wordprocessingCanvas" xmlns:mc="http://schemas.openxmlformats.org/markup-compatibility/2006" xmlns:o="urn:schemas-microsoft-com:office:office" xmlns:r="http://schemas.openxmlformats.org/officeDocument/2006/relationships" xmlns:m="http://schemas.openxmlformats.org/officeDocument/2006/math" xmlns:v="urn:schemas-microsoft-com:vml" xmlns:wp14="http://schemas.microsoft.com/office/word/2010/wordprocessingDrawing" xmlns:wp="http://schemas.openxmlformats.org/drawingml/2006/wordprocessingDrawing" xmlns:w10="urn:schemas-microsoft-com:office:word" xmlns:w="http://schemas.openxmlformats.org/wordprocessingml/2006/main" xmlns:w14="http://schemas.microsoft.com/office/word/2010/wordml" xmlns:wpg="http://schemas.microsoft.com/office/word/2010/wordprocessingGroup" xmlns:wpi="http://schemas.microsoft.com/office/word/2010/wordprocessingInk" xmlns:wne="http://schemas.microsoft.com/office/word/2006/wordml" xmlns:wps="http://schemas.microsoft.com/office/word/2010/wordprocessingShape" mc:Ignorable="w14 wp14">
-  <w:docDefaults>
-    <w:rPrDefault>
-      <w:rPr>
-        <w:rFonts w:asciiTheme="minorHAnsi" w:eastAsiaTheme="minorEastAsia" w:hAnsiTheme="minorHAnsi" w:cstheme="minorBidi"/>
-        <w:sz w:val="22"/>
-        <w:szCs w:val="22"/>
-        <w:lang w:val="en-US" w:eastAsia="en-US" w:bidi="ar-SA"/>
-      </w:rPr>
-    </w:rPrDefault>
-    <w:pPrDefault>
-      <w:pPr>
-        <w:spacing w:after="160" w:line="259" w:lineRule="auto"/>
-      </w:pPr>
-    </w:pPrDefault>
-  </w:docDefaults>
-  <w:latentStyles w:defLockedState="0" w:defUIPriority="99" w:defSemiHidden="1" w:defUnhideWhenUsed="1" w:defQFormat="0" w:count="267">
-    <w:lsdException w:name="Normal" w:semiHidden="0" w:uiPriority="0" w:unhideWhenUsed="0" w:qFormat="1"/>
-    <w:lsdException w:name="heading 1" w:semiHidden="0" w:uiPriority="1" w:unhideWhenUsed="0" w:qFormat="1"/>
-    <w:lsdException w:name="heading 2" w:uiPriority="1" w:qFormat="1"/>
-    <w:lsdException w:name="heading 3" w:uiPriority="9" w:qFormat="1"/>
-    <w:lsdException w:name="heading 4" w:uiPriority="9" w:qFormat="1"/>
-    <w:lsdException w:name="heading 5" w:uiPriority="9" w:qFormat="1"/>
-    <w:lsdException w:name="heading 6" w:uiPriority="9" w:qFormat="1"/>
-    <w:lsdException w:name="heading 7" w:uiPriority="9" w:qFormat="1"/>
-    <w:lsdException w:name="heading 8" w:uiPriority="9" w:qFormat="1"/>
-    <w:lsdException w:name="heading 9" w:uiPriority="9" w:qFormat="1"/>
-    <w:lsdException w:name="toc 1" w:uiPriority="39"/>
-    <w:lsdException w:name="toc 2" w:uiPriority="39"/>
-    <w:lsdException w:name="toc 3" w:uiPriority="39"/>
-    <w:lsdException w:name="toc 4" w:uiPriority="39"/>
-    <w:lsdException w:name="toc 5" w:uiPriority="39"/>
-    <w:lsdException w:name="toc 6" w:uiPriority="39"/>
-    <w:lsdException w:name="toc 7" w:uiPriority="39"/>
-    <w:lsdException w:name="toc 8" w:uiPriority="39"/>
-    <w:lsdException w:name="toc 9" w:uiPriority="39"/>
-    <w:lsdException w:name="caption" w:uiPriority="35" w:qFormat="1"/>
-    <w:lsdException w:name="List Bullet" w:uiPriority="1" w:qFormat="1"/>
-    <w:lsdException w:name="Title" w:semiHidden="0" w:uiPriority="10" w:unhideWhenUsed="0" w:qFormat="1"/>
-    <w:lsdException w:name="Default Paragraph Font" w:uiPriority="1"/>
-    <w:lsdException w:name="Subtitle" w:semiHidden="0" w:uiPriority="11" w:unhideWhenUsed="0" w:qFormat="1"/>
-    <w:lsdException w:name="Strong" w:semiHidden="0" w:uiPriority="22" w:unhideWhenUsed="0" w:qFormat="1"/>
-    <w:lsdException w:name="Emphasis" w:semiHidden="0" w:uiPriority="20" w:unhideWhenUsed="0" w:qFormat="1"/>
-    <w:lsdException w:name="Table Grid" w:semiHidden="0" w:uiPriority="39" w:unhideWhenUsed="0"/>
-    <w:lsdException w:name="Placeholder Text" w:unhideWhenUsed="0"/>
-    <w:lsdException w:name="No Spacing" w:semiHidden="0" w:uiPriority="1" w:unhideWhenUsed="0" w:qFormat="1"/>
-    <w:lsdException w:name="Light Shading" w:semiHidden="0" w:uiPriority="60" w:unhideWhenUsed="0"/>
-    <w:lsdException w:name="Light List" w:semiHidden="0" w:uiPriority="61" w:unhideWhenUsed="0"/>
-    <w:lsdException w:name="Light Grid" w:semiHidden="0" w:uiPriority="62" w:unhideWhenUsed="0"/>
-    <w:lsdException w:name="Medium Shading 1" w:semiHidden="0" w:uiPriority="63" w:unhideWhenUsed="0"/>
-    <w:lsdException w:name="Medium Shading 2" w:semiHidden="0" w:uiPriority="64" w:unhideWhenUsed="0"/>
-    <w:lsdException w:name="Medium List 1" w:semiHidden="0" w:uiPriority="65" w:unhideWhenUsed="0"/>
-    <w:lsdException w:name="Medium List 2" w:semiHidden="0" w:uiPriority="66" w:unhideWhenUsed="0"/>
-    <w:lsdException w:name="Medium Grid 1" w:semiHidden="0" w:uiPriority="67" w:unhideWhenUsed="0"/>
-    <w:lsdException w:name="Medium Grid 2" w:semiHidden="0" w:uiPriority="68" w:unhideWhenUsed="0"/>
-    <w:lsdException w:name="Medium Grid 3" w:semiHidden="0" w:uiPriority="69" w:unhideWhenUsed="0"/>
-    <w:lsdException w:name="Dark List" w:semiHidden="0" w:uiPriority="70" w:unhideWhenUsed="0"/>
-    <w:lsdException w:name="Colorful Shading" w:semiHidden="0" w:uiPriority="71" w:unhideWhenUsed="0"/>
-    <w:lsdException w:name="Colorful List" w:semiHidden="0" w:uiPriority="72" w:unhideWhenUsed="0"/>
-    <w:lsdException w:name="Colorful Grid" w:semiHidden="0" w:uiPriority="73" w:unhideWhenUsed="0"/>
-    <w:lsdException w:name="Light Shading Accent 1" w:semiHidden="0" w:uiPriority="60" w:unhideWhenUsed="0"/>
-    <w:lsdException w:name="Light List Accent 1" w:semiHidden="0" w:uiPriority="61" w:unhideWhenUsed="0"/>
-    <w:lsdException w:name="Light Grid Accent 1" w:semiHidden="0" w:uiPriority="62" w:unhideWhenUsed="0"/>
-    <w:lsdException w:name="Medium Shading 1 Accent 1" w:semiHidden="0" w:uiPriority="63" w:unhideWhenUsed="0"/>
-    <w:lsdException w:name="Medium Shading 2 Accent 1" w:semiHidden="0" w:uiPriority="64" w:unhideWhenUsed="0"/>
-    <w:lsdException w:name="Medium List 1 Accent 1" w:semiHidden="0" w:uiPriority="65" w:unhideWhenUsed="0"/>
-    <w:lsdException w:name="Revision" w:unhideWhenUsed="0"/>
-    <w:lsdException w:name="List Paragraph" w:semiHidden="0" w:uiPriority="34" w:unhideWhenUsed="0" w:qFormat="1"/>
-    <w:lsdException w:name="Quote" w:semiHidden="0" w:uiPriority="29" w:unhideWhenUsed="0" w:qFormat="1"/>
-    <w:lsdException w:name="Intense Quote" w:semiHidden="0" w:uiPriority="30" w:unhideWhenUsed="0" w:qFormat="1"/>
-    <w:lsdException w:name="Medium List 2 Accent 1" w:semiHidden="0" w:uiPriority="66" w:unhideWhenUsed="0"/>
-    <w:lsdException w:name="Medium Grid 1 Accent 1" w:semiHidden="0" w:uiPriority="67" w:unhideWhenUsed="0"/>
-    <w:lsdException w:name="Medium Grid 2 Accent 1" w:semiHidden="0" w:uiPriority="68" w:unhideWhenUsed="0"/>
-    <w:lsdException w:name="Medium Grid 3 Accent 1" w:semiHidden="0" w:uiPriority="69" w:unhideWhenUsed="0"/>
-    <w:lsdException w:name="Dark List Accent 1" w:semiHidden="0" w:uiPriority="70" w:unhideWhenUsed="0"/>
-    <w:lsdException w:name="Colorful Shading Accent 1" w:semiHidden="0" w:uiPriority="71" w:unhideWhenUsed="0"/>
-    <w:lsdException w:name="Colorful List Accent 1" w:semiHidden="0" w:uiPriority="72" w:unhideWhenUsed="0"/>
-    <w:lsdException w:name="Colorful Grid Accent 1" w:semiHidden="0" w:uiPriority="73" w:unhideWhenUsed="0"/>
-    <w:lsdException w:name="Light Shading Accent 2" w:semiHidden="0" w:uiPriority="60" w:unhideWhenUsed="0"/>
-    <w:lsdException w:name="Light List Accent 2" w:semiHidden="0" w:uiPriority="61" w:unhideWhenUsed="0"/>
-    <w:lsdException w:name="Light Grid Accent 2" w:semiHidden="0" w:uiPriority="62" w:unhideWhenUsed="0"/>
-    <w:lsdException w:name="Medium Shading 1 Accent 2" w:semiHidden="0" w:uiPriority="63" w:unhideWhenUsed="0"/>
-    <w:lsdException w:name="Medium Shading 2 Accent 2" w:semiHidden="0" w:uiPriority="64" w:unhideWhenUsed="0"/>
-    <w:lsdException w:name="Medium List 1 Accent 2" w:semiHidden="0" w:uiPriority="65" w:unhideWhenUsed="0"/>
-    <w:lsdException w:name="Medium List 2 Accent 2" w:semiHidden="0" w:uiPriority="66" w:unhideWhenUsed="0"/>
-    <w:lsdException w:name="Medium Grid 1 Accent 2" w:semiHidden="0" w:uiPriority="67" w:unhideWhenUsed="0"/>
-    <w:lsdException w:name="Medium Grid 2 Accent 2" w:semiHidden="0" w:uiPriority="68" w:unhideWhenUsed="0"/>
-    <w:lsdException w:name="Medium Grid 3 Accent 2" w:semiHidden="0" w:uiPriority="69" w:unhideWhenUsed="0"/>
-    <w:lsdException w:name="Dark List Accent 2" w:semiHidden="0" w:uiPriority="70" w:unhideWhenUsed="0"/>
-    <w:lsdException w:name="Colorful Shading Accent 2" w:semiHidden="0" w:uiPriority="71" w:unhideWhenUsed="0"/>
-    <w:lsdException w:name="Colorful List Accent 2" w:semiHidden="0" w:uiPriority="72" w:unhideWhenUsed="0"/>
-    <w:lsdException w:name="Colorful Grid Accent 2" w:semiHidden="0" w:uiPriority="73" w:unhideWhenUsed="0"/>
-    <w:lsdException w:name="Light Shading Accent 3" w:semiHidden="0" w:uiPriority="60" w:unhideWhenUsed="0"/>
-    <w:lsdException w:name="Light List Accent 3" w:semiHidden="0" w:uiPriority="61" w:unhideWhenUsed="0"/>
-    <w:lsdException w:name="Light Grid Accent 3" w:semiHidden="0" w:uiPriority="62" w:unhideWhenUsed="0"/>
-    <w:lsdException w:name="Medium Shading 1 Accent 3" w:semiHidden="0" w:uiPriority="63" w:unhideWhenUsed="0"/>
-    <w:lsdException w:name="Medium Shading 2 Accent 3" w:semiHidden="0" w:uiPriority="64" w:unhideWhenUsed="0"/>
-    <w:lsdException w:name="Medium List 1 Accent 3" w:semiHidden="0" w:uiPriority="65" w:unhideWhenUsed="0"/>
-    <w:lsdException w:name="Medium List 2 Accent 3" w:semiHidden="0" w:uiPriority="66" w:unhideWhenUsed="0"/>
-    <w:lsdException w:name="Medium Grid 1 Accent 3" w:semiHidden="0" w:uiPriority="67" w:unhideWhenUsed="0"/>
-    <w:lsdException w:name="Medium Grid 2 Accent 3" w:semiHidden="0" w:uiPriority="68" w:unhideWhenUsed="0"/>
-    <w:lsdException w:name="Medium Grid 3 Accent 3" w:semiHidden="0" w:uiPriority="69" w:unhideWhenUsed="0"/>
-    <w:lsdException w:name="Dark List Accent 3" w:semiHidden="0" w:uiPriority="70" w:unhideWhenUsed="0"/>
-    <w:lsdException w:name="Colorful Shading Accent 3" w:semiHidden="0" w:uiPriority="71" w:unhideWhenUsed="0"/>
-    <w:lsdException w:name="Colorful List Accent 3" w:semiHidden="0" w:uiPriority="72" w:unhideWhenUsed="0"/>
-    <w:lsdException w:name="Colorful Grid Accent 3" w:semiHidden="0" w:uiPriority="73" w:unhideWhenUsed="0"/>
-    <w:lsdException w:name="Light Shading Accent 4" w:semiHidden="0" w:uiPriority="60" w:unhideWhenUsed="0"/>
-    <w:lsdException w:name="Light List Accent 4" w:semiHidden="0" w:uiPriority="61" w:unhideWhenUsed="0"/>
-    <w:lsdException w:name="Light Grid Accent 4" w:semiHidden="0" w:uiPriority="62" w:unhideWhenUsed="0"/>
-    <w:lsdException w:name="Medium Shading 1 Accent 4" w:semiHidden="0" w:uiPriority="63" w:unhideWhenUsed="0"/>
-    <w:lsdException w:name="Medium Shading 2 Accent 4" w:semiHidden="0" w:uiPriority="64" w:unhideWhenUsed="0"/>
-    <w:lsdException w:name="Medium List 1 Accent 4" w:semiHidden="0" w:uiPriority="65" w:unhideWhenUsed="0"/>
-    <w:lsdException w:name="Medium List 2 Accent 4" w:semiHidden="0" w:uiPriority="66" w:unhideWhenUsed="0"/>
-    <w:lsdException w:name="Medium Grid 1 Accent 4" w:semiHidden="0" w:uiPriority="67" w:unhideWhenUsed="0"/>
-    <w:lsdException w:name="Medium Grid 2 Accent 4" w:semiHidden="0" w:uiPriority="68" w:unhideWhenUsed="0"/>
-    <w:lsdException w:name="Medium Grid 3 Accent 4" w:semiHidden="0" w:uiPriority="69" w:unhideWhenUsed="0"/>
-    <w:lsdException w:name="Dark List Accent 4" w:semiHidden="0" w:uiPriority="70" w:unhideWhenUsed="0"/>
-    <w:lsdException w:name="Colorful Shading Accent 4" w:semiHidden="0" w:uiPriority="71" w:unhideWhenUsed="0"/>
-    <w:lsdException w:name="Colorful List Accent 4" w:semiHidden="0" w:uiPriority="72" w:unhideWhenUsed="0"/>
-    <w:lsdException w:name="Colorful Grid Accent 4" w:semiHidden="0" w:uiPriority="73" w:unhideWhenUsed="0"/>
-    <w:lsdException w:name="Light Shading Accent 5" w:semiHidden="0" w:uiPriority="60" w:unhideWhenUsed="0"/>
-    <w:lsdException w:name="Light List Accent 5" w:semiHidden="0" w:uiPriority="61" w:unhideWhenUsed="0"/>
-    <w:lsdException w:name="Light Grid Accent 5" w:semiHidden="0" w:uiPriority="62" w:unhideWhenUsed="0"/>
-    <w:lsdException w:name="Medium Shading 1 Accent 5" w:semiHidden="0" w:uiPriority="63" w:unhideWhenUsed="0"/>
-    <w:lsdException w:name="Medium Shading 2 Accent 5" w:semiHidden="0" w:uiPriority="64" w:unhideWhenUsed="0"/>
-    <w:lsdException w:name="Medium List 1 Accent 5" w:semiHidden="0" w:uiPriority="65" w:unhideWhenUsed="0"/>
-    <w:lsdException w:name="Medium List 2 Accent 5" w:semiHidden="0" w:uiPriority="66" w:unhideWhenUsed="0"/>
-    <w:lsdException w:name="Medium Grid 1 Accent 5" w:semiHidden="0" w:uiPriority="67" w:unhideWhenUsed="0"/>
-    <w:lsdException w:name="Medium Grid 2 Accent 5" w:semiHidden="0" w:uiPriority="68" w:unhideWhenUsed="0"/>
-    <w:lsdException w:name="Medium Grid 3 Accent 5" w:semiHidden="0" w:uiPriority="69" w:unhideWhenUsed="0"/>
-    <w:lsdException w:name="Dark List Accent 5" w:semiHidden="0" w:uiPriority="70" w:unhideWhenUsed="0"/>
-    <w:lsdException w:name="Colorful Shading Accent 5" w:semiHidden="0" w:uiPriority="71" w:unhideWhenUsed="0"/>
-    <w:lsdException w:name="Colorful List Accent 5" w:semiHidden="0" w:uiPriority="72" w:unhideWhenUsed="0"/>
-    <w:lsdException w:name="Colorful Grid Accent 5" w:semiHidden="0" w:uiPriority="73" w:unhideWhenUsed="0"/>
-    <w:lsdException w:name="Light Shading Accent 6" w:semiHidden="0" w:uiPriority="60" w:unhideWhenUsed="0"/>
-    <w:lsdException w:name="Light List Accent 6" w:semiHidden="0" w:uiPriority="61" w:unhideWhenUsed="0"/>
-    <w:lsdException w:name="Light Grid Accent 6" w:semiHidden="0" w:uiPriority="62" w:unhideWhenUsed="0"/>
-    <w:lsdException w:name="Medium Shading 1 Accent 6" w:semiHidden="0" w:uiPriority="63" w:unhideWhenUsed="0"/>
-    <w:lsdException w:name="Medium Shading 2 Accent 6" w:semiHidden="0" w:uiPriority="64" w:unhideWhenUsed="0"/>
-    <w:lsdException w:name="Medium List 1 Accent 6" w:semiHidden="0" w:uiPriority="65" w:unhideWhenUsed="0"/>
-    <w:lsdException w:name="Medium List 2 Accent 6" w:semiHidden="0" w:uiPriority="66" w:unhideWhenUsed="0"/>
-    <w:lsdException w:name="Medium Grid 1 Accent 6" w:semiHidden="0" w:uiPriority="67" w:unhideWhenUsed="0"/>
-    <w:lsdException w:name="Medium Grid 2 Accent 6" w:semiHidden="0" w:uiPriority="68" w:unhideWhenUsed="0"/>
-    <w:lsdException w:name="Medium Grid 3 Accent 6" w:semiHidden="0" w:uiPriority="69" w:unhideWhenUsed="0"/>
-    <w:lsdException w:name="Dark List Accent 6" w:semiHidden="0" w:uiPriority="70" w:unhideWhenUsed="0"/>
-    <w:lsdException w:name="Colorful Shading Accent 6" w:semiHidden="0" w:uiPriority="71" w:unhideWhenUsed="0"/>
-    <w:lsdException w:name="Colorful List Accent 6" w:semiHidden="0" w:uiPriority="72" w:unhideWhenUsed="0"/>
-    <w:lsdException w:name="Colorful Grid Accent 6" w:semiHidden="0" w:uiPriority="73" w:unhideWhenUsed="0"/>
-    <w:lsdException w:name="Subtle Emphasis" w:semiHidden="0" w:uiPriority="19" w:unhideWhenUsed="0" w:qFormat="1"/>
-    <w:lsdException w:name="Intense Emphasis" w:semiHidden="0" w:uiPriority="21" w:unhideWhenUsed="0" w:qFormat="1"/>
-    <w:lsdException w:name="Subtle Reference" w:semiHidden="0" w:uiPriority="31" w:unhideWhenUsed="0" w:qFormat="1"/>
-    <w:lsdException w:name="Intense Reference" w:semiHidden="0" w:uiPriority="32" w:unhideWhenUsed="0" w:qFormat="1"/>
-    <w:lsdException w:name="Book Title" w:semiHidden="0" w:uiPriority="33" w:unhideWhenUsed="0" w:qFormat="1"/>
-    <w:lsdException w:name="Bibliography" w:uiPriority="37"/>
-    <w:lsdException w:name="TOC Heading" w:uiPriority="39" w:qFormat="1"/>
-  </w:latentStyles>
-  <w:style w:type="paragraph" w:default="1" w:styleId="Normal">
-    <w:name w:val="Normal"/>
-    <w:qFormat/>
-  </w:style>
-  <w:style w:type="paragraph" w:styleId="Heading1">
-    <w:name w:val="heading 1"/>
-    <w:basedOn w:val="Normal"/>
-    <w:next w:val="Normal"/>
-    <w:link w:val="Heading1Char"/>
-    <w:uiPriority w:val="1"/>
-    <w:qFormat/>
-    <w:pPr>
-      <w:keepNext/>
-      <w:keepLines/>
-      <w:spacing w:before="600" w:after="60" w:line="264" w:lineRule="auto"/>
-      <w:outlineLvl w:val="0"/>
-    </w:pPr>
-    <w:rPr>
-      <w:rFonts w:asciiTheme="majorHAnsi" w:eastAsiaTheme="majorEastAsia" w:hAnsiTheme="majorHAnsi" w:cstheme="majorBidi"/>
-      <w:color w:val="4F81BD" w:themeColor="accent1"/>
-      <w:sz w:val="30"/>
-    </w:rPr>
-  </w:style>
-  <w:style w:type="paragraph" w:styleId="Heading2">
-    <w:name w:val="heading 2"/>
-    <w:basedOn w:val="Normal"/>
-    <w:next w:val="Normal"/>
-    <w:link w:val="Heading2Char"/>
-    <w:uiPriority w:val="1"/>
-    <w:unhideWhenUsed/>
-    <w:qFormat/>
-    <w:pPr>
-      <w:keepNext/>
-      <w:keepLines/>
-      <w:spacing w:before="240" w:after="0" w:line="264" w:lineRule="auto"/>
-      <w:outlineLvl w:val="1"/>
-    </w:pPr>
-    <w:rPr>
-      <w:rFonts w:asciiTheme="majorHAnsi" w:eastAsiaTheme="majorEastAsia" w:hAnsiTheme="majorHAnsi" w:cstheme="majorBidi"/>
-      <w:caps/>
-      <w:color w:val="4F81BD" w:themeColor="accent1"/>
-    </w:rPr>
-  </w:style>
-  <w:style w:type="character" w:default="1" w:styleId="DefaultParagraphFont">
-    <w:name w:val="Default Paragraph Font"/>
-    <w:uiPriority w:val="1"/>
-    <w:semiHidden/>
-    <w:unhideWhenUsed/>
-  </w:style>
-  <w:style w:type="table" w:default="1" w:styleId="TableNormal">
-    <w:name w:val="Normal Table"/>
-    <w:uiPriority w:val="99"/>
-    <w:semiHidden/>
-    <w:unhideWhenUsed/>
-    <w:tblPr>
-      <w:tblInd w:w="0" w:type="dxa"/>
-      <w:tblCellMar>
-        <w:top w:w="0" w:type="dxa"/>
-        <w:left w:w="108" w:type="dxa"/>
-        <w:bottom w:w="0" w:type="dxa"/>
-        <w:right w:w="108" w:type="dxa"/>
-      </w:tblCellMar>
-    </w:tblPr>
-  </w:style>
-  <w:style w:type="numbering" w:default="1" w:styleId="NoList">
-    <w:name w:val="No List"/>
-    <w:uiPriority w:val="99"/>
-    <w:semiHidden/>
-    <w:unhideWhenUsed/>
-  </w:style>
-  <w:style w:type="character" w:customStyle="1" w:styleId="Heading1Char">
-    <w:name w:val="Heading 1 Char"/>
-    <w:basedOn w:val="DefaultParagraphFont"/>
-    <w:link w:val="Heading1"/>
-    <w:uiPriority w:val="1"/>
-    <w:rPr>
-      <w:rFonts w:asciiTheme="majorHAnsi" w:eastAsiaTheme="majorEastAsia" w:hAnsiTheme="majorHAnsi" w:cstheme="majorBidi"/>
-      <w:color w:val="4F81BD" w:themeColor="accent1"/>
-      <w:sz w:val="30"/>
-    </w:rPr>
-  </w:style>
-  <w:style w:type="character" w:customStyle="1" w:styleId="Heading2Char">
-    <w:name w:val="Heading 2 Char"/>
-    <w:basedOn w:val="DefaultParagraphFont"/>
-    <w:link w:val="Heading2"/>
-    <w:uiPriority w:val="1"/>
-    <w:rPr>
-      <w:rFonts w:asciiTheme="majorHAnsi" w:eastAsiaTheme="majorEastAsia" w:hAnsiTheme="majorHAnsi" w:cstheme="majorBidi"/>
-      <w:caps/>
-      <w:color w:val="4F81BD" w:themeColor="accent1"/>
-    </w:rPr>
-  </w:style>
-  <w:style w:type="paragraph" w:styleId="ListBullet">
-    <w:name w:val="List Bullet"/>
-    <w:basedOn w:val="Normal"/>
-    <w:uiPriority w:val="1"/>
-    <w:unhideWhenUsed/>
-    <w:qFormat/>
-    <w:pPr>
-      <w:numPr>
-        <w:numId w:val="1"/>
-      </w:numPr>
-      <w:spacing w:before="120" w:after="200" w:line="264" w:lineRule="auto"/>
-    </w:pPr>
-    <w:rPr>
-      <w:rFonts w:cs="Times New Roman"/>
-      <w:color w:val="595959" w:themeColor="text1" w:themeTint="A6"/>
-      <w:sz w:val="20"/>
-    </w:rPr>
-  </w:style>
-  <w:style w:type="paragraph" w:customStyle="1" w:styleId="F5ACCACDA30A46F181BEB69D9C4B8F6E">
-    <w:name w:val="F5ACCACDA30A46F181BEB69D9C4B8F6E"/>
-  </w:style>
-  <w:style w:type="paragraph" w:customStyle="1" w:styleId="D3468E5BCC8A4719960F2963430C7209">
-    <w:name w:val="D3468E5BCC8A4719960F2963430C7209"/>
-  </w:style>
-  <w:style w:type="paragraph" w:customStyle="1" w:styleId="8DBEAC22F52F40DFBA326B1BA2B208D4">
-    <w:name w:val="8DBEAC22F52F40DFBA326B1BA2B208D4"/>
-  </w:style>
-  <w:style w:type="paragraph" w:customStyle="1" w:styleId="099A978758D9412D83E93FFF6C7D0FDA">
-    <w:name w:val="099A978758D9412D83E93FFF6C7D0FDA"/>
+  <w:style w:type="paragraph" w:customStyle="1" w:styleId="366838F369BB4C92929294790B497029">
+    <w:name w:val="366838F369BB4C92929294790B497029"/>
+    <w:rsid w:val="002D0D1F"/>
   </w:style>
 </w:styles>
 </file>
 
 <file path=word/glossary/webSettings.xml><?xml version="1.0" encoding="utf-8"?>
-<w:webSettings xmlns:mc="http://schemas.openxmlformats.org/markup-compatibility/2006" xmlns:r="http://schemas.openxmlformats.org/officeDocument/2006/relationships" xmlns:w="http://schemas.openxmlformats.org/wordprocessingml/2006/main" xmlns:w14="http://schemas.microsoft.com/office/word/2010/wordml" mc:Ignorable="w14">
+<w:webSettings xmlns:mc="http://schemas.openxmlformats.org/markup-compatibility/2006" xmlns:r="http://schemas.openxmlformats.org/officeDocument/2006/relationships" xmlns:w="http://schemas.openxmlformats.org/wordprocessingml/2006/main" xmlns:w14="http://schemas.microsoft.com/office/word/2010/wordml" xmlns:w15="http://schemas.microsoft.com/office/word/2012/wordml" mc:Ignorable="w14 w15">
   <w:optimizeForBrowser/>
   <w:allowPNG/>
 </w:webSettings>
@@ -4477,7 +3808,7 @@
 </file>
 
 <file path=customXml/itemProps3.xml><?xml version="1.0" encoding="utf-8"?>
-<ds:datastoreItem xmlns:ds="http://schemas.openxmlformats.org/officeDocument/2006/customXml" ds:itemID="{6FDA1D51-ECD8-405C-AC1B-8AE6B7449A53}">
+<ds:datastoreItem xmlns:ds="http://schemas.openxmlformats.org/officeDocument/2006/customXml" ds:itemID="{DD34DDBD-EC70-4EDA-8012-9388DB4D5B46}">
   <ds:schemaRefs>
     <ds:schemaRef ds:uri="http://schemas.openxmlformats.org/officeDocument/2006/bibliography"/>
   </ds:schemaRefs>

</xml_diff>